<commit_message>
feat: delete possibility to mark order as valid after it is marked as invalid
</commit_message>
<xml_diff>
--- a/development docs/Жизненный цикл и состояния распоряжений.docx
+++ b/development docs/Жизненный цикл и состояния распоряжений.docx
@@ -56,12 +56,6 @@
         <w:gridCol w:w="1941"/>
       </w:tblGrid>
       <w:tr>
-        <w:tblPrEx>
-          <w:tblCellMar>
-            <w:top w:w="0" w:type="dxa"/>
-            <w:bottom w:w="0" w:type="dxa"/>
-          </w:tblCellMar>
-        </w:tblPrEx>
         <w:trPr>
           <w:trHeight w:val="1"/>
         </w:trPr>
@@ -231,12 +225,6 @@
         </w:tc>
       </w:tr>
       <w:tr>
-        <w:tblPrEx>
-          <w:tblCellMar>
-            <w:top w:w="0" w:type="dxa"/>
-            <w:bottom w:w="0" w:type="dxa"/>
-          </w:tblCellMar>
-        </w:tblPrEx>
         <w:tc>
           <w:tcPr>
             <w:tcW w:w="1819" w:type="dxa"/>
@@ -391,12 +379,6 @@
         </w:tc>
       </w:tr>
       <w:tr>
-        <w:tblPrEx>
-          <w:tblCellMar>
-            <w:top w:w="0" w:type="dxa"/>
-            <w:bottom w:w="0" w:type="dxa"/>
-          </w:tblCellMar>
-        </w:tblPrEx>
         <w:tc>
           <w:tcPr>
             <w:tcW w:w="1819" w:type="dxa"/>
@@ -539,12 +521,6 @@
         </w:tc>
       </w:tr>
       <w:tr>
-        <w:tblPrEx>
-          <w:tblCellMar>
-            <w:top w:w="0" w:type="dxa"/>
-            <w:bottom w:w="0" w:type="dxa"/>
-          </w:tblCellMar>
-        </w:tblPrEx>
         <w:tc>
           <w:tcPr>
             <w:tcW w:w="1819" w:type="dxa"/>
@@ -687,12 +663,6 @@
         </w:tc>
       </w:tr>
       <w:tr>
-        <w:tblPrEx>
-          <w:tblCellMar>
-            <w:top w:w="0" w:type="dxa"/>
-            <w:bottom w:w="0" w:type="dxa"/>
-          </w:tblCellMar>
-        </w:tblPrEx>
         <w:tc>
           <w:tcPr>
             <w:tcW w:w="1819" w:type="dxa"/>
@@ -840,12 +810,6 @@
         </w:tc>
       </w:tr>
       <w:tr>
-        <w:tblPrEx>
-          <w:tblCellMar>
-            <w:top w:w="0" w:type="dxa"/>
-            <w:bottom w:w="0" w:type="dxa"/>
-          </w:tblCellMar>
-        </w:tblPrEx>
         <w:tc>
           <w:tcPr>
             <w:tcW w:w="1819" w:type="dxa"/>
@@ -999,12 +963,6 @@
         </w:tc>
       </w:tr>
       <w:tr>
-        <w:tblPrEx>
-          <w:tblCellMar>
-            <w:top w:w="0" w:type="dxa"/>
-            <w:bottom w:w="0" w:type="dxa"/>
-          </w:tblCellMar>
-        </w:tblPrEx>
         <w:tc>
           <w:tcPr>
             <w:tcW w:w="1819" w:type="dxa"/>
@@ -1152,12 +1110,6 @@
         </w:tc>
       </w:tr>
       <w:tr>
-        <w:tblPrEx>
-          <w:tblCellMar>
-            <w:top w:w="0" w:type="dxa"/>
-            <w:bottom w:w="0" w:type="dxa"/>
-          </w:tblCellMar>
-        </w:tblPrEx>
         <w:tc>
           <w:tcPr>
             <w:tcW w:w="1819" w:type="dxa"/>
@@ -1318,12 +1270,6 @@
         </w:tc>
       </w:tr>
       <w:tr>
-        <w:tblPrEx>
-          <w:tblCellMar>
-            <w:top w:w="0" w:type="dxa"/>
-            <w:bottom w:w="0" w:type="dxa"/>
-          </w:tblCellMar>
-        </w:tblPrEx>
         <w:tc>
           <w:tcPr>
             <w:tcW w:w="1819" w:type="dxa"/>
@@ -1475,12 +1421,6 @@
         </w:tc>
       </w:tr>
       <w:tr>
-        <w:tblPrEx>
-          <w:tblCellMar>
-            <w:top w:w="0" w:type="dxa"/>
-            <w:bottom w:w="0" w:type="dxa"/>
-          </w:tblCellMar>
-        </w:tblPrEx>
         <w:tc>
           <w:tcPr>
             <w:tcW w:w="1819" w:type="dxa"/>
@@ -1628,12 +1568,6 @@
         </w:tc>
       </w:tr>
       <w:tr>
-        <w:tblPrEx>
-          <w:tblCellMar>
-            <w:top w:w="0" w:type="dxa"/>
-            <w:bottom w:w="0" w:type="dxa"/>
-          </w:tblCellMar>
-        </w:tblPrEx>
         <w:tc>
           <w:tcPr>
             <w:tcW w:w="1819" w:type="dxa"/>
@@ -1801,12 +1735,6 @@
         </w:tc>
       </w:tr>
       <w:tr>
-        <w:tblPrEx>
-          <w:tblCellMar>
-            <w:top w:w="0" w:type="dxa"/>
-            <w:bottom w:w="0" w:type="dxa"/>
-          </w:tblCellMar>
-        </w:tblPrEx>
         <w:tc>
           <w:tcPr>
             <w:tcW w:w="1819" w:type="dxa"/>
@@ -1962,12 +1890,6 @@
         </w:tc>
       </w:tr>
       <w:tr>
-        <w:tblPrEx>
-          <w:tblCellMar>
-            <w:top w:w="0" w:type="dxa"/>
-            <w:bottom w:w="0" w:type="dxa"/>
-          </w:tblCellMar>
-        </w:tblPrEx>
         <w:tc>
           <w:tcPr>
             <w:tcW w:w="1819" w:type="dxa"/>
@@ -2115,12 +2037,6 @@
         </w:tc>
       </w:tr>
       <w:tr>
-        <w:tblPrEx>
-          <w:tblCellMar>
-            <w:top w:w="0" w:type="dxa"/>
-            <w:bottom w:w="0" w:type="dxa"/>
-          </w:tblCellMar>
-        </w:tblPrEx>
         <w:tc>
           <w:tcPr>
             <w:tcW w:w="1819" w:type="dxa"/>
@@ -2288,12 +2204,6 @@
         </w:tc>
       </w:tr>
       <w:tr>
-        <w:tblPrEx>
-          <w:tblCellMar>
-            <w:top w:w="0" w:type="dxa"/>
-            <w:bottom w:w="0" w:type="dxa"/>
-          </w:tblCellMar>
-        </w:tblPrEx>
         <w:tc>
           <w:tcPr>
             <w:tcW w:w="1819" w:type="dxa"/>
@@ -2464,12 +2374,6 @@
         </w:tc>
       </w:tr>
       <w:tr>
-        <w:tblPrEx>
-          <w:tblCellMar>
-            <w:top w:w="0" w:type="dxa"/>
-            <w:bottom w:w="0" w:type="dxa"/>
-          </w:tblCellMar>
-        </w:tblPrEx>
         <w:tc>
           <w:tcPr>
             <w:tcW w:w="1819" w:type="dxa"/>
@@ -2614,12 +2518,6 @@
         </w:tc>
       </w:tr>
       <w:tr>
-        <w:tblPrEx>
-          <w:tblCellMar>
-            <w:top w:w="0" w:type="dxa"/>
-            <w:bottom w:w="0" w:type="dxa"/>
-          </w:tblCellMar>
-        </w:tblPrEx>
         <w:tc>
           <w:tcPr>
             <w:tcW w:w="1819" w:type="dxa"/>
@@ -2781,12 +2679,6 @@
         </w:tc>
       </w:tr>
       <w:tr>
-        <w:tblPrEx>
-          <w:tblCellMar>
-            <w:top w:w="0" w:type="dxa"/>
-            <w:bottom w:w="0" w:type="dxa"/>
-          </w:tblCellMar>
-        </w:tblPrEx>
         <w:tc>
           <w:tcPr>
             <w:tcW w:w="1819" w:type="dxa"/>
@@ -2929,12 +2821,6 @@
         </w:tc>
       </w:tr>
       <w:tr>
-        <w:tblPrEx>
-          <w:tblCellMar>
-            <w:top w:w="0" w:type="dxa"/>
-            <w:bottom w:w="0" w:type="dxa"/>
-          </w:tblCellMar>
-        </w:tblPrEx>
         <w:tc>
           <w:tcPr>
             <w:tcW w:w="1819" w:type="dxa"/>
@@ -3076,12 +2962,6 @@
         </w:tc>
       </w:tr>
       <w:tr>
-        <w:tblPrEx>
-          <w:tblCellMar>
-            <w:top w:w="0" w:type="dxa"/>
-            <w:bottom w:w="0" w:type="dxa"/>
-          </w:tblCellMar>
-        </w:tblPrEx>
         <w:tc>
           <w:tcPr>
             <w:tcW w:w="1819" w:type="dxa"/>
@@ -3229,12 +3109,6 @@
         </w:tc>
       </w:tr>
       <w:tr>
-        <w:tblPrEx>
-          <w:tblCellMar>
-            <w:top w:w="0" w:type="dxa"/>
-            <w:bottom w:w="0" w:type="dxa"/>
-          </w:tblCellMar>
-        </w:tblPrEx>
         <w:tc>
           <w:tcPr>
             <w:tcW w:w="1819" w:type="dxa"/>
@@ -3388,12 +3262,6 @@
         </w:tc>
       </w:tr>
       <w:tr>
-        <w:tblPrEx>
-          <w:tblCellMar>
-            <w:top w:w="0" w:type="dxa"/>
-            <w:bottom w:w="0" w:type="dxa"/>
-          </w:tblCellMar>
-        </w:tblPrEx>
         <w:tc>
           <w:tcPr>
             <w:tcW w:w="1819" w:type="dxa"/>
@@ -3535,12 +3403,6 @@
         </w:tc>
       </w:tr>
       <w:tr>
-        <w:tblPrEx>
-          <w:tblCellMar>
-            <w:top w:w="0" w:type="dxa"/>
-            <w:bottom w:w="0" w:type="dxa"/>
-          </w:tblCellMar>
-        </w:tblPrEx>
         <w:tc>
           <w:tcPr>
             <w:tcW w:w="1819" w:type="dxa"/>
@@ -3690,12 +3552,6 @@
         </w:tc>
       </w:tr>
       <w:tr>
-        <w:tblPrEx>
-          <w:tblCellMar>
-            <w:top w:w="0" w:type="dxa"/>
-            <w:bottom w:w="0" w:type="dxa"/>
-          </w:tblCellMar>
-        </w:tblPrEx>
         <w:tc>
           <w:tcPr>
             <w:tcW w:w="1819" w:type="dxa"/>
@@ -3853,13 +3709,7 @@
         <w:rPr>
           <w:rFonts w:ascii="Calibri" w:eastAsia="Calibri" w:hAnsi="Calibri" w:cs="Calibri"/>
         </w:rPr>
-        <w:t>*</w:t>
-      </w:r>
-      <w:r>
-        <w:rPr>
-          <w:rFonts w:ascii="Calibri" w:eastAsia="Calibri" w:hAnsi="Calibri" w:cs="Calibri"/>
-        </w:rPr>
-        <w:t>издается, если нет возможности издать тому, кто должен это делать в рамках своих обязанностей (в этом случае предусмотрена возможность ручной корректировки ФИО и должности лица, от имени которого издается распоряжение / заявка / уведомление)</w:t>
+        <w:t>*издается, если нет возможности издать тому, кто должен это делать в рамках своих обязанностей (в этом случае предусмотрена возможность ручной корректировки ФИО и должности лица, от имени которого издается распоряжение / заявка / уведомление)</w:t>
       </w:r>
     </w:p>
     <w:p>
@@ -3876,15 +3726,7 @@
           <w:color w:val="FF0000"/>
           <w:shd w:val="clear" w:color="auto" w:fill="FFFF00"/>
         </w:rPr>
-        <w:t>**распоряжение</w:t>
-      </w:r>
-      <w:r>
-        <w:rPr>
-          <w:rFonts w:ascii="Calibri" w:eastAsia="Calibri" w:hAnsi="Calibri" w:cs="Calibri"/>
-          <w:color w:val="FF0000"/>
-          <w:shd w:val="clear" w:color="auto" w:fill="FFFF00"/>
-        </w:rPr>
-        <w:t xml:space="preserve"> находится в списке действующих до тех пор, пока не будет выполнено одно из условий:</w:t>
+        <w:t>**распоряжение находится в списке действующих до тех пор, пока не будет выполнено одно из условий:</w:t>
       </w:r>
     </w:p>
     <w:p>
@@ -3928,15 +3770,7 @@
           <w:color w:val="FF0000"/>
           <w:shd w:val="clear" w:color="auto" w:fill="FFFF00"/>
         </w:rPr>
-        <w:t>вне зависимости от того, наступило или нет время око</w:t>
-      </w:r>
-      <w:r>
-        <w:rPr>
-          <w:rFonts w:ascii="Calibri" w:eastAsia="Calibri" w:hAnsi="Calibri" w:cs="Calibri"/>
-          <w:color w:val="FF0000"/>
-          <w:shd w:val="clear" w:color="auto" w:fill="FFFF00"/>
-        </w:rPr>
-        <w:t>нчания действия распоряжения, последнее распоряжение в его цепочке*** имеет срок окончания действия, и этот срок истек (здесь важно то, что в цепочке именно распоряжение, а не заявка или уведомление должно быть последним);</w:t>
+        <w:t>вне зависимости от того, наступило или нет время окончания действия распоряжения, последнее распоряжение в его цепочке*** имеет срок окончания действия, и этот срок истек (здесь важно то, что в цепочке именно распоряжение, а не заявка или уведомление должно быть последним);</w:t>
       </w:r>
     </w:p>
     <w:p>
@@ -3949,13 +3783,7 @@
         <w:rPr>
           <w:rFonts w:ascii="Calibri" w:eastAsia="Calibri" w:hAnsi="Calibri" w:cs="Calibri"/>
         </w:rPr>
-        <w:t>***распоряжения, заявки и уведомл</w:t>
-      </w:r>
-      <w:r>
-        <w:rPr>
-          <w:rFonts w:ascii="Calibri" w:eastAsia="Calibri" w:hAnsi="Calibri" w:cs="Calibri"/>
-        </w:rPr>
-        <w:t>ения могут объединятся в логические цепочки (</w:t>
+        <w:t>***распоряжения, заявки и уведомления могут объединятся в логические цепочки (</w:t>
       </w:r>
       <w:proofErr w:type="gramStart"/>
       <w:r>
@@ -3986,31 +3814,7 @@
           <w:color w:val="FF0000"/>
           <w:shd w:val="clear" w:color="auto" w:fill="FFFF00"/>
         </w:rPr>
-        <w:t xml:space="preserve">****заявка / уведомление находится в списке действующих до тех пор, пока его цепочку*** не завершит распоряжение (именно распоряжение, а не </w:t>
-      </w:r>
-      <w:r>
-        <w:rPr>
-          <w:rFonts w:ascii="Calibri" w:eastAsia="Calibri" w:hAnsi="Calibri" w:cs="Calibri"/>
-          <w:color w:val="FF0000"/>
-          <w:shd w:val="clear" w:color="auto" w:fill="FFFF00"/>
-        </w:rPr>
-        <w:t>з</w:t>
-      </w:r>
-      <w:r>
-        <w:rPr>
-          <w:rFonts w:ascii="Calibri" w:eastAsia="Calibri" w:hAnsi="Calibri" w:cs="Calibri"/>
-          <w:color w:val="FF0000"/>
-          <w:shd w:val="clear" w:color="auto" w:fill="FFFF00"/>
-        </w:rPr>
-        <w:t>аявка</w:t>
-      </w:r>
-      <w:r>
-        <w:rPr>
-          <w:rFonts w:ascii="Calibri" w:eastAsia="Calibri" w:hAnsi="Calibri" w:cs="Calibri"/>
-          <w:color w:val="FF0000"/>
-          <w:shd w:val="clear" w:color="auto" w:fill="FFFF00"/>
-        </w:rPr>
-        <w:t xml:space="preserve"> либо уведомление) со сроком окончания действия, относящимся к прошедшему времени</w:t>
+        <w:t>****заявка / уведомление находится в списке действующих до тех пор, пока его цепочку*** не завершит распоряжение (именно распоряжение, а не заявка либо уведомление) со сроком окончания действия, относящимся к прошедшему времени</w:t>
       </w:r>
     </w:p>
     <w:p>
@@ -4634,10 +4438,10 @@
         <w:gridCol w:w="1965"/>
         <w:gridCol w:w="1642"/>
         <w:gridCol w:w="1793"/>
-        <w:gridCol w:w="3335"/>
-        <w:gridCol w:w="1531"/>
-        <w:gridCol w:w="2195"/>
-        <w:gridCol w:w="2325"/>
+        <w:gridCol w:w="2930"/>
+        <w:gridCol w:w="1559"/>
+        <w:gridCol w:w="1985"/>
+        <w:gridCol w:w="2912"/>
       </w:tblGrid>
       <w:tr>
         <w:trPr>
@@ -4710,7 +4514,7 @@
         </w:tc>
         <w:tc>
           <w:tcPr>
-            <w:tcW w:w="3335" w:type="dxa"/>
+            <w:tcW w:w="2930" w:type="dxa"/>
             <w:shd w:val="clear" w:color="auto" w:fill="DEEAF6" w:themeFill="accent1" w:themeFillTint="33"/>
           </w:tcPr>
           <w:p>
@@ -4729,7 +4533,7 @@
         </w:tc>
         <w:tc>
           <w:tcPr>
-            <w:tcW w:w="1531" w:type="dxa"/>
+            <w:tcW w:w="1559" w:type="dxa"/>
             <w:shd w:val="clear" w:color="auto" w:fill="DEEAF6" w:themeFill="accent1" w:themeFillTint="33"/>
           </w:tcPr>
           <w:p>
@@ -4748,7 +4552,7 @@
         </w:tc>
         <w:tc>
           <w:tcPr>
-            <w:tcW w:w="2195" w:type="dxa"/>
+            <w:tcW w:w="1985" w:type="dxa"/>
             <w:shd w:val="clear" w:color="auto" w:fill="DEEAF6" w:themeFill="accent1" w:themeFillTint="33"/>
           </w:tcPr>
           <w:p>
@@ -4767,7 +4571,7 @@
         </w:tc>
         <w:tc>
           <w:tcPr>
-            <w:tcW w:w="2325" w:type="dxa"/>
+            <w:tcW w:w="2912" w:type="dxa"/>
             <w:shd w:val="clear" w:color="auto" w:fill="DEEAF6" w:themeFill="accent1" w:themeFillTint="33"/>
           </w:tcPr>
           <w:p>
@@ -4843,7 +4647,7 @@
         </w:tc>
         <w:tc>
           <w:tcPr>
-            <w:tcW w:w="3335" w:type="dxa"/>
+            <w:tcW w:w="2930" w:type="dxa"/>
           </w:tcPr>
           <w:p>
             <w:pPr>
@@ -4861,7 +4665,7 @@
         </w:tc>
         <w:tc>
           <w:tcPr>
-            <w:tcW w:w="1531" w:type="dxa"/>
+            <w:tcW w:w="1559" w:type="dxa"/>
           </w:tcPr>
           <w:p>
             <w:pPr>
@@ -4879,31 +4683,25 @@
         </w:tc>
         <w:tc>
           <w:tcPr>
-            <w:tcW w:w="2195" w:type="dxa"/>
-          </w:tcPr>
-          <w:p>
-            <w:pPr>
-              <w:rPr>
-                <w:rFonts w:ascii="Calibri" w:eastAsia="Calibri" w:hAnsi="Calibri" w:cs="Calibri"/>
-              </w:rPr>
-            </w:pPr>
-            <w:r>
-              <w:rPr>
-                <w:rFonts w:ascii="Calibri" w:eastAsia="Calibri" w:hAnsi="Calibri" w:cs="Calibri"/>
-              </w:rPr>
-              <w:t>ДНЦ / ЭЦД / ДСП / Оператор при ДСП / Руководитель работ на станции</w:t>
-            </w:r>
-            <w:r>
-              <w:rPr>
-                <w:rFonts w:ascii="Calibri" w:eastAsia="Calibri" w:hAnsi="Calibri" w:cs="Calibri"/>
-              </w:rPr>
-              <w:t>, Ревизор, Специалист с правом просмотра журнала</w:t>
-            </w:r>
-          </w:p>
-        </w:tc>
-        <w:tc>
-          <w:tcPr>
-            <w:tcW w:w="2325" w:type="dxa"/>
+            <w:tcW w:w="1985" w:type="dxa"/>
+          </w:tcPr>
+          <w:p>
+            <w:pPr>
+              <w:rPr>
+                <w:rFonts w:ascii="Calibri" w:eastAsia="Calibri" w:hAnsi="Calibri" w:cs="Calibri"/>
+              </w:rPr>
+            </w:pPr>
+            <w:r>
+              <w:rPr>
+                <w:rFonts w:ascii="Calibri" w:eastAsia="Calibri" w:hAnsi="Calibri" w:cs="Calibri"/>
+              </w:rPr>
+              <w:t>ДНЦ / ЭЦД / ДСП / Оператор при ДСП / Руководитель работ на станции, Ревизор, Специалист с правом просмотра журнала</w:t>
+            </w:r>
+          </w:p>
+        </w:tc>
+        <w:tc>
+          <w:tcPr>
+            <w:tcW w:w="2912" w:type="dxa"/>
           </w:tcPr>
           <w:p>
             <w:pPr>
@@ -4972,7 +4770,7 @@
         </w:tc>
         <w:tc>
           <w:tcPr>
-            <w:tcW w:w="3335" w:type="dxa"/>
+            <w:tcW w:w="2930" w:type="dxa"/>
           </w:tcPr>
           <w:p>
             <w:pPr>
@@ -4990,7 +4788,7 @@
         </w:tc>
         <w:tc>
           <w:tcPr>
-            <w:tcW w:w="1531" w:type="dxa"/>
+            <w:tcW w:w="1559" w:type="dxa"/>
           </w:tcPr>
           <w:p>
             <w:pPr>
@@ -5008,7 +4806,7 @@
         </w:tc>
         <w:tc>
           <w:tcPr>
-            <w:tcW w:w="2195" w:type="dxa"/>
+            <w:tcW w:w="1985" w:type="dxa"/>
           </w:tcPr>
           <w:p>
             <w:pPr>
@@ -5027,7 +4825,7 @@
         </w:tc>
         <w:tc>
           <w:tcPr>
-            <w:tcW w:w="2325" w:type="dxa"/>
+            <w:tcW w:w="2912" w:type="dxa"/>
           </w:tcPr>
           <w:p>
             <w:pPr>
@@ -5122,49 +4920,19 @@
         </w:tc>
         <w:tc>
           <w:tcPr>
-            <w:tcW w:w="3335" w:type="dxa"/>
-          </w:tcPr>
-          <w:p>
-            <w:pPr>
-              <w:rPr>
-                <w:rFonts w:ascii="Calibri" w:eastAsia="Calibri" w:hAnsi="Calibri" w:cs="Calibri"/>
-              </w:rPr>
-            </w:pPr>
-            <w:r>
-              <w:rPr>
-                <w:rFonts w:ascii="Calibri" w:eastAsia="Calibri" w:hAnsi="Calibri" w:cs="Calibri"/>
-              </w:rPr>
-              <w:t>Если станци</w:t>
-            </w:r>
-            <w:r>
-              <w:rPr>
-                <w:rFonts w:ascii="Calibri" w:eastAsia="Calibri" w:hAnsi="Calibri" w:cs="Calibri"/>
-              </w:rPr>
-              <w:t>я –</w:t>
-            </w:r>
-            <w:r>
-              <w:rPr>
-                <w:rFonts w:ascii="Calibri" w:eastAsia="Calibri" w:hAnsi="Calibri" w:cs="Calibri"/>
-              </w:rPr>
-              <w:t xml:space="preserve"> адресат</w:t>
-            </w:r>
-            <w:r>
-              <w:rPr>
-                <w:rFonts w:ascii="Calibri" w:eastAsia="Calibri" w:hAnsi="Calibri" w:cs="Calibri"/>
-              </w:rPr>
-              <w:t xml:space="preserve"> документа</w:t>
-            </w:r>
-            <w:r>
-              <w:rPr>
-                <w:rFonts w:ascii="Calibri" w:eastAsia="Calibri" w:hAnsi="Calibri" w:cs="Calibri"/>
-              </w:rPr>
-              <w:t>, то подтвердить за</w:t>
-            </w:r>
-            <w:r>
-              <w:rPr>
-                <w:rFonts w:ascii="Calibri" w:eastAsia="Calibri" w:hAnsi="Calibri" w:cs="Calibri"/>
-              </w:rPr>
-              <w:t xml:space="preserve"> все рабочие места </w:t>
+            <w:tcW w:w="2930" w:type="dxa"/>
+          </w:tcPr>
+          <w:p>
+            <w:pPr>
+              <w:rPr>
+                <w:rFonts w:ascii="Calibri" w:eastAsia="Calibri" w:hAnsi="Calibri" w:cs="Calibri"/>
+              </w:rPr>
+            </w:pPr>
+            <w:r>
+              <w:rPr>
+                <w:rFonts w:ascii="Calibri" w:eastAsia="Calibri" w:hAnsi="Calibri" w:cs="Calibri"/>
+              </w:rPr>
+              <w:t xml:space="preserve">Если станция – адресат документа, то подтвердить за все рабочие места </w:t>
             </w:r>
             <w:r>
               <w:rPr>
@@ -5189,49 +4957,13 @@
               <w:rPr>
                 <w:rFonts w:ascii="Calibri" w:eastAsia="Calibri" w:hAnsi="Calibri" w:cs="Calibri"/>
               </w:rPr>
-              <w:t>Е</w:t>
-            </w:r>
-            <w:r>
-              <w:rPr>
-                <w:rFonts w:ascii="Calibri" w:eastAsia="Calibri" w:hAnsi="Calibri" w:cs="Calibri"/>
-              </w:rPr>
-              <w:t>сли до</w:t>
-            </w:r>
-            <w:r>
-              <w:rPr>
-                <w:rFonts w:ascii="Calibri" w:eastAsia="Calibri" w:hAnsi="Calibri" w:cs="Calibri"/>
-              </w:rPr>
-              <w:t>кумент издается на</w:t>
-            </w:r>
-            <w:r>
-              <w:rPr>
-                <w:rFonts w:ascii="Calibri" w:eastAsia="Calibri" w:hAnsi="Calibri" w:cs="Calibri"/>
-              </w:rPr>
-              <w:t xml:space="preserve"> станции</w:t>
-            </w:r>
-            <w:r>
-              <w:rPr>
-                <w:rFonts w:ascii="Calibri" w:eastAsia="Calibri" w:hAnsi="Calibri" w:cs="Calibri"/>
-              </w:rPr>
-              <w:t xml:space="preserve"> (на одном из ее рабочих мест)</w:t>
-            </w:r>
-            <w:r>
-              <w:rPr>
-                <w:rFonts w:ascii="Calibri" w:eastAsia="Calibri" w:hAnsi="Calibri" w:cs="Calibri"/>
-              </w:rPr>
-              <w:t>, то подтвердить за все рабочие места на станции можно лишь с</w:t>
-            </w:r>
-            <w:r>
-              <w:rPr>
-                <w:rFonts w:ascii="Calibri" w:eastAsia="Calibri" w:hAnsi="Calibri" w:cs="Calibri"/>
-              </w:rPr>
-              <w:t xml:space="preserve"> того рабочего места, на котором документ был издан</w:t>
-            </w:r>
-          </w:p>
-        </w:tc>
-        <w:tc>
-          <w:tcPr>
-            <w:tcW w:w="1531" w:type="dxa"/>
+              <w:t>Если документ издается на станции (на одном из ее рабочих мест), то подтвердить за все рабочие места на станции можно лишь с того рабочего места, на котором документ был издан</w:t>
+            </w:r>
+          </w:p>
+        </w:tc>
+        <w:tc>
+          <w:tcPr>
+            <w:tcW w:w="1559" w:type="dxa"/>
           </w:tcPr>
           <w:p>
             <w:pPr>
@@ -5249,7 +4981,7 @@
         </w:tc>
         <w:tc>
           <w:tcPr>
-            <w:tcW w:w="2195" w:type="dxa"/>
+            <w:tcW w:w="1985" w:type="dxa"/>
           </w:tcPr>
           <w:p>
             <w:pPr>
@@ -5267,7 +4999,7 @@
         </w:tc>
         <w:tc>
           <w:tcPr>
-            <w:tcW w:w="2325" w:type="dxa"/>
+            <w:tcW w:w="2912" w:type="dxa"/>
           </w:tcPr>
           <w:p>
             <w:pPr>
@@ -5378,7 +5110,7 @@
         </w:tc>
         <w:tc>
           <w:tcPr>
-            <w:tcW w:w="3335" w:type="dxa"/>
+            <w:tcW w:w="2930" w:type="dxa"/>
           </w:tcPr>
           <w:p>
             <w:pPr>
@@ -5397,13 +5129,7 @@
                 <w:rFonts w:ascii="Calibri" w:eastAsia="Calibri" w:hAnsi="Calibri" w:cs="Calibri"/>
               </w:rPr>
               <w:lastRenderedPageBreak/>
-              <w:t xml:space="preserve">документа, то </w:t>
-            </w:r>
-            <w:r>
-              <w:rPr>
-                <w:rFonts w:ascii="Calibri" w:eastAsia="Calibri" w:hAnsi="Calibri" w:cs="Calibri"/>
-              </w:rPr>
-              <w:t>удалить получателя (рабочее место) в рамках станции</w:t>
+              <w:t>документа, то удалить получателя (рабочее место) в рамках станции</w:t>
             </w:r>
             <w:r>
               <w:rPr>
@@ -5428,25 +5154,13 @@
               <w:rPr>
                 <w:rFonts w:ascii="Calibri" w:eastAsia="Calibri" w:hAnsi="Calibri" w:cs="Calibri"/>
               </w:rPr>
-              <w:t xml:space="preserve">Если документ издается на станции (на одном из ее рабочих мест), то </w:t>
-            </w:r>
-            <w:r>
-              <w:rPr>
-                <w:rFonts w:ascii="Calibri" w:eastAsia="Calibri" w:hAnsi="Calibri" w:cs="Calibri"/>
-              </w:rPr>
-              <w:t>удалить получателя в рамках станции</w:t>
-            </w:r>
-            <w:r>
-              <w:rPr>
-                <w:rFonts w:ascii="Calibri" w:eastAsia="Calibri" w:hAnsi="Calibri" w:cs="Calibri"/>
-              </w:rPr>
-              <w:t xml:space="preserve"> можно лишь с того рабочего места, на котором документ был издан</w:t>
-            </w:r>
-          </w:p>
-        </w:tc>
-        <w:tc>
-          <w:tcPr>
-            <w:tcW w:w="1531" w:type="dxa"/>
+              <w:t>Если документ издается на станции (на одном из ее рабочих мест), то удалить получателя в рамках станции можно лишь с того рабочего места, на котором документ был издан</w:t>
+            </w:r>
+          </w:p>
+        </w:tc>
+        <w:tc>
+          <w:tcPr>
+            <w:tcW w:w="1559" w:type="dxa"/>
           </w:tcPr>
           <w:p>
             <w:pPr>
@@ -5465,32 +5179,32 @@
         </w:tc>
         <w:tc>
           <w:tcPr>
-            <w:tcW w:w="2195" w:type="dxa"/>
-          </w:tcPr>
-          <w:p>
-            <w:pPr>
-              <w:rPr>
-                <w:rFonts w:ascii="Calibri" w:eastAsia="Calibri" w:hAnsi="Calibri" w:cs="Calibri"/>
-              </w:rPr>
-            </w:pPr>
-            <w:r>
-              <w:rPr>
-                <w:rFonts w:ascii="Calibri" w:eastAsia="Calibri" w:hAnsi="Calibri" w:cs="Calibri"/>
-              </w:rPr>
-              <w:t xml:space="preserve">ДСП / Оператор при </w:t>
+            <w:tcW w:w="1985" w:type="dxa"/>
+          </w:tcPr>
+          <w:p>
+            <w:pPr>
+              <w:rPr>
+                <w:rFonts w:ascii="Calibri" w:eastAsia="Calibri" w:hAnsi="Calibri" w:cs="Calibri"/>
+              </w:rPr>
+            </w:pPr>
+            <w:r>
+              <w:rPr>
+                <w:rFonts w:ascii="Calibri" w:eastAsia="Calibri" w:hAnsi="Calibri" w:cs="Calibri"/>
+              </w:rPr>
+              <w:t xml:space="preserve">ДСП / Оператор </w:t>
             </w:r>
             <w:r>
               <w:rPr>
                 <w:rFonts w:ascii="Calibri" w:eastAsia="Calibri" w:hAnsi="Calibri" w:cs="Calibri"/>
               </w:rPr>
               <w:lastRenderedPageBreak/>
-              <w:t>ДСП / Руководитель работ на станции</w:t>
-            </w:r>
-          </w:p>
-        </w:tc>
-        <w:tc>
-          <w:tcPr>
-            <w:tcW w:w="2325" w:type="dxa"/>
+              <w:t>при ДСП / Руководитель работ на станции</w:t>
+            </w:r>
+          </w:p>
+        </w:tc>
+        <w:tc>
+          <w:tcPr>
+            <w:tcW w:w="2912" w:type="dxa"/>
           </w:tcPr>
           <w:p>
             <w:pPr>
@@ -5574,7 +5288,7 @@
         </w:tc>
         <w:tc>
           <w:tcPr>
-            <w:tcW w:w="3335" w:type="dxa"/>
+            <w:tcW w:w="2930" w:type="dxa"/>
           </w:tcPr>
           <w:p>
             <w:pPr>
@@ -5592,7 +5306,7 @@
         </w:tc>
         <w:tc>
           <w:tcPr>
-            <w:tcW w:w="1531" w:type="dxa"/>
+            <w:tcW w:w="1559" w:type="dxa"/>
           </w:tcPr>
           <w:p>
             <w:pPr>
@@ -5610,7 +5324,7 @@
         </w:tc>
         <w:tc>
           <w:tcPr>
-            <w:tcW w:w="2195" w:type="dxa"/>
+            <w:tcW w:w="1985" w:type="dxa"/>
           </w:tcPr>
           <w:p>
             <w:pPr>
@@ -5640,7 +5354,7 @@
         </w:tc>
         <w:tc>
           <w:tcPr>
-            <w:tcW w:w="2325" w:type="dxa"/>
+            <w:tcW w:w="2912" w:type="dxa"/>
           </w:tcPr>
           <w:p>
             <w:pPr>
@@ -5741,7 +5455,7 @@
         </w:tc>
         <w:tc>
           <w:tcPr>
-            <w:tcW w:w="3335" w:type="dxa"/>
+            <w:tcW w:w="2930" w:type="dxa"/>
           </w:tcPr>
           <w:p>
             <w:pPr>
@@ -5759,7 +5473,7 @@
         </w:tc>
         <w:tc>
           <w:tcPr>
-            <w:tcW w:w="1531" w:type="dxa"/>
+            <w:tcW w:w="1559" w:type="dxa"/>
           </w:tcPr>
           <w:p>
             <w:pPr>
@@ -5777,7 +5491,7 @@
         </w:tc>
         <w:tc>
           <w:tcPr>
-            <w:tcW w:w="2195" w:type="dxa"/>
+            <w:tcW w:w="1985" w:type="dxa"/>
           </w:tcPr>
           <w:p>
             <w:pPr>
@@ -5795,7 +5509,7 @@
         </w:tc>
         <w:tc>
           <w:tcPr>
-            <w:tcW w:w="2325" w:type="dxa"/>
+            <w:tcW w:w="2912" w:type="dxa"/>
           </w:tcPr>
           <w:p>
             <w:pPr>
@@ -5909,7 +5623,7 @@
         </w:tc>
         <w:tc>
           <w:tcPr>
-            <w:tcW w:w="3335" w:type="dxa"/>
+            <w:tcW w:w="2930" w:type="dxa"/>
           </w:tcPr>
           <w:p>
             <w:pPr>
@@ -5927,7 +5641,7 @@
         </w:tc>
         <w:tc>
           <w:tcPr>
-            <w:tcW w:w="1531" w:type="dxa"/>
+            <w:tcW w:w="1559" w:type="dxa"/>
           </w:tcPr>
           <w:p>
             <w:pPr>
@@ -5945,37 +5659,19 @@
         </w:tc>
         <w:tc>
           <w:tcPr>
-            <w:tcW w:w="2195" w:type="dxa"/>
-          </w:tcPr>
-          <w:p>
-            <w:pPr>
-              <w:rPr>
-                <w:rFonts w:ascii="Calibri" w:eastAsia="Calibri" w:hAnsi="Calibri" w:cs="Calibri"/>
-              </w:rPr>
-            </w:pPr>
-            <w:r>
-              <w:rPr>
-                <w:rFonts w:ascii="Calibri" w:eastAsia="Calibri" w:hAnsi="Calibri" w:cs="Calibri"/>
-              </w:rPr>
-              <w:t>ДНЦ / ЭЦД / ДСП / Оператор при ДСП / Руководител</w:t>
-            </w:r>
-            <w:r>
-              <w:rPr>
-                <w:rFonts w:ascii="Calibri" w:eastAsia="Calibri" w:hAnsi="Calibri" w:cs="Calibri"/>
-              </w:rPr>
-              <w:t>ь</w:t>
-            </w:r>
-            <w:r>
-              <w:rPr>
-                <w:rFonts w:ascii="Calibri" w:eastAsia="Calibri" w:hAnsi="Calibri" w:cs="Calibri"/>
-              </w:rPr>
-              <w:t xml:space="preserve"> работ на станции</w:t>
-            </w:r>
-            <w:r>
-              <w:rPr>
-                <w:rFonts w:ascii="Calibri" w:eastAsia="Calibri" w:hAnsi="Calibri" w:cs="Calibri"/>
-              </w:rPr>
-              <w:t>;</w:t>
+            <w:tcW w:w="1985" w:type="dxa"/>
+          </w:tcPr>
+          <w:p>
+            <w:pPr>
+              <w:rPr>
+                <w:rFonts w:ascii="Calibri" w:eastAsia="Calibri" w:hAnsi="Calibri" w:cs="Calibri"/>
+              </w:rPr>
+            </w:pPr>
+            <w:r>
+              <w:rPr>
+                <w:rFonts w:ascii="Calibri" w:eastAsia="Calibri" w:hAnsi="Calibri" w:cs="Calibri"/>
+              </w:rPr>
+              <w:t>ДНЦ / ЭЦД / ДСП / Оператор при ДСП / Руководитель работ на станции;</w:t>
             </w:r>
           </w:p>
           <w:p>
@@ -6001,64 +5697,94 @@
         </w:tc>
         <w:tc>
           <w:tcPr>
-            <w:tcW w:w="2325" w:type="dxa"/>
-          </w:tcPr>
-          <w:p>
-            <w:pPr>
-              <w:rPr>
-                <w:rFonts w:ascii="Calibri" w:eastAsia="Calibri" w:hAnsi="Calibri" w:cs="Calibri"/>
-              </w:rPr>
-            </w:pPr>
-            <w:r>
-              <w:rPr>
-                <w:rFonts w:ascii="Calibri" w:eastAsia="Calibri" w:hAnsi="Calibri" w:cs="Calibri"/>
-              </w:rPr>
-              <w:t>Действие обратимо</w:t>
-            </w:r>
-          </w:p>
-          <w:p>
-            <w:pPr>
-              <w:rPr>
-                <w:rFonts w:ascii="Calibri" w:eastAsia="Calibri" w:hAnsi="Calibri" w:cs="Calibri"/>
-              </w:rPr>
-            </w:pPr>
-          </w:p>
-          <w:p>
-            <w:pPr>
-              <w:rPr>
-                <w:rFonts w:ascii="Calibri" w:eastAsia="Calibri" w:hAnsi="Calibri" w:cs="Calibri"/>
-                <w:color w:val="FF0000"/>
-              </w:rPr>
-            </w:pPr>
-            <w:r>
-              <w:rPr>
-                <w:rFonts w:ascii="Calibri" w:eastAsia="Calibri" w:hAnsi="Calibri" w:cs="Calibri"/>
-                <w:color w:val="FF0000"/>
-              </w:rPr>
-              <w:t>Ошибочно изданный документ может по</w:t>
-            </w:r>
+            <w:tcW w:w="2912" w:type="dxa"/>
+          </w:tcPr>
+          <w:p>
+            <w:pPr>
+              <w:rPr>
+                <w:rFonts w:ascii="Calibri" w:eastAsia="Calibri" w:hAnsi="Calibri" w:cs="Calibri"/>
+              </w:rPr>
+            </w:pPr>
+            <w:r>
+              <w:rPr>
+                <w:rFonts w:ascii="Calibri" w:eastAsia="Calibri" w:hAnsi="Calibri" w:cs="Calibri"/>
+              </w:rPr>
+              <w:t xml:space="preserve">Действие </w:t>
+            </w:r>
+            <w:r>
+              <w:rPr>
+                <w:rFonts w:ascii="Calibri" w:eastAsia="Calibri" w:hAnsi="Calibri" w:cs="Calibri"/>
+              </w:rPr>
+              <w:t>не</w:t>
+            </w:r>
+            <w:r>
+              <w:rPr>
+                <w:rFonts w:ascii="Calibri" w:eastAsia="Calibri" w:hAnsi="Calibri" w:cs="Calibri"/>
+              </w:rPr>
+              <w:t>обратимо</w:t>
+            </w:r>
+          </w:p>
+          <w:p>
+            <w:pPr>
+              <w:rPr>
+                <w:rFonts w:ascii="Calibri" w:eastAsia="Calibri" w:hAnsi="Calibri" w:cs="Calibri"/>
+              </w:rPr>
+            </w:pPr>
+          </w:p>
+          <w:p>
+            <w:pPr>
+              <w:rPr>
+                <w:rFonts w:ascii="Calibri" w:eastAsia="Calibri" w:hAnsi="Calibri" w:cs="Calibri"/>
+              </w:rPr>
+            </w:pPr>
+            <w:r>
+              <w:rPr>
+                <w:rFonts w:ascii="Calibri" w:eastAsia="Calibri" w:hAnsi="Calibri" w:cs="Calibri"/>
+              </w:rPr>
+              <w:t>Если цепочка, которой принадлежит документ, состоит из 2 и более документов, то ошибочно изданный документ «изымается» из нее и помещается в новую цепочку. Цепочка ошибочно изданного документа «принудительно» завершается (искусственно проставляется дата окончания действия цепочки, равная дате издания документа).</w:t>
+            </w:r>
+          </w:p>
+          <w:p>
+            <w:pPr>
+              <w:rPr>
+                <w:rFonts w:ascii="Calibri" w:eastAsia="Calibri" w:hAnsi="Calibri" w:cs="Calibri"/>
+              </w:rPr>
+            </w:pPr>
+            <w:r>
+              <w:rPr>
+                <w:rFonts w:ascii="Calibri" w:eastAsia="Calibri" w:hAnsi="Calibri" w:cs="Calibri"/>
+              </w:rPr>
+              <w:t>Для указанного документа проставляется признак «недействительный».</w:t>
+            </w:r>
+          </w:p>
+        </w:tc>
+      </w:tr>
+      <w:tr>
+        <w:tc>
+          <w:tcPr>
+            <w:tcW w:w="1965" w:type="dxa"/>
+            <w:shd w:val="clear" w:color="auto" w:fill="DEEAF6" w:themeFill="accent1" w:themeFillTint="33"/>
+          </w:tcPr>
+          <w:p>
+            <w:pPr>
+              <w:rPr>
+                <w:rFonts w:ascii="Calibri" w:eastAsia="Calibri" w:hAnsi="Calibri" w:cs="Calibri"/>
+              </w:rPr>
+            </w:pPr>
             <w:bookmarkStart w:id="0" w:name="_GoBack"/>
             <w:bookmarkEnd w:id="0"/>
-          </w:p>
-        </w:tc>
-      </w:tr>
-      <w:tr>
-        <w:tc>
-          <w:tcPr>
-            <w:tcW w:w="1965" w:type="dxa"/>
-            <w:shd w:val="clear" w:color="auto" w:fill="DEEAF6" w:themeFill="accent1" w:themeFillTint="33"/>
-          </w:tcPr>
-          <w:p>
-            <w:pPr>
-              <w:rPr>
-                <w:rFonts w:ascii="Calibri" w:eastAsia="Calibri" w:hAnsi="Calibri" w:cs="Calibri"/>
-              </w:rPr>
-            </w:pPr>
-            <w:r>
-              <w:rPr>
-                <w:rFonts w:ascii="Calibri" w:eastAsia="Calibri" w:hAnsi="Calibri" w:cs="Calibri"/>
-              </w:rPr>
-              <w:t>Отменить отметку об ошибочном издании документа</w:t>
+            <w:r>
+              <w:rPr>
+                <w:rFonts w:ascii="Calibri" w:eastAsia="Calibri" w:hAnsi="Calibri" w:cs="Calibri"/>
+              </w:rPr>
+              <w:t xml:space="preserve">Принудительно </w:t>
+            </w:r>
+            <w:r>
+              <w:rPr>
+                <w:rFonts w:ascii="Calibri" w:eastAsia="Calibri" w:hAnsi="Calibri" w:cs="Calibri"/>
+              </w:rPr>
+              <w:lastRenderedPageBreak/>
+              <w:t>завершить цепочку, которой документ принадлежит</w:t>
             </w:r>
           </w:p>
         </w:tc>
@@ -6072,12 +5798,6 @@
                 <w:rFonts w:ascii="Calibri" w:eastAsia="Calibri" w:hAnsi="Calibri" w:cs="Calibri"/>
               </w:rPr>
             </w:pPr>
-            <w:r>
-              <w:rPr>
-                <w:rFonts w:ascii="Calibri" w:eastAsia="Calibri" w:hAnsi="Calibri" w:cs="Calibri"/>
-              </w:rPr>
-              <w:t>Не обязательно</w:t>
-            </w:r>
           </w:p>
         </w:tc>
         <w:tc>
@@ -6090,197 +5810,47 @@
                 <w:rFonts w:ascii="Calibri" w:eastAsia="Calibri" w:hAnsi="Calibri" w:cs="Calibri"/>
               </w:rPr>
             </w:pPr>
-            <w:r>
-              <w:rPr>
-                <w:rFonts w:ascii="Calibri" w:eastAsia="Calibri" w:hAnsi="Calibri" w:cs="Calibri"/>
-              </w:rPr>
-              <w:t>Нет</w:t>
-            </w:r>
-          </w:p>
-        </w:tc>
-        <w:tc>
-          <w:tcPr>
-            <w:tcW w:w="3335" w:type="dxa"/>
-          </w:tcPr>
-          <w:p>
-            <w:pPr>
-              <w:rPr>
-                <w:rFonts w:ascii="Calibri" w:eastAsia="Calibri" w:hAnsi="Calibri" w:cs="Calibri"/>
-              </w:rPr>
-            </w:pPr>
-            <w:r>
-              <w:rPr>
-                <w:rFonts w:ascii="Calibri" w:eastAsia="Calibri" w:hAnsi="Calibri" w:cs="Calibri"/>
-              </w:rPr>
-              <w:t>Можно только на том рабочем полигоне, на котором документ был издан</w:t>
-            </w:r>
-          </w:p>
-        </w:tc>
-        <w:tc>
-          <w:tcPr>
-            <w:tcW w:w="1531" w:type="dxa"/>
-          </w:tcPr>
-          <w:p>
-            <w:pPr>
-              <w:rPr>
-                <w:rFonts w:ascii="Calibri" w:eastAsia="Calibri" w:hAnsi="Calibri" w:cs="Calibri"/>
-              </w:rPr>
-            </w:pPr>
-            <w:r>
-              <w:rPr>
-                <w:rFonts w:ascii="Calibri" w:eastAsia="Calibri" w:hAnsi="Calibri" w:cs="Calibri"/>
-              </w:rPr>
-              <w:t>Да</w:t>
-            </w:r>
-          </w:p>
-        </w:tc>
-        <w:tc>
-          <w:tcPr>
-            <w:tcW w:w="2195" w:type="dxa"/>
-          </w:tcPr>
-          <w:p>
-            <w:pPr>
-              <w:rPr>
-                <w:rFonts w:ascii="Calibri" w:eastAsia="Calibri" w:hAnsi="Calibri" w:cs="Calibri"/>
-              </w:rPr>
-            </w:pPr>
-            <w:r>
-              <w:rPr>
-                <w:rFonts w:ascii="Calibri" w:eastAsia="Calibri" w:hAnsi="Calibri" w:cs="Calibri"/>
-              </w:rPr>
-              <w:t>ДНЦ / ЭЦД / ДСП / Оператор при ДСП / Руководитель работ на станции</w:t>
-            </w:r>
-          </w:p>
-          <w:p>
-            <w:pPr>
-              <w:rPr>
-                <w:rFonts w:ascii="Calibri" w:eastAsia="Calibri" w:hAnsi="Calibri" w:cs="Calibri"/>
-              </w:rPr>
-            </w:pPr>
-          </w:p>
-          <w:p>
-            <w:pPr>
-              <w:rPr>
-                <w:rFonts w:ascii="Calibri" w:eastAsia="Calibri" w:hAnsi="Calibri" w:cs="Calibri"/>
-              </w:rPr>
-            </w:pPr>
-            <w:r>
-              <w:rPr>
-                <w:rFonts w:ascii="Calibri" w:eastAsia="Calibri" w:hAnsi="Calibri" w:cs="Calibri"/>
-              </w:rPr>
-              <w:t>Пользователь должен являться создателем документа</w:t>
-            </w:r>
-          </w:p>
-        </w:tc>
-        <w:tc>
-          <w:tcPr>
-            <w:tcW w:w="2325" w:type="dxa"/>
-          </w:tcPr>
-          <w:p>
-            <w:pPr>
-              <w:rPr>
-                <w:rFonts w:ascii="Calibri" w:eastAsia="Calibri" w:hAnsi="Calibri" w:cs="Calibri"/>
-              </w:rPr>
-            </w:pPr>
-            <w:r>
-              <w:rPr>
-                <w:rFonts w:ascii="Calibri" w:eastAsia="Calibri" w:hAnsi="Calibri" w:cs="Calibri"/>
-              </w:rPr>
-              <w:t>Действие обратимо</w:t>
-            </w:r>
-          </w:p>
-        </w:tc>
-      </w:tr>
-      <w:tr>
-        <w:tc>
-          <w:tcPr>
-            <w:tcW w:w="1965" w:type="dxa"/>
-            <w:shd w:val="clear" w:color="auto" w:fill="DEEAF6" w:themeFill="accent1" w:themeFillTint="33"/>
-          </w:tcPr>
-          <w:p>
-            <w:pPr>
-              <w:rPr>
-                <w:rFonts w:ascii="Calibri" w:eastAsia="Calibri" w:hAnsi="Calibri" w:cs="Calibri"/>
-              </w:rPr>
-            </w:pPr>
-            <w:r>
-              <w:rPr>
-                <w:rFonts w:ascii="Calibri" w:eastAsia="Calibri" w:hAnsi="Calibri" w:cs="Calibri"/>
-              </w:rPr>
-              <w:t xml:space="preserve">Принудительно завершить цепочку, которой </w:t>
-            </w:r>
-            <w:r>
-              <w:rPr>
-                <w:rFonts w:ascii="Calibri" w:eastAsia="Calibri" w:hAnsi="Calibri" w:cs="Calibri"/>
-              </w:rPr>
-              <w:lastRenderedPageBreak/>
-              <w:t>документ принадлежит</w:t>
-            </w:r>
-          </w:p>
-        </w:tc>
-        <w:tc>
-          <w:tcPr>
-            <w:tcW w:w="1642" w:type="dxa"/>
-          </w:tcPr>
-          <w:p>
-            <w:pPr>
-              <w:rPr>
-                <w:rFonts w:ascii="Calibri" w:eastAsia="Calibri" w:hAnsi="Calibri" w:cs="Calibri"/>
-              </w:rPr>
-            </w:pPr>
-          </w:p>
-        </w:tc>
-        <w:tc>
-          <w:tcPr>
-            <w:tcW w:w="1793" w:type="dxa"/>
-          </w:tcPr>
-          <w:p>
-            <w:pPr>
-              <w:rPr>
-                <w:rFonts w:ascii="Calibri" w:eastAsia="Calibri" w:hAnsi="Calibri" w:cs="Calibri"/>
-              </w:rPr>
-            </w:pPr>
-          </w:p>
-        </w:tc>
-        <w:tc>
-          <w:tcPr>
-            <w:tcW w:w="3335" w:type="dxa"/>
-          </w:tcPr>
-          <w:p>
-            <w:pPr>
-              <w:rPr>
-                <w:rFonts w:ascii="Calibri" w:eastAsia="Calibri" w:hAnsi="Calibri" w:cs="Calibri"/>
-              </w:rPr>
-            </w:pPr>
-          </w:p>
-        </w:tc>
-        <w:tc>
-          <w:tcPr>
-            <w:tcW w:w="1531" w:type="dxa"/>
-          </w:tcPr>
-          <w:p>
-            <w:pPr>
-              <w:rPr>
-                <w:rFonts w:ascii="Calibri" w:eastAsia="Calibri" w:hAnsi="Calibri" w:cs="Calibri"/>
-              </w:rPr>
-            </w:pPr>
-          </w:p>
-        </w:tc>
-        <w:tc>
-          <w:tcPr>
-            <w:tcW w:w="2195" w:type="dxa"/>
-          </w:tcPr>
-          <w:p>
-            <w:pPr>
-              <w:rPr>
-                <w:rFonts w:ascii="Calibri" w:eastAsia="Calibri" w:hAnsi="Calibri" w:cs="Calibri"/>
-              </w:rPr>
-            </w:pPr>
-          </w:p>
-        </w:tc>
-        <w:tc>
-          <w:tcPr>
-            <w:tcW w:w="2325" w:type="dxa"/>
+          </w:p>
+        </w:tc>
+        <w:tc>
+          <w:tcPr>
+            <w:tcW w:w="2930" w:type="dxa"/>
+          </w:tcPr>
+          <w:p>
+            <w:pPr>
+              <w:rPr>
+                <w:rFonts w:ascii="Calibri" w:eastAsia="Calibri" w:hAnsi="Calibri" w:cs="Calibri"/>
+              </w:rPr>
+            </w:pPr>
+          </w:p>
+        </w:tc>
+        <w:tc>
+          <w:tcPr>
+            <w:tcW w:w="1559" w:type="dxa"/>
+          </w:tcPr>
+          <w:p>
+            <w:pPr>
+              <w:rPr>
+                <w:rFonts w:ascii="Calibri" w:eastAsia="Calibri" w:hAnsi="Calibri" w:cs="Calibri"/>
+              </w:rPr>
+            </w:pPr>
+          </w:p>
+        </w:tc>
+        <w:tc>
+          <w:tcPr>
+            <w:tcW w:w="1985" w:type="dxa"/>
+          </w:tcPr>
+          <w:p>
+            <w:pPr>
+              <w:rPr>
+                <w:rFonts w:ascii="Calibri" w:eastAsia="Calibri" w:hAnsi="Calibri" w:cs="Calibri"/>
+              </w:rPr>
+            </w:pPr>
+          </w:p>
+        </w:tc>
+        <w:tc>
+          <w:tcPr>
+            <w:tcW w:w="2912" w:type="dxa"/>
           </w:tcPr>
           <w:p>
             <w:pPr>
@@ -6312,70 +5882,27 @@
               <w:rPr>
                 <w:rFonts w:ascii="Calibri" w:eastAsia="Calibri" w:hAnsi="Calibri" w:cs="Calibri"/>
               </w:rPr>
-              <w:t xml:space="preserve">Принудительное </w:t>
-            </w:r>
-            <w:r>
-              <w:rPr>
-                <w:rFonts w:ascii="Calibri" w:eastAsia="Calibri" w:hAnsi="Calibri" w:cs="Calibri"/>
-              </w:rPr>
-              <w:lastRenderedPageBreak/>
-              <w:t xml:space="preserve">завершение цепочки документов означает </w:t>
-            </w:r>
-            <w:r>
-              <w:rPr>
-                <w:rFonts w:ascii="Calibri" w:eastAsia="Calibri" w:hAnsi="Calibri" w:cs="Calibri"/>
-              </w:rPr>
-              <w:t>искусственно</w:t>
-            </w:r>
-            <w:r>
-              <w:rPr>
-                <w:rFonts w:ascii="Calibri" w:eastAsia="Calibri" w:hAnsi="Calibri" w:cs="Calibri"/>
-              </w:rPr>
-              <w:t>е</w:t>
-            </w:r>
-            <w:r>
-              <w:rPr>
-                <w:rFonts w:ascii="Calibri" w:eastAsia="Calibri" w:hAnsi="Calibri" w:cs="Calibri"/>
-              </w:rPr>
-              <w:t xml:space="preserve"> проставлени</w:t>
-            </w:r>
-            <w:r>
-              <w:rPr>
-                <w:rFonts w:ascii="Calibri" w:eastAsia="Calibri" w:hAnsi="Calibri" w:cs="Calibri"/>
-              </w:rPr>
-              <w:t>е</w:t>
-            </w:r>
-            <w:r>
-              <w:rPr>
-                <w:rFonts w:ascii="Calibri" w:eastAsia="Calibri" w:hAnsi="Calibri" w:cs="Calibri"/>
-              </w:rPr>
-              <w:t xml:space="preserve"> времени окончания ее действия</w:t>
-            </w:r>
-          </w:p>
-          <w:p>
-            <w:pPr>
-              <w:rPr>
-                <w:rFonts w:ascii="Calibri" w:eastAsia="Calibri" w:hAnsi="Calibri" w:cs="Calibri"/>
-              </w:rPr>
-            </w:pPr>
-          </w:p>
-          <w:p>
-            <w:pPr>
-              <w:rPr>
-                <w:rFonts w:ascii="Calibri" w:eastAsia="Calibri" w:hAnsi="Calibri" w:cs="Calibri"/>
-              </w:rPr>
-            </w:pPr>
-            <w:r>
-              <w:rPr>
-                <w:rFonts w:ascii="Calibri" w:eastAsia="Calibri" w:hAnsi="Calibri" w:cs="Calibri"/>
-              </w:rPr>
-              <w:t>В</w:t>
-            </w:r>
-            <w:r>
-              <w:rPr>
-                <w:rFonts w:ascii="Calibri" w:eastAsia="Calibri" w:hAnsi="Calibri" w:cs="Calibri"/>
-              </w:rPr>
-              <w:t>ремя окончания действия цепочки устанавливается равным времени издания последнего документа цепочки</w:t>
+              <w:t>Принудительное завершение цепочки документов означает искусственное проставление времени окончания ее действия</w:t>
+            </w:r>
+          </w:p>
+          <w:p>
+            <w:pPr>
+              <w:rPr>
+                <w:rFonts w:ascii="Calibri" w:eastAsia="Calibri" w:hAnsi="Calibri" w:cs="Calibri"/>
+              </w:rPr>
+            </w:pPr>
+          </w:p>
+          <w:p>
+            <w:pPr>
+              <w:rPr>
+                <w:rFonts w:ascii="Calibri" w:eastAsia="Calibri" w:hAnsi="Calibri" w:cs="Calibri"/>
+              </w:rPr>
+            </w:pPr>
+            <w:r>
+              <w:rPr>
+                <w:rFonts w:ascii="Calibri" w:eastAsia="Calibri" w:hAnsi="Calibri" w:cs="Calibri"/>
+              </w:rPr>
+              <w:t>Время окончания действия цепочки устанавливается равным времени издания последнего документа цепочки</w:t>
             </w:r>
           </w:p>
         </w:tc>

</xml_diff>

<commit_message>
feat: add possibility to forcely close order chains
</commit_message>
<xml_diff>
--- a/development docs/Жизненный цикл и состояния распоряжений.docx
+++ b/development docs/Жизненный цикл и состояния распоряжений.docx
@@ -115,21 +115,7 @@
               <w:rPr>
                 <w:rFonts w:ascii="Calibri" w:eastAsia="Calibri" w:hAnsi="Calibri" w:cs="Calibri"/>
               </w:rPr>
-              <w:t xml:space="preserve">Кому адресуется, в </w:t>
-            </w:r>
-            <w:proofErr w:type="spellStart"/>
-            <w:r>
-              <w:rPr>
-                <w:rFonts w:ascii="Calibri" w:eastAsia="Calibri" w:hAnsi="Calibri" w:cs="Calibri"/>
-              </w:rPr>
-              <w:t>т.ч</w:t>
-            </w:r>
-            <w:proofErr w:type="spellEnd"/>
-            <w:r>
-              <w:rPr>
-                <w:rFonts w:ascii="Calibri" w:eastAsia="Calibri" w:hAnsi="Calibri" w:cs="Calibri"/>
-              </w:rPr>
-              <w:t>. самому себе</w:t>
+              <w:t>Кому адресуется, в т.ч. самому себе</w:t>
             </w:r>
           </w:p>
         </w:tc>
@@ -3783,21 +3769,7 @@
         <w:rPr>
           <w:rFonts w:ascii="Calibri" w:eastAsia="Calibri" w:hAnsi="Calibri" w:cs="Calibri"/>
         </w:rPr>
-        <w:t>***распоряжения, заявки и уведомления могут объединятся в логические цепочки (</w:t>
-      </w:r>
-      <w:proofErr w:type="gramStart"/>
-      <w:r>
-        <w:rPr>
-          <w:rFonts w:ascii="Calibri" w:eastAsia="Calibri" w:hAnsi="Calibri" w:cs="Calibri"/>
-        </w:rPr>
-        <w:t>например</w:t>
-      </w:r>
-      <w:proofErr w:type="gramEnd"/>
-      <w:r>
-        <w:rPr>
-          <w:rFonts w:ascii="Calibri" w:eastAsia="Calibri" w:hAnsi="Calibri" w:cs="Calibri"/>
-        </w:rPr>
-        <w:t>: заявка -&gt; распоряжение -&gt; уведомление -&gt; распоряжение)</w:t>
+        <w:t>***распоряжения, заявки и уведомления могут объединятся в логические цепочки (например: заявка -&gt; распоряжение -&gt; уведомление -&gt; распоряжение)</w:t>
       </w:r>
     </w:p>
     <w:p>
@@ -4312,21 +4284,7 @@
         <w:rPr>
           <w:rFonts w:ascii="Calibri" w:eastAsia="Calibri" w:hAnsi="Calibri" w:cs="Calibri"/>
         </w:rPr>
-        <w:t xml:space="preserve"> (в данное состояние документ переводится автоматически, если все получатели оригиналов документа из числа ДСП, ДНЦ, ЭЦД подтвердили его получение либо кто-то подтвердил за них; если рассылаются только копии документа либо у документа нет </w:t>
-      </w:r>
-      <w:proofErr w:type="spellStart"/>
-      <w:r>
-        <w:rPr>
-          <w:rFonts w:ascii="Calibri" w:eastAsia="Calibri" w:hAnsi="Calibri" w:cs="Calibri"/>
-        </w:rPr>
-        <w:t>получаталей</w:t>
-      </w:r>
-      <w:proofErr w:type="spellEnd"/>
-      <w:r>
-        <w:rPr>
-          <w:rFonts w:ascii="Calibri" w:eastAsia="Calibri" w:hAnsi="Calibri" w:cs="Calibri"/>
-        </w:rPr>
-        <w:t xml:space="preserve"> из числа ДСП, ДНЦ, ЭЦД, то у такого документа дата и время утверждения автоматически полагаются равными дате и времени его издания)</w:t>
+        <w:t xml:space="preserve"> (в данное состояние документ переводится автоматически, если все получатели оригиналов документа из числа ДСП, ДНЦ, ЭЦД подтвердили его получение либо кто-то подтвердил за них; если рассылаются только копии документа либо у документа нет получаталей из числа ДСП, ДНЦ, ЭЦД, то у такого документа дата и время утверждения автоматически полагаются равными дате и времени его издания)</w:t>
       </w:r>
     </w:p>
     <w:p>
@@ -5741,20 +5699,74 @@
               <w:rPr>
                 <w:rFonts w:ascii="Calibri" w:eastAsia="Calibri" w:hAnsi="Calibri" w:cs="Calibri"/>
               </w:rPr>
-              <w:t>Если цепочка, которой принадлежит документ, состоит из 2 и более документов, то ошибочно изданный документ «изымается» из нее и помещается в новую цепочку. Цепочка ошибочно изданного документа «принудительно» завершается (искусственно проставляется дата окончания действия цепочки, равная дате издания документа).</w:t>
-            </w:r>
-          </w:p>
-          <w:p>
-            <w:pPr>
-              <w:rPr>
-                <w:rFonts w:ascii="Calibri" w:eastAsia="Calibri" w:hAnsi="Calibri" w:cs="Calibri"/>
-              </w:rPr>
-            </w:pPr>
-            <w:r>
-              <w:rPr>
-                <w:rFonts w:ascii="Calibri" w:eastAsia="Calibri" w:hAnsi="Calibri" w:cs="Calibri"/>
-              </w:rPr>
-              <w:t>Для указанного документа проставляется признак «недействительный».</w:t>
+              <w:t>Если цепочка, которой принадлежит документ, состоит из 2 и более документов, то ошибочно изданный документ «изымается» из нее и помещается в новую цепочку.</w:t>
+            </w:r>
+          </w:p>
+          <w:p>
+            <w:pPr>
+              <w:rPr>
+                <w:rFonts w:ascii="Calibri" w:eastAsia="Calibri" w:hAnsi="Calibri" w:cs="Calibri"/>
+              </w:rPr>
+            </w:pPr>
+          </w:p>
+          <w:p>
+            <w:pPr>
+              <w:rPr>
+                <w:rFonts w:ascii="Calibri" w:eastAsia="Calibri" w:hAnsi="Calibri" w:cs="Calibri"/>
+              </w:rPr>
+            </w:pPr>
+            <w:r>
+              <w:rPr>
+                <w:rFonts w:ascii="Calibri" w:eastAsia="Calibri" w:hAnsi="Calibri" w:cs="Calibri"/>
+              </w:rPr>
+              <w:t>Цепочка ошибочно изданного документа «принудительно» завершается (искусственно проставляется дата окончания действия цепочки, равная дате издания документа).</w:t>
+            </w:r>
+          </w:p>
+          <w:p>
+            <w:pPr>
+              <w:rPr>
+                <w:rFonts w:ascii="Calibri" w:eastAsia="Calibri" w:hAnsi="Calibri" w:cs="Calibri"/>
+              </w:rPr>
+            </w:pPr>
+          </w:p>
+          <w:p>
+            <w:pPr>
+              <w:rPr>
+                <w:rFonts w:ascii="Calibri" w:eastAsia="Calibri" w:hAnsi="Calibri" w:cs="Calibri"/>
+              </w:rPr>
+            </w:pPr>
+            <w:r>
+              <w:rPr>
+                <w:rFonts w:ascii="Calibri" w:eastAsia="Calibri" w:hAnsi="Calibri" w:cs="Calibri"/>
+              </w:rPr>
+              <w:t xml:space="preserve">Для указанного документа </w:t>
+            </w:r>
+            <w:r>
+              <w:rPr>
+                <w:rFonts w:ascii="Calibri" w:eastAsia="Calibri" w:hAnsi="Calibri" w:cs="Calibri"/>
+              </w:rPr>
+              <w:lastRenderedPageBreak/>
+              <w:t>проставляется признак «недействительный».</w:t>
+            </w:r>
+          </w:p>
+          <w:p>
+            <w:pPr>
+              <w:rPr>
+                <w:rFonts w:ascii="Calibri" w:eastAsia="Calibri" w:hAnsi="Calibri" w:cs="Calibri"/>
+              </w:rPr>
+            </w:pPr>
+          </w:p>
+          <w:p>
+            <w:pPr>
+              <w:rPr>
+                <w:rFonts w:ascii="Calibri" w:eastAsia="Calibri" w:hAnsi="Calibri" w:cs="Calibri"/>
+              </w:rPr>
+            </w:pPr>
+            <w:r>
+              <w:rPr>
+                <w:rFonts w:ascii="Calibri" w:eastAsia="Calibri" w:hAnsi="Calibri" w:cs="Calibri"/>
+              </w:rPr>
+              <w:t>Для цепочки, из которой недействительный документ был «изъят» (исходная цепочка), пересматривается дата окончания ее действия: она полагается равной дате окончания действия последнего документа, изданного в рамках данной цепочки.</w:t>
             </w:r>
           </w:p>
         </w:tc>
@@ -5771,20 +5783,191 @@
                 <w:rFonts w:ascii="Calibri" w:eastAsia="Calibri" w:hAnsi="Calibri" w:cs="Calibri"/>
               </w:rPr>
             </w:pPr>
+            <w:r>
+              <w:rPr>
+                <w:rFonts w:ascii="Calibri" w:eastAsia="Calibri" w:hAnsi="Calibri" w:cs="Calibri"/>
+              </w:rPr>
+              <w:lastRenderedPageBreak/>
+              <w:t>Принудительно завершить цепочку, которой документ принадлежит</w:t>
+            </w:r>
+          </w:p>
+        </w:tc>
+        <w:tc>
+          <w:tcPr>
+            <w:tcW w:w="1642" w:type="dxa"/>
+          </w:tcPr>
+          <w:p>
+            <w:pPr>
+              <w:rPr>
+                <w:rFonts w:ascii="Calibri" w:eastAsia="Calibri" w:hAnsi="Calibri" w:cs="Calibri"/>
+              </w:rPr>
+            </w:pPr>
+            <w:r>
+              <w:rPr>
+                <w:rFonts w:ascii="Calibri" w:eastAsia="Calibri" w:hAnsi="Calibri" w:cs="Calibri"/>
+              </w:rPr>
+              <w:t>Цепочка документов не должна иметь даты окончания действия</w:t>
+            </w:r>
             <w:bookmarkStart w:id="0" w:name="_GoBack"/>
             <w:bookmarkEnd w:id="0"/>
-            <w:r>
-              <w:rPr>
-                <w:rFonts w:ascii="Calibri" w:eastAsia="Calibri" w:hAnsi="Calibri" w:cs="Calibri"/>
-              </w:rPr>
-              <w:t xml:space="preserve">Принудительно </w:t>
+          </w:p>
+        </w:tc>
+        <w:tc>
+          <w:tcPr>
+            <w:tcW w:w="1793" w:type="dxa"/>
+          </w:tcPr>
+          <w:p>
+            <w:pPr>
+              <w:rPr>
+                <w:rFonts w:ascii="Calibri" w:eastAsia="Calibri" w:hAnsi="Calibri" w:cs="Calibri"/>
+              </w:rPr>
+            </w:pPr>
+            <w:r>
+              <w:rPr>
+                <w:rFonts w:ascii="Calibri" w:eastAsia="Calibri" w:hAnsi="Calibri" w:cs="Calibri"/>
+              </w:rPr>
+              <w:t>Да</w:t>
+            </w:r>
+          </w:p>
+        </w:tc>
+        <w:tc>
+          <w:tcPr>
+            <w:tcW w:w="2930" w:type="dxa"/>
+          </w:tcPr>
+          <w:p>
+            <w:pPr>
+              <w:rPr>
+                <w:rFonts w:ascii="Calibri" w:eastAsia="Calibri" w:hAnsi="Calibri" w:cs="Calibri"/>
+              </w:rPr>
+            </w:pPr>
+            <w:r>
+              <w:rPr>
+                <w:rFonts w:ascii="Calibri" w:eastAsia="Calibri" w:hAnsi="Calibri" w:cs="Calibri"/>
+              </w:rPr>
+              <w:t>Можно только на том рабочем полигоне, на котором был издан хотя бы один документ, принадлежащий данной цепочке</w:t>
+            </w:r>
+          </w:p>
+        </w:tc>
+        <w:tc>
+          <w:tcPr>
+            <w:tcW w:w="1559" w:type="dxa"/>
+          </w:tcPr>
+          <w:p>
+            <w:pPr>
+              <w:rPr>
+                <w:rFonts w:ascii="Calibri" w:eastAsia="Calibri" w:hAnsi="Calibri" w:cs="Calibri"/>
+              </w:rPr>
+            </w:pPr>
+            <w:r>
+              <w:rPr>
+                <w:rFonts w:ascii="Calibri" w:eastAsia="Calibri" w:hAnsi="Calibri" w:cs="Calibri"/>
+              </w:rPr>
+              <w:t>Да</w:t>
+            </w:r>
+          </w:p>
+        </w:tc>
+        <w:tc>
+          <w:tcPr>
+            <w:tcW w:w="1985" w:type="dxa"/>
+          </w:tcPr>
+          <w:p>
+            <w:pPr>
+              <w:rPr>
+                <w:rFonts w:ascii="Calibri" w:eastAsia="Calibri" w:hAnsi="Calibri" w:cs="Calibri"/>
+              </w:rPr>
+            </w:pPr>
+            <w:r>
+              <w:rPr>
+                <w:rFonts w:ascii="Calibri" w:eastAsia="Calibri" w:hAnsi="Calibri" w:cs="Calibri"/>
+              </w:rPr>
+              <w:t>ДНЦ / ЭЦД / ДСП / Оператор при ДСП / Руководитель работ на станции</w:t>
+            </w:r>
+          </w:p>
+        </w:tc>
+        <w:tc>
+          <w:tcPr>
+            <w:tcW w:w="2912" w:type="dxa"/>
+          </w:tcPr>
+          <w:p>
+            <w:pPr>
+              <w:rPr>
+                <w:rFonts w:ascii="Calibri" w:eastAsia="Calibri" w:hAnsi="Calibri" w:cs="Calibri"/>
+              </w:rPr>
+            </w:pPr>
+            <w:r>
+              <w:rPr>
+                <w:rFonts w:ascii="Calibri" w:eastAsia="Calibri" w:hAnsi="Calibri" w:cs="Calibri"/>
+              </w:rPr>
+              <w:t>Действие обратимо</w:t>
+            </w:r>
+          </w:p>
+          <w:p>
+            <w:pPr>
+              <w:rPr>
+                <w:rFonts w:ascii="Calibri" w:eastAsia="Calibri" w:hAnsi="Calibri" w:cs="Calibri"/>
+              </w:rPr>
+            </w:pPr>
+          </w:p>
+          <w:p>
+            <w:pPr>
+              <w:rPr>
+                <w:rFonts w:ascii="Calibri" w:eastAsia="Calibri" w:hAnsi="Calibri" w:cs="Calibri"/>
+              </w:rPr>
+            </w:pPr>
+            <w:r>
+              <w:rPr>
+                <w:rFonts w:ascii="Calibri" w:eastAsia="Calibri" w:hAnsi="Calibri" w:cs="Calibri"/>
+              </w:rPr>
+              <w:t>Принудительное завершение цепочки документов означает искусственное проставление времени окончания ее действия</w:t>
+            </w:r>
+          </w:p>
+          <w:p>
+            <w:pPr>
+              <w:rPr>
+                <w:rFonts w:ascii="Calibri" w:eastAsia="Calibri" w:hAnsi="Calibri" w:cs="Calibri"/>
+              </w:rPr>
+            </w:pPr>
+          </w:p>
+          <w:p>
+            <w:pPr>
+              <w:rPr>
+                <w:rFonts w:ascii="Calibri" w:eastAsia="Calibri" w:hAnsi="Calibri" w:cs="Calibri"/>
+              </w:rPr>
+            </w:pPr>
+            <w:r>
+              <w:rPr>
+                <w:rFonts w:ascii="Calibri" w:eastAsia="Calibri" w:hAnsi="Calibri" w:cs="Calibri"/>
+              </w:rPr>
+              <w:t xml:space="preserve">Время окончания действия цепочки устанавливается равным времени издания последнего документа </w:t>
             </w:r>
             <w:r>
               <w:rPr>
                 <w:rFonts w:ascii="Calibri" w:eastAsia="Calibri" w:hAnsi="Calibri" w:cs="Calibri"/>
               </w:rPr>
               <w:lastRenderedPageBreak/>
-              <w:t>завершить цепочку, которой документ принадлежит</w:t>
+              <w:t>цепочки</w:t>
+            </w:r>
+          </w:p>
+        </w:tc>
+      </w:tr>
+      <w:tr>
+        <w:tc>
+          <w:tcPr>
+            <w:tcW w:w="1965" w:type="dxa"/>
+            <w:shd w:val="clear" w:color="auto" w:fill="DEEAF6" w:themeFill="accent1" w:themeFillTint="33"/>
+          </w:tcPr>
+          <w:p>
+            <w:pPr>
+              <w:rPr>
+                <w:rFonts w:ascii="Calibri" w:eastAsia="Calibri" w:hAnsi="Calibri" w:cs="Calibri"/>
+              </w:rPr>
+            </w:pPr>
+            <w:r>
+              <w:rPr>
+                <w:rFonts w:ascii="Calibri" w:eastAsia="Calibri" w:hAnsi="Calibri" w:cs="Calibri"/>
+              </w:rPr>
+              <w:lastRenderedPageBreak/>
+              <w:t>Отменить принудительное завершение цепочки</w:t>
             </w:r>
           </w:p>
         </w:tc>
@@ -5798,6 +5981,12 @@
                 <w:rFonts w:ascii="Calibri" w:eastAsia="Calibri" w:hAnsi="Calibri" w:cs="Calibri"/>
               </w:rPr>
             </w:pPr>
+            <w:r>
+              <w:rPr>
+                <w:rFonts w:ascii="Calibri" w:eastAsia="Calibri" w:hAnsi="Calibri" w:cs="Calibri"/>
+              </w:rPr>
+              <w:t>Не обязательно</w:t>
+            </w:r>
           </w:p>
         </w:tc>
         <w:tc>
@@ -5808,8 +5997,15 @@
             <w:pPr>
               <w:rPr>
                 <w:rFonts w:ascii="Calibri" w:eastAsia="Calibri" w:hAnsi="Calibri" w:cs="Calibri"/>
-              </w:rPr>
-            </w:pPr>
+                <w:lang w:val="en-US"/>
+              </w:rPr>
+            </w:pPr>
+            <w:r>
+              <w:rPr>
+                <w:rFonts w:ascii="Calibri" w:eastAsia="Calibri" w:hAnsi="Calibri" w:cs="Calibri"/>
+              </w:rPr>
+              <w:t>Да</w:t>
+            </w:r>
           </w:p>
         </w:tc>
         <w:tc>
@@ -5858,52 +6054,6 @@
                 <w:rFonts w:ascii="Calibri" w:eastAsia="Calibri" w:hAnsi="Calibri" w:cs="Calibri"/>
               </w:rPr>
             </w:pPr>
-            <w:r>
-              <w:rPr>
-                <w:rFonts w:ascii="Calibri" w:eastAsia="Calibri" w:hAnsi="Calibri" w:cs="Calibri"/>
-              </w:rPr>
-              <w:t>Действие необратимо</w:t>
-            </w:r>
-          </w:p>
-          <w:p>
-            <w:pPr>
-              <w:rPr>
-                <w:rFonts w:ascii="Calibri" w:eastAsia="Calibri" w:hAnsi="Calibri" w:cs="Calibri"/>
-              </w:rPr>
-            </w:pPr>
-          </w:p>
-          <w:p>
-            <w:pPr>
-              <w:rPr>
-                <w:rFonts w:ascii="Calibri" w:eastAsia="Calibri" w:hAnsi="Calibri" w:cs="Calibri"/>
-              </w:rPr>
-            </w:pPr>
-            <w:r>
-              <w:rPr>
-                <w:rFonts w:ascii="Calibri" w:eastAsia="Calibri" w:hAnsi="Calibri" w:cs="Calibri"/>
-              </w:rPr>
-              <w:t>Принудительное завершение цепочки документов означает искусственное проставление времени окончания ее действия</w:t>
-            </w:r>
-          </w:p>
-          <w:p>
-            <w:pPr>
-              <w:rPr>
-                <w:rFonts w:ascii="Calibri" w:eastAsia="Calibri" w:hAnsi="Calibri" w:cs="Calibri"/>
-              </w:rPr>
-            </w:pPr>
-          </w:p>
-          <w:p>
-            <w:pPr>
-              <w:rPr>
-                <w:rFonts w:ascii="Calibri" w:eastAsia="Calibri" w:hAnsi="Calibri" w:cs="Calibri"/>
-              </w:rPr>
-            </w:pPr>
-            <w:r>
-              <w:rPr>
-                <w:rFonts w:ascii="Calibri" w:eastAsia="Calibri" w:hAnsi="Calibri" w:cs="Calibri"/>
-              </w:rPr>
-              <w:t>Время окончания действия цепочки устанавливается равным времени издания последнего документа цепочки</w:t>
-            </w:r>
           </w:p>
         </w:tc>
       </w:tr>

</xml_diff>

<commit_message>
feat: start processing server answers on multiple online statuses for difinite user
</commit_message>
<xml_diff>
--- a/development docs/Жизненный цикл и состояния распоряжений.docx
+++ b/development docs/Жизненный цикл и состояния распоряжений.docx
@@ -115,7 +115,21 @@
               <w:rPr>
                 <w:rFonts w:ascii="Calibri" w:eastAsia="Calibri" w:hAnsi="Calibri" w:cs="Calibri"/>
               </w:rPr>
-              <w:t>Кому адресуется, в т.ч. самому себе</w:t>
+              <w:t xml:space="preserve">Кому адресуется, в </w:t>
+            </w:r>
+            <w:proofErr w:type="spellStart"/>
+            <w:r>
+              <w:rPr>
+                <w:rFonts w:ascii="Calibri" w:eastAsia="Calibri" w:hAnsi="Calibri" w:cs="Calibri"/>
+              </w:rPr>
+              <w:t>т.ч</w:t>
+            </w:r>
+            <w:proofErr w:type="spellEnd"/>
+            <w:r>
+              <w:rPr>
+                <w:rFonts w:ascii="Calibri" w:eastAsia="Calibri" w:hAnsi="Calibri" w:cs="Calibri"/>
+              </w:rPr>
+              <w:t>. самому себе</w:t>
             </w:r>
           </w:p>
         </w:tc>
@@ -3769,7 +3783,21 @@
         <w:rPr>
           <w:rFonts w:ascii="Calibri" w:eastAsia="Calibri" w:hAnsi="Calibri" w:cs="Calibri"/>
         </w:rPr>
-        <w:t>***распоряжения, заявки и уведомления могут объединятся в логические цепочки (например: заявка -&gt; распоряжение -&gt; уведомление -&gt; распоряжение)</w:t>
+        <w:t>***распоряжения, заявки и уведомления могут объединятся в логические цепочки (</w:t>
+      </w:r>
+      <w:proofErr w:type="gramStart"/>
+      <w:r>
+        <w:rPr>
+          <w:rFonts w:ascii="Calibri" w:eastAsia="Calibri" w:hAnsi="Calibri" w:cs="Calibri"/>
+        </w:rPr>
+        <w:t>например</w:t>
+      </w:r>
+      <w:proofErr w:type="gramEnd"/>
+      <w:r>
+        <w:rPr>
+          <w:rFonts w:ascii="Calibri" w:eastAsia="Calibri" w:hAnsi="Calibri" w:cs="Calibri"/>
+        </w:rPr>
+        <w:t>: заявка -&gt; распоряжение -&gt; уведомление -&gt; распоряжение)</w:t>
       </w:r>
     </w:p>
     <w:p>
@@ -3808,38 +3836,25 @@
       <w:pPr>
         <w:rPr>
           <w:rFonts w:ascii="Calibri" w:eastAsia="Calibri" w:hAnsi="Calibri" w:cs="Calibri"/>
+          <w:b/>
+          <w:sz w:val="28"/>
+          <w:szCs w:val="28"/>
         </w:rPr>
       </w:pPr>
       <w:r>
         <w:rPr>
           <w:rFonts w:ascii="Calibri" w:eastAsia="Calibri" w:hAnsi="Calibri" w:cs="Calibri"/>
-          <w:u w:val="single"/>
+          <w:b/>
+          <w:sz w:val="28"/>
+          <w:szCs w:val="28"/>
         </w:rPr>
         <w:lastRenderedPageBreak/>
-        <w:t>Состояния</w:t>
-      </w:r>
-      <w:r>
-        <w:rPr>
-          <w:rFonts w:ascii="Calibri" w:eastAsia="Calibri" w:hAnsi="Calibri" w:cs="Calibri"/>
-        </w:rPr>
-        <w:t xml:space="preserve">, в которых может быть </w:t>
-      </w:r>
-      <w:r>
-        <w:rPr>
-          <w:rFonts w:ascii="Calibri" w:eastAsia="Calibri" w:hAnsi="Calibri" w:cs="Calibri"/>
-          <w:u w:val="single"/>
-        </w:rPr>
-        <w:t>созданный документ</w:t>
-      </w:r>
-      <w:r>
-        <w:rPr>
-          <w:rFonts w:ascii="Calibri" w:eastAsia="Calibri" w:hAnsi="Calibri" w:cs="Calibri"/>
-        </w:rPr>
-        <w:t>:</w:t>
+        <w:t>Состояния изданных документов</w:t>
       </w:r>
     </w:p>
     <w:p>
       <w:pPr>
+        <w:spacing w:after="0" w:line="240" w:lineRule="auto"/>
         <w:rPr>
           <w:rFonts w:ascii="Calibri" w:eastAsia="Calibri" w:hAnsi="Calibri" w:cs="Calibri"/>
         </w:rPr>
@@ -3847,25 +3862,45 @@
       <w:r>
         <w:rPr>
           <w:rFonts w:ascii="Calibri" w:eastAsia="Calibri" w:hAnsi="Calibri" w:cs="Calibri"/>
-        </w:rPr>
-        <w:t>1) "</w:t>
-      </w:r>
-      <w:r>
-        <w:rPr>
-          <w:rFonts w:ascii="Calibri" w:eastAsia="Calibri" w:hAnsi="Calibri" w:cs="Calibri"/>
-          <w:b/>
-        </w:rPr>
-        <w:t>не доставлен, не подтвержден</w:t>
-      </w:r>
-      <w:r>
-        <w:rPr>
-          <w:rFonts w:ascii="Calibri" w:eastAsia="Calibri" w:hAnsi="Calibri" w:cs="Calibri"/>
-        </w:rPr>
-        <w:t>"</w:t>
+          <w:u w:val="single"/>
+        </w:rPr>
+        <w:t>Состояния</w:t>
+      </w:r>
+      <w:r>
+        <w:rPr>
+          <w:rFonts w:ascii="Calibri" w:eastAsia="Calibri" w:hAnsi="Calibri" w:cs="Calibri"/>
+        </w:rPr>
+        <w:t xml:space="preserve">, в которых может </w:t>
+      </w:r>
+      <w:r>
+        <w:rPr>
+          <w:rFonts w:ascii="Calibri" w:eastAsia="Calibri" w:hAnsi="Calibri" w:cs="Calibri"/>
+        </w:rPr>
+        <w:t>находиться</w:t>
+      </w:r>
+      <w:r>
+        <w:rPr>
+          <w:rFonts w:ascii="Calibri" w:eastAsia="Calibri" w:hAnsi="Calibri" w:cs="Calibri"/>
+        </w:rPr>
+        <w:t xml:space="preserve"> </w:t>
+      </w:r>
+      <w:r>
+        <w:rPr>
+          <w:rFonts w:ascii="Calibri" w:eastAsia="Calibri" w:hAnsi="Calibri" w:cs="Calibri"/>
+          <w:u w:val="single"/>
+        </w:rPr>
+        <w:t>созданный документ</w:t>
+      </w:r>
+      <w:r>
+        <w:rPr>
+          <w:rFonts w:ascii="Calibri" w:eastAsia="Calibri" w:hAnsi="Calibri" w:cs="Calibri"/>
+        </w:rPr>
+        <w:t>:</w:t>
       </w:r>
     </w:p>
     <w:p>
       <w:pPr>
+        <w:spacing w:after="0" w:line="240" w:lineRule="auto"/>
         <w:rPr>
           <w:rFonts w:ascii="Calibri" w:eastAsia="Calibri" w:hAnsi="Calibri" w:cs="Calibri"/>
         </w:rPr>
@@ -3874,14 +3909,14 @@
         <w:rPr>
           <w:rFonts w:ascii="Calibri" w:eastAsia="Calibri" w:hAnsi="Calibri" w:cs="Calibri"/>
         </w:rPr>
-        <w:t>2) "</w:t>
+        <w:t>1) "</w:t>
       </w:r>
       <w:r>
         <w:rPr>
           <w:rFonts w:ascii="Calibri" w:eastAsia="Calibri" w:hAnsi="Calibri" w:cs="Calibri"/>
           <w:b/>
         </w:rPr>
-        <w:t>доставлен, не подтвержден</w:t>
+        <w:t>не доставлен, не подтвержден</w:t>
       </w:r>
       <w:r>
         <w:rPr>
@@ -3892,6 +3927,7 @@
     </w:p>
     <w:p>
       <w:pPr>
+        <w:spacing w:after="0" w:line="240" w:lineRule="auto"/>
         <w:rPr>
           <w:rFonts w:ascii="Calibri" w:eastAsia="Calibri" w:hAnsi="Calibri" w:cs="Calibri"/>
         </w:rPr>
@@ -3900,14 +3936,14 @@
         <w:rPr>
           <w:rFonts w:ascii="Calibri" w:eastAsia="Calibri" w:hAnsi="Calibri" w:cs="Calibri"/>
         </w:rPr>
-        <w:t>3) "</w:t>
+        <w:t>2) "</w:t>
       </w:r>
       <w:r>
         <w:rPr>
           <w:rFonts w:ascii="Calibri" w:eastAsia="Calibri" w:hAnsi="Calibri" w:cs="Calibri"/>
           <w:b/>
         </w:rPr>
-        <w:t>доставлен, подтвержден</w:t>
+        <w:t>доставлен, не подтвержден</w:t>
       </w:r>
       <w:r>
         <w:rPr>
@@ -3918,137 +3954,140 @@
     </w:p>
     <w:p>
       <w:pPr>
-        <w:rPr>
-          <w:rFonts w:ascii="Calibri" w:eastAsia="Calibri" w:hAnsi="Calibri" w:cs="Calibri"/>
-          <w:color w:val="FF0000"/>
+        <w:spacing w:after="0" w:line="240" w:lineRule="auto"/>
+        <w:rPr>
+          <w:rFonts w:ascii="Calibri" w:eastAsia="Calibri" w:hAnsi="Calibri" w:cs="Calibri"/>
         </w:rPr>
       </w:pPr>
       <w:r>
         <w:rPr>
           <w:rFonts w:ascii="Calibri" w:eastAsia="Calibri" w:hAnsi="Calibri" w:cs="Calibri"/>
-          <w:color w:val="FF0000"/>
-        </w:rPr>
-        <w:t>4)</w:t>
-      </w:r>
-      <w:r>
-        <w:rPr>
-          <w:rFonts w:ascii="Calibri" w:eastAsia="Calibri" w:hAnsi="Calibri" w:cs="Calibri"/>
-          <w:color w:val="FF0000"/>
-        </w:rPr>
-        <w:t xml:space="preserve"> "</w:t>
+        </w:rPr>
+        <w:t>3) "</w:t>
       </w:r>
       <w:r>
         <w:rPr>
           <w:rFonts w:ascii="Calibri" w:eastAsia="Calibri" w:hAnsi="Calibri" w:cs="Calibri"/>
           <w:b/>
-          <w:color w:val="FF0000"/>
-        </w:rPr>
-        <w:t>не доставлен, подтвержден</w:t>
-      </w:r>
-      <w:r>
-        <w:rPr>
-          <w:rFonts w:ascii="Calibri" w:eastAsia="Calibri" w:hAnsi="Calibri" w:cs="Calibri"/>
-          <w:color w:val="FF0000"/>
-        </w:rPr>
-        <w:t>" –</w:t>
-      </w:r>
-      <w:r>
-        <w:rPr>
-          <w:rFonts w:ascii="Calibri" w:eastAsia="Calibri" w:hAnsi="Calibri" w:cs="Calibri"/>
-          <w:color w:val="FF0000"/>
-        </w:rPr>
-        <w:t xml:space="preserve"> </w:t>
-      </w:r>
-      <w:r>
-        <w:rPr>
-          <w:rFonts w:ascii="Calibri" w:eastAsia="Calibri" w:hAnsi="Calibri" w:cs="Calibri"/>
-          <w:color w:val="FF0000"/>
-        </w:rPr>
-        <w:t>состояние возможно только в том случае, если документ подтверждается на одном полигоне управления за другой полигон управления, на котором не работает система ДУ-58</w:t>
+        </w:rPr>
+        <w:t>доставлен, подтвержден</w:t>
+      </w:r>
+      <w:r>
+        <w:rPr>
+          <w:rFonts w:ascii="Calibri" w:eastAsia="Calibri" w:hAnsi="Calibri" w:cs="Calibri"/>
+        </w:rPr>
+        <w:t>"</w:t>
       </w:r>
     </w:p>
     <w:p>
       <w:pPr>
-        <w:rPr>
-          <w:rFonts w:ascii="Calibri" w:eastAsia="Calibri" w:hAnsi="Calibri" w:cs="Calibri"/>
+        <w:spacing w:after="0" w:line="240" w:lineRule="auto"/>
+        <w:rPr>
+          <w:rFonts w:ascii="Calibri" w:eastAsia="Calibri" w:hAnsi="Calibri" w:cs="Calibri"/>
+          <w:color w:val="FF0000"/>
         </w:rPr>
       </w:pPr>
       <w:r>
         <w:rPr>
           <w:rFonts w:ascii="Calibri" w:eastAsia="Calibri" w:hAnsi="Calibri" w:cs="Calibri"/>
-        </w:rPr>
-        <w:t xml:space="preserve">Список </w:t>
-      </w:r>
-      <w:r>
-        <w:rPr>
-          <w:rFonts w:ascii="Calibri" w:eastAsia="Calibri" w:hAnsi="Calibri" w:cs="Calibri"/>
-          <w:u w:val="single"/>
-        </w:rPr>
-        <w:t>"Входящие документы"</w:t>
-      </w:r>
-      <w:r>
-        <w:rPr>
-          <w:rFonts w:ascii="Calibri" w:eastAsia="Calibri" w:hAnsi="Calibri" w:cs="Calibri"/>
-        </w:rPr>
-        <w:t xml:space="preserve"> доступен только тому лицу, которое вошло в систему с принятием дежурства. Это лицо имеет право выполнить следующие действия над документом, находящимся в списке </w:t>
-      </w:r>
-      <w:r>
-        <w:rPr>
-          <w:rFonts w:ascii="Calibri" w:eastAsia="Calibri" w:hAnsi="Calibri" w:cs="Calibri"/>
-          <w:u w:val="single"/>
-        </w:rPr>
-        <w:t>"Входящие документы"</w:t>
-      </w:r>
-      <w:r>
-        <w:rPr>
-          <w:rFonts w:ascii="Calibri" w:eastAsia="Calibri" w:hAnsi="Calibri" w:cs="Calibri"/>
-        </w:rPr>
-        <w:t>:</w:t>
+          <w:color w:val="FF0000"/>
+        </w:rPr>
+        <w:t>4)</w:t>
+      </w:r>
+      <w:r>
+        <w:rPr>
+          <w:rFonts w:ascii="Calibri" w:eastAsia="Calibri" w:hAnsi="Calibri" w:cs="Calibri"/>
+          <w:color w:val="FF0000"/>
+        </w:rPr>
+        <w:t xml:space="preserve"> "</w:t>
+      </w:r>
+      <w:r>
+        <w:rPr>
+          <w:rFonts w:ascii="Calibri" w:eastAsia="Calibri" w:hAnsi="Calibri" w:cs="Calibri"/>
+          <w:b/>
+          <w:color w:val="FF0000"/>
+        </w:rPr>
+        <w:t>не доставлен, подтвержден</w:t>
+      </w:r>
+      <w:r>
+        <w:rPr>
+          <w:rFonts w:ascii="Calibri" w:eastAsia="Calibri" w:hAnsi="Calibri" w:cs="Calibri"/>
+          <w:color w:val="FF0000"/>
+        </w:rPr>
+        <w:t>" –</w:t>
+      </w:r>
+      <w:r>
+        <w:rPr>
+          <w:rFonts w:ascii="Calibri" w:eastAsia="Calibri" w:hAnsi="Calibri" w:cs="Calibri"/>
+          <w:color w:val="FF0000"/>
+        </w:rPr>
+        <w:t xml:space="preserve"> </w:t>
+      </w:r>
+      <w:r>
+        <w:rPr>
+          <w:rFonts w:ascii="Calibri" w:eastAsia="Calibri" w:hAnsi="Calibri" w:cs="Calibri"/>
+          <w:color w:val="FF0000"/>
+        </w:rPr>
+        <w:t>состояние возможно только в том случае, если документ подтверждается на одном полигоне управления за другой полигон управления, на котором не работает система ДУ-58</w:t>
       </w:r>
     </w:p>
     <w:p>
       <w:pPr>
+        <w:spacing w:after="0" w:line="240" w:lineRule="auto"/>
         <w:rPr>
           <w:rFonts w:ascii="Calibri" w:eastAsia="Calibri" w:hAnsi="Calibri" w:cs="Calibri"/>
         </w:rPr>
       </w:pPr>
-      <w:r>
-        <w:rPr>
-          <w:rFonts w:ascii="Calibri" w:eastAsia="Calibri" w:hAnsi="Calibri" w:cs="Calibri"/>
-        </w:rPr>
-        <w:t xml:space="preserve">1) </w:t>
-      </w:r>
-      <w:r>
-        <w:rPr>
-          <w:rFonts w:ascii="Calibri" w:eastAsia="Calibri" w:hAnsi="Calibri" w:cs="Calibri"/>
-          <w:b/>
-        </w:rPr>
-        <w:t>просмотреть информацию об этом документе</w:t>
-      </w:r>
     </w:p>
     <w:p>
       <w:pPr>
-        <w:rPr>
-          <w:rFonts w:ascii="Calibri" w:eastAsia="Calibri" w:hAnsi="Calibri" w:cs="Calibri"/>
-          <w:b/>
+        <w:spacing w:after="0" w:line="240" w:lineRule="auto"/>
+        <w:rPr>
+          <w:rFonts w:ascii="Calibri" w:eastAsia="Calibri" w:hAnsi="Calibri" w:cs="Calibri"/>
         </w:rPr>
       </w:pPr>
       <w:r>
         <w:rPr>
           <w:rFonts w:ascii="Calibri" w:eastAsia="Calibri" w:hAnsi="Calibri" w:cs="Calibri"/>
         </w:rPr>
-        <w:t xml:space="preserve">2) </w:t>
-      </w:r>
-      <w:r>
-        <w:rPr>
-          <w:rFonts w:ascii="Calibri" w:eastAsia="Calibri" w:hAnsi="Calibri" w:cs="Calibri"/>
-          <w:b/>
-        </w:rPr>
-        <w:t>подтвердить получение документа</w:t>
+        <w:t xml:space="preserve">Неподтвержденные документы на конкретном рабочем полигоне автоматически попадают в список «Входящие документы». </w:t>
+      </w:r>
+      <w:r>
+        <w:rPr>
+          <w:rFonts w:ascii="Calibri" w:eastAsia="Calibri" w:hAnsi="Calibri" w:cs="Calibri"/>
+        </w:rPr>
+        <w:t xml:space="preserve">Список </w:t>
+      </w:r>
+      <w:r>
+        <w:rPr>
+          <w:rFonts w:ascii="Calibri" w:eastAsia="Calibri" w:hAnsi="Calibri" w:cs="Calibri"/>
+          <w:u w:val="single"/>
+        </w:rPr>
+        <w:t>"Входящие документы"</w:t>
+      </w:r>
+      <w:r>
+        <w:rPr>
+          <w:rFonts w:ascii="Calibri" w:eastAsia="Calibri" w:hAnsi="Calibri" w:cs="Calibri"/>
+        </w:rPr>
+        <w:t xml:space="preserve"> доступен только тому лицу, которое вошло в систему с принятием дежурства. Это лицо имеет право выполнить следующие действия над документом, находящимся в списке </w:t>
+      </w:r>
+      <w:r>
+        <w:rPr>
+          <w:rFonts w:ascii="Calibri" w:eastAsia="Calibri" w:hAnsi="Calibri" w:cs="Calibri"/>
+          <w:u w:val="single"/>
+        </w:rPr>
+        <w:t>"Входящие документы"</w:t>
+      </w:r>
+      <w:r>
+        <w:rPr>
+          <w:rFonts w:ascii="Calibri" w:eastAsia="Calibri" w:hAnsi="Calibri" w:cs="Calibri"/>
+        </w:rPr>
+        <w:t>:</w:t>
       </w:r>
     </w:p>
     <w:p>
       <w:pPr>
+        <w:spacing w:after="0" w:line="240" w:lineRule="auto"/>
         <w:rPr>
           <w:rFonts w:ascii="Calibri" w:eastAsia="Calibri" w:hAnsi="Calibri" w:cs="Calibri"/>
         </w:rPr>
@@ -4056,147 +4095,50 @@
       <w:r>
         <w:rPr>
           <w:rFonts w:ascii="Calibri" w:eastAsia="Calibri" w:hAnsi="Calibri" w:cs="Calibri"/>
-          <w:u w:val="single"/>
-        </w:rPr>
-        <w:t>Подтвержденный документ</w:t>
-      </w:r>
-      <w:r>
-        <w:rPr>
-          <w:rFonts w:ascii="Calibri" w:eastAsia="Calibri" w:hAnsi="Calibri" w:cs="Calibri"/>
-        </w:rPr>
-        <w:t xml:space="preserve"> </w:t>
-      </w:r>
-      <w:r>
-        <w:rPr>
-          <w:rFonts w:ascii="Calibri" w:eastAsia="Calibri" w:hAnsi="Calibri" w:cs="Calibri"/>
-        </w:rPr>
-        <w:t xml:space="preserve">может находиться в одном из следующих </w:t>
-      </w:r>
-      <w:r>
-        <w:rPr>
-          <w:rFonts w:ascii="Calibri" w:eastAsia="Calibri" w:hAnsi="Calibri" w:cs="Calibri"/>
-          <w:u w:val="single"/>
-        </w:rPr>
-        <w:t xml:space="preserve">основных </w:t>
-      </w:r>
-      <w:r>
-        <w:rPr>
-          <w:rFonts w:ascii="Calibri" w:eastAsia="Calibri" w:hAnsi="Calibri" w:cs="Calibri"/>
-          <w:u w:val="single"/>
-        </w:rPr>
-        <w:t>состояний</w:t>
-      </w:r>
-      <w:r>
-        <w:rPr>
-          <w:rFonts w:ascii="Calibri" w:eastAsia="Calibri" w:hAnsi="Calibri" w:cs="Calibri"/>
-        </w:rPr>
-        <w:t>:</w:t>
+        </w:rPr>
+        <w:t xml:space="preserve">1) </w:t>
+      </w:r>
+      <w:r>
+        <w:rPr>
+          <w:rFonts w:ascii="Calibri" w:eastAsia="Calibri" w:hAnsi="Calibri" w:cs="Calibri"/>
+          <w:b/>
+        </w:rPr>
+        <w:t>просмотреть информацию об этом документе</w:t>
       </w:r>
     </w:p>
     <w:p>
       <w:pPr>
-        <w:rPr>
-          <w:rFonts w:ascii="Calibri" w:eastAsia="Calibri" w:hAnsi="Calibri" w:cs="Calibri"/>
+        <w:spacing w:after="0" w:line="240" w:lineRule="auto"/>
+        <w:rPr>
+          <w:rFonts w:ascii="Calibri" w:eastAsia="Calibri" w:hAnsi="Calibri" w:cs="Calibri"/>
+          <w:b/>
         </w:rPr>
       </w:pPr>
       <w:r>
         <w:rPr>
           <w:rFonts w:ascii="Calibri" w:eastAsia="Calibri" w:hAnsi="Calibri" w:cs="Calibri"/>
         </w:rPr>
-        <w:t xml:space="preserve">1) </w:t>
+        <w:t xml:space="preserve">2) </w:t>
       </w:r>
       <w:r>
         <w:rPr>
           <w:rFonts w:ascii="Calibri" w:eastAsia="Calibri" w:hAnsi="Calibri" w:cs="Calibri"/>
           <w:b/>
         </w:rPr>
-        <w:t>действует</w:t>
-      </w:r>
-      <w:r>
-        <w:rPr>
-          <w:rFonts w:ascii="Calibri" w:eastAsia="Calibri" w:hAnsi="Calibri" w:cs="Calibri"/>
-        </w:rPr>
-        <w:t xml:space="preserve"> (принадлежит цепочке распоряжений, которая является действующей)</w:t>
-      </w:r>
-      <w:r>
-        <w:rPr>
-          <w:rFonts w:ascii="Calibri" w:eastAsia="Calibri" w:hAnsi="Calibri" w:cs="Calibri"/>
-        </w:rPr>
-        <w:t xml:space="preserve"> </w:t>
-      </w:r>
-      <w:r>
-        <w:rPr>
-          <w:rFonts w:ascii="Calibri" w:eastAsia="Calibri" w:hAnsi="Calibri" w:cs="Calibri"/>
-        </w:rPr>
-        <w:t>–</w:t>
-      </w:r>
-      <w:r>
-        <w:rPr>
-          <w:rFonts w:ascii="Calibri" w:eastAsia="Calibri" w:hAnsi="Calibri" w:cs="Calibri"/>
-        </w:rPr>
-        <w:t xml:space="preserve"> </w:t>
-      </w:r>
-      <w:r>
-        <w:rPr>
-          <w:rFonts w:ascii="Calibri" w:eastAsia="Calibri" w:hAnsi="Calibri" w:cs="Calibri"/>
-        </w:rPr>
-        <w:t xml:space="preserve">присутствует в списке </w:t>
-      </w:r>
-      <w:r>
-        <w:rPr>
-          <w:rFonts w:ascii="Calibri" w:eastAsia="Calibri" w:hAnsi="Calibri" w:cs="Calibri"/>
-          <w:u w:val="single"/>
-        </w:rPr>
-        <w:t>"Документы в работе"</w:t>
+        <w:t>подтвердить получение документа</w:t>
       </w:r>
     </w:p>
     <w:p>
       <w:pPr>
+        <w:spacing w:after="0" w:line="240" w:lineRule="auto"/>
         <w:rPr>
           <w:rFonts w:ascii="Calibri" w:eastAsia="Calibri" w:hAnsi="Calibri" w:cs="Calibri"/>
         </w:rPr>
       </w:pPr>
-      <w:r>
-        <w:rPr>
-          <w:rFonts w:ascii="Calibri" w:eastAsia="Calibri" w:hAnsi="Calibri" w:cs="Calibri"/>
-        </w:rPr>
-        <w:t xml:space="preserve">2) </w:t>
-      </w:r>
-      <w:r>
-        <w:rPr>
-          <w:rFonts w:ascii="Calibri" w:eastAsia="Calibri" w:hAnsi="Calibri" w:cs="Calibri"/>
-          <w:b/>
-        </w:rPr>
-        <w:t>не действует</w:t>
-      </w:r>
-      <w:r>
-        <w:rPr>
-          <w:rFonts w:ascii="Calibri" w:eastAsia="Calibri" w:hAnsi="Calibri" w:cs="Calibri"/>
-        </w:rPr>
-        <w:t xml:space="preserve"> (принадлежит цепочке распоряжений, которая является недействующей) – удаляется из списка </w:t>
-      </w:r>
-      <w:r>
-        <w:rPr>
-          <w:rFonts w:ascii="Calibri" w:eastAsia="Calibri" w:hAnsi="Calibri" w:cs="Calibri"/>
-          <w:u w:val="single"/>
-        </w:rPr>
-        <w:t>"Документы в работе"</w:t>
-      </w:r>
-      <w:r>
-        <w:rPr>
-          <w:rFonts w:ascii="Calibri" w:eastAsia="Calibri" w:hAnsi="Calibri" w:cs="Calibri"/>
-        </w:rPr>
-        <w:t xml:space="preserve"> по</w:t>
-      </w:r>
-      <w:r>
-        <w:rPr>
-          <w:rFonts w:ascii="Calibri" w:eastAsia="Calibri" w:hAnsi="Calibri" w:cs="Calibri"/>
-        </w:rPr>
-        <w:t xml:space="preserve"> истечении заданного периода времени</w:t>
-      </w:r>
     </w:p>
     <w:p>
       <w:pPr>
+        <w:spacing w:after="0" w:line="240" w:lineRule="auto"/>
         <w:rPr>
           <w:rFonts w:ascii="Calibri" w:eastAsia="Calibri" w:hAnsi="Calibri" w:cs="Calibri"/>
         </w:rPr>
@@ -4204,55 +4146,47 @@
       <w:r>
         <w:rPr>
           <w:rFonts w:ascii="Calibri" w:eastAsia="Calibri" w:hAnsi="Calibri" w:cs="Calibri"/>
+        </w:rPr>
+        <w:t>По</w:t>
+      </w:r>
+      <w:r>
+        <w:rPr>
+          <w:rFonts w:ascii="Calibri" w:eastAsia="Calibri" w:hAnsi="Calibri" w:cs="Calibri"/>
+        </w:rPr>
+        <w:t xml:space="preserve">дтвержденный документ автоматически попадает в список «Документы в работе». </w:t>
+      </w:r>
+      <w:r>
+        <w:rPr>
+          <w:rFonts w:ascii="Calibri" w:eastAsia="Calibri" w:hAnsi="Calibri" w:cs="Calibri"/>
           <w:u w:val="single"/>
         </w:rPr>
-        <w:t>Дополнительные состояния</w:t>
-      </w:r>
-      <w:r>
-        <w:rPr>
-          <w:rFonts w:ascii="Calibri" w:eastAsia="Calibri" w:hAnsi="Calibri" w:cs="Calibri"/>
-        </w:rPr>
-        <w:t xml:space="preserve">, в которых может находиться </w:t>
+        <w:t>Подтвержденный документ</w:t>
+      </w:r>
+      <w:r>
+        <w:rPr>
+          <w:rFonts w:ascii="Calibri" w:eastAsia="Calibri" w:hAnsi="Calibri" w:cs="Calibri"/>
+        </w:rPr>
+        <w:t xml:space="preserve"> </w:t>
+      </w:r>
+      <w:r>
+        <w:rPr>
+          <w:rFonts w:ascii="Calibri" w:eastAsia="Calibri" w:hAnsi="Calibri" w:cs="Calibri"/>
+        </w:rPr>
+        <w:t xml:space="preserve">может находиться в одном из следующих </w:t>
       </w:r>
       <w:r>
         <w:rPr>
           <w:rFonts w:ascii="Calibri" w:eastAsia="Calibri" w:hAnsi="Calibri" w:cs="Calibri"/>
           <w:u w:val="single"/>
         </w:rPr>
-        <w:t>подтвержденны</w:t>
+        <w:t xml:space="preserve">основных </w:t>
       </w:r>
       <w:r>
         <w:rPr>
           <w:rFonts w:ascii="Calibri" w:eastAsia="Calibri" w:hAnsi="Calibri" w:cs="Calibri"/>
           <w:u w:val="single"/>
         </w:rPr>
-        <w:t>й</w:t>
-      </w:r>
-      <w:r>
-        <w:rPr>
-          <w:rFonts w:ascii="Calibri" w:eastAsia="Calibri" w:hAnsi="Calibri" w:cs="Calibri"/>
-          <w:u w:val="single"/>
-        </w:rPr>
-        <w:t xml:space="preserve"> документ</w:t>
-      </w:r>
-      <w:r>
-        <w:rPr>
-          <w:rFonts w:ascii="Calibri" w:eastAsia="Calibri" w:hAnsi="Calibri" w:cs="Calibri"/>
-        </w:rPr>
-        <w:t>,</w:t>
-      </w:r>
-      <w:r>
-        <w:rPr>
-          <w:rFonts w:ascii="Calibri" w:eastAsia="Calibri" w:hAnsi="Calibri" w:cs="Calibri"/>
-        </w:rPr>
-        <w:t xml:space="preserve"> находящийся в списке </w:t>
-      </w:r>
-      <w:r>
-        <w:rPr>
-          <w:rFonts w:ascii="Calibri" w:eastAsia="Calibri" w:hAnsi="Calibri" w:cs="Calibri"/>
-          <w:u w:val="single"/>
-        </w:rPr>
-        <w:t>"Документы в работе"</w:t>
+        <w:t>состояний</w:t>
       </w:r>
       <w:r>
         <w:rPr>
@@ -4263,6 +4197,7 @@
     </w:p>
     <w:p>
       <w:pPr>
+        <w:spacing w:after="0" w:line="240" w:lineRule="auto"/>
         <w:rPr>
           <w:rFonts w:ascii="Calibri" w:eastAsia="Calibri" w:hAnsi="Calibri" w:cs="Calibri"/>
         </w:rPr>
@@ -4278,17 +4213,43 @@
           <w:rFonts w:ascii="Calibri" w:eastAsia="Calibri" w:hAnsi="Calibri" w:cs="Calibri"/>
           <w:b/>
         </w:rPr>
-        <w:t>утвержден</w:t>
-      </w:r>
-      <w:r>
-        <w:rPr>
-          <w:rFonts w:ascii="Calibri" w:eastAsia="Calibri" w:hAnsi="Calibri" w:cs="Calibri"/>
-        </w:rPr>
-        <w:t xml:space="preserve"> (в данное состояние документ переводится автоматически, если все получатели оригиналов документа из числа ДСП, ДНЦ, ЭЦД подтвердили его получение либо кто-то подтвердил за них; если рассылаются только копии документа либо у документа нет получаталей из числа ДСП, ДНЦ, ЭЦД, то у такого документа дата и время утверждения автоматически полагаются равными дате и времени его издания)</w:t>
+        <w:t>действует</w:t>
+      </w:r>
+      <w:r>
+        <w:rPr>
+          <w:rFonts w:ascii="Calibri" w:eastAsia="Calibri" w:hAnsi="Calibri" w:cs="Calibri"/>
+        </w:rPr>
+        <w:t xml:space="preserve"> </w:t>
+      </w:r>
+      <w:r>
+        <w:rPr>
+          <w:rFonts w:ascii="Calibri" w:eastAsia="Calibri" w:hAnsi="Calibri" w:cs="Calibri"/>
+        </w:rPr>
+        <w:t>–</w:t>
+      </w:r>
+      <w:r>
+        <w:rPr>
+          <w:rFonts w:ascii="Calibri" w:eastAsia="Calibri" w:hAnsi="Calibri" w:cs="Calibri"/>
+        </w:rPr>
+        <w:t xml:space="preserve"> </w:t>
+      </w:r>
+      <w:r>
+        <w:rPr>
+          <w:rFonts w:ascii="Calibri" w:eastAsia="Calibri" w:hAnsi="Calibri" w:cs="Calibri"/>
+        </w:rPr>
+        <w:t xml:space="preserve">присутствует в списке </w:t>
+      </w:r>
+      <w:r>
+        <w:rPr>
+          <w:rFonts w:ascii="Calibri" w:eastAsia="Calibri" w:hAnsi="Calibri" w:cs="Calibri"/>
+          <w:u w:val="single"/>
+        </w:rPr>
+        <w:t>"Документы в работе"</w:t>
       </w:r>
     </w:p>
     <w:p>
       <w:pPr>
+        <w:spacing w:after="0" w:line="240" w:lineRule="auto"/>
         <w:rPr>
           <w:rFonts w:ascii="Calibri" w:eastAsia="Calibri" w:hAnsi="Calibri" w:cs="Calibri"/>
         </w:rPr>
@@ -4304,24 +4265,44 @@
           <w:rFonts w:ascii="Calibri" w:eastAsia="Calibri" w:hAnsi="Calibri" w:cs="Calibri"/>
           <w:b/>
         </w:rPr>
-        <w:t>скрыт</w:t>
+        <w:t>не действует</w:t>
       </w:r>
       <w:r>
         <w:rPr>
           <w:rFonts w:ascii="Calibri" w:eastAsia="Calibri" w:hAnsi="Calibri" w:cs="Calibri"/>
           <w:b/>
         </w:rPr>
-        <w:t>/удален</w:t>
-      </w:r>
-      <w:r>
-        <w:rPr>
-          <w:rFonts w:ascii="Calibri" w:eastAsia="Calibri" w:hAnsi="Calibri" w:cs="Calibri"/>
-        </w:rPr>
-        <w:t xml:space="preserve"> (в данное состояние можно перевести цепочку документов, находящихся в работе, только на конкретном рабочем полигоне, на остальные рабочие полигоны действие не будет распространено)</w:t>
+        <w:t xml:space="preserve"> </w:t>
+      </w:r>
+      <w:r>
+        <w:rPr>
+          <w:rFonts w:ascii="Calibri" w:eastAsia="Calibri" w:hAnsi="Calibri" w:cs="Calibri"/>
+        </w:rPr>
+        <w:t xml:space="preserve">– удаляется из списка </w:t>
+      </w:r>
+      <w:r>
+        <w:rPr>
+          <w:rFonts w:ascii="Calibri" w:eastAsia="Calibri" w:hAnsi="Calibri" w:cs="Calibri"/>
+          <w:u w:val="single"/>
+        </w:rPr>
+        <w:t>"Документы в работе"</w:t>
+      </w:r>
+      <w:r>
+        <w:rPr>
+          <w:rFonts w:ascii="Calibri" w:eastAsia="Calibri" w:hAnsi="Calibri" w:cs="Calibri"/>
+        </w:rPr>
+        <w:t xml:space="preserve"> по</w:t>
+      </w:r>
+      <w:r>
+        <w:rPr>
+          <w:rFonts w:ascii="Calibri" w:eastAsia="Calibri" w:hAnsi="Calibri" w:cs="Calibri"/>
+        </w:rPr>
+        <w:t xml:space="preserve"> истечении заданного периода времени</w:t>
       </w:r>
     </w:p>
     <w:p>
       <w:pPr>
+        <w:spacing w:after="0" w:line="240" w:lineRule="auto"/>
         <w:rPr>
           <w:rFonts w:ascii="Calibri" w:eastAsia="Calibri" w:hAnsi="Calibri" w:cs="Calibri"/>
         </w:rPr>
@@ -4330,18 +4311,58 @@
         <w:rPr>
           <w:rFonts w:ascii="Calibri" w:eastAsia="Calibri" w:hAnsi="Calibri" w:cs="Calibri"/>
         </w:rPr>
-        <w:t xml:space="preserve">3) </w:t>
+        <w:t>3</w:t>
+      </w:r>
+      <w:r>
+        <w:rPr>
+          <w:rFonts w:ascii="Calibri" w:eastAsia="Calibri" w:hAnsi="Calibri" w:cs="Calibri"/>
+        </w:rPr>
+        <w:t xml:space="preserve">) </w:t>
       </w:r>
       <w:r>
         <w:rPr>
           <w:rFonts w:ascii="Calibri" w:eastAsia="Calibri" w:hAnsi="Calibri" w:cs="Calibri"/>
           <w:b/>
         </w:rPr>
-        <w:t>ошибочно издан</w:t>
+        <w:t>не</w:t>
+      </w:r>
+      <w:r>
+        <w:rPr>
+          <w:rFonts w:ascii="Calibri" w:eastAsia="Calibri" w:hAnsi="Calibri" w:cs="Calibri"/>
+          <w:b/>
+        </w:rPr>
+        <w:t xml:space="preserve"> </w:t>
+      </w:r>
+      <w:r>
+        <w:rPr>
+          <w:rFonts w:ascii="Calibri" w:eastAsia="Calibri" w:hAnsi="Calibri" w:cs="Calibri"/>
+          <w:b/>
+        </w:rPr>
+        <w:t>утвержден</w:t>
+      </w:r>
+      <w:r>
+        <w:rPr>
+          <w:rFonts w:ascii="Calibri" w:eastAsia="Calibri" w:hAnsi="Calibri" w:cs="Calibri"/>
+          <w:b/>
+        </w:rPr>
+        <w:t xml:space="preserve"> </w:t>
+      </w:r>
+      <w:r>
+        <w:rPr>
+          <w:rFonts w:ascii="Calibri" w:eastAsia="Calibri" w:hAnsi="Calibri" w:cs="Calibri"/>
+        </w:rPr>
+        <w:t>(</w:t>
+      </w:r>
+      <w:r>
+        <w:rPr>
+          <w:rFonts w:ascii="Calibri" w:eastAsia="Calibri" w:hAnsi="Calibri" w:cs="Calibri"/>
+        </w:rPr>
+        <w:t>состояние по умолчанию на момент издания документа)</w:t>
       </w:r>
     </w:p>
     <w:p>
       <w:pPr>
+        <w:spacing w:after="0" w:line="240" w:lineRule="auto"/>
         <w:rPr>
           <w:rFonts w:ascii="Calibri" w:eastAsia="Calibri" w:hAnsi="Calibri" w:cs="Calibri"/>
         </w:rPr>
@@ -4349,8 +4370,238 @@
       <w:r>
         <w:rPr>
           <w:rFonts w:ascii="Calibri" w:eastAsia="Calibri" w:hAnsi="Calibri" w:cs="Calibri"/>
+        </w:rPr>
+        <w:t>4</w:t>
+      </w:r>
+      <w:r>
+        <w:rPr>
+          <w:rFonts w:ascii="Calibri" w:eastAsia="Calibri" w:hAnsi="Calibri" w:cs="Calibri"/>
+        </w:rPr>
+        <w:t xml:space="preserve">) </w:t>
+      </w:r>
+      <w:r>
+        <w:rPr>
+          <w:rFonts w:ascii="Calibri" w:eastAsia="Calibri" w:hAnsi="Calibri" w:cs="Calibri"/>
+          <w:b/>
+        </w:rPr>
+        <w:t>утвержден</w:t>
+      </w:r>
+      <w:r>
+        <w:rPr>
+          <w:rFonts w:ascii="Calibri" w:eastAsia="Calibri" w:hAnsi="Calibri" w:cs="Calibri"/>
+        </w:rPr>
+        <w:t xml:space="preserve"> (в данное состояние документ переводится автоматически, если все получатели оригиналов документа из числа ДСП, ДНЦ, ЭЦД подтвердили его получение либо кто-то подтвердил за них; если рассылаются только копии документа либо у документа нет </w:t>
+      </w:r>
+      <w:proofErr w:type="spellStart"/>
+      <w:r>
+        <w:rPr>
+          <w:rFonts w:ascii="Calibri" w:eastAsia="Calibri" w:hAnsi="Calibri" w:cs="Calibri"/>
+        </w:rPr>
+        <w:t>получаталей</w:t>
+      </w:r>
+      <w:proofErr w:type="spellEnd"/>
+      <w:r>
+        <w:rPr>
+          <w:rFonts w:ascii="Calibri" w:eastAsia="Calibri" w:hAnsi="Calibri" w:cs="Calibri"/>
+        </w:rPr>
+        <w:t xml:space="preserve"> из числа ДСП, ДНЦ, ЭЦД, то у такого документа дата и время утверждения автоматически полагаются равными дате и времени его издания)</w:t>
+      </w:r>
+    </w:p>
+    <w:p>
+      <w:pPr>
+        <w:spacing w:after="0" w:line="240" w:lineRule="auto"/>
+        <w:rPr>
+          <w:rFonts w:ascii="Calibri" w:eastAsia="Calibri" w:hAnsi="Calibri" w:cs="Calibri"/>
           <w:u w:val="single"/>
         </w:rPr>
+      </w:pPr>
+    </w:p>
+    <w:p>
+      <w:pPr>
+        <w:spacing w:after="0" w:line="240" w:lineRule="auto"/>
+        <w:rPr>
+          <w:rFonts w:ascii="Calibri" w:eastAsia="Calibri" w:hAnsi="Calibri" w:cs="Calibri"/>
+        </w:rPr>
+      </w:pPr>
+      <w:r>
+        <w:rPr>
+          <w:rFonts w:ascii="Calibri" w:eastAsia="Calibri" w:hAnsi="Calibri" w:cs="Calibri"/>
+          <w:u w:val="single"/>
+        </w:rPr>
+        <w:t>Дополнительные состояния</w:t>
+      </w:r>
+      <w:r>
+        <w:rPr>
+          <w:rFonts w:ascii="Calibri" w:eastAsia="Calibri" w:hAnsi="Calibri" w:cs="Calibri"/>
+        </w:rPr>
+        <w:t xml:space="preserve">, в которых может находиться </w:t>
+      </w:r>
+      <w:r>
+        <w:rPr>
+          <w:rFonts w:ascii="Calibri" w:eastAsia="Calibri" w:hAnsi="Calibri" w:cs="Calibri"/>
+          <w:u w:val="single"/>
+        </w:rPr>
+        <w:t>подтвержденны</w:t>
+      </w:r>
+      <w:r>
+        <w:rPr>
+          <w:rFonts w:ascii="Calibri" w:eastAsia="Calibri" w:hAnsi="Calibri" w:cs="Calibri"/>
+          <w:u w:val="single"/>
+        </w:rPr>
+        <w:t>й</w:t>
+      </w:r>
+      <w:r>
+        <w:rPr>
+          <w:rFonts w:ascii="Calibri" w:eastAsia="Calibri" w:hAnsi="Calibri" w:cs="Calibri"/>
+          <w:u w:val="single"/>
+        </w:rPr>
+        <w:t xml:space="preserve"> документ</w:t>
+      </w:r>
+      <w:r>
+        <w:rPr>
+          <w:rFonts w:ascii="Calibri" w:eastAsia="Calibri" w:hAnsi="Calibri" w:cs="Calibri"/>
+        </w:rPr>
+        <w:t>,</w:t>
+      </w:r>
+      <w:r>
+        <w:rPr>
+          <w:rFonts w:ascii="Calibri" w:eastAsia="Calibri" w:hAnsi="Calibri" w:cs="Calibri"/>
+        </w:rPr>
+        <w:t xml:space="preserve"> находящийся в списке </w:t>
+      </w:r>
+      <w:r>
+        <w:rPr>
+          <w:rFonts w:ascii="Calibri" w:eastAsia="Calibri" w:hAnsi="Calibri" w:cs="Calibri"/>
+          <w:u w:val="single"/>
+        </w:rPr>
+        <w:t>"Документы в работе"</w:t>
+      </w:r>
+      <w:r>
+        <w:rPr>
+          <w:rFonts w:ascii="Calibri" w:eastAsia="Calibri" w:hAnsi="Calibri" w:cs="Calibri"/>
+        </w:rPr>
+        <w:t>:</w:t>
+      </w:r>
+    </w:p>
+    <w:p>
+      <w:pPr>
+        <w:spacing w:after="0" w:line="240" w:lineRule="auto"/>
+        <w:rPr>
+          <w:rFonts w:ascii="Calibri" w:eastAsia="Calibri" w:hAnsi="Calibri" w:cs="Calibri"/>
+        </w:rPr>
+      </w:pPr>
+      <w:r>
+        <w:rPr>
+          <w:rFonts w:ascii="Calibri" w:eastAsia="Calibri" w:hAnsi="Calibri" w:cs="Calibri"/>
+        </w:rPr>
+        <w:t>1</w:t>
+      </w:r>
+      <w:r>
+        <w:rPr>
+          <w:rFonts w:ascii="Calibri" w:eastAsia="Calibri" w:hAnsi="Calibri" w:cs="Calibri"/>
+        </w:rPr>
+        <w:t xml:space="preserve">) </w:t>
+      </w:r>
+      <w:r>
+        <w:rPr>
+          <w:rFonts w:ascii="Calibri" w:eastAsia="Calibri" w:hAnsi="Calibri" w:cs="Calibri"/>
+          <w:b/>
+        </w:rPr>
+        <w:t>скрыт</w:t>
+      </w:r>
+      <w:r>
+        <w:rPr>
+          <w:rFonts w:ascii="Calibri" w:eastAsia="Calibri" w:hAnsi="Calibri" w:cs="Calibri"/>
+          <w:b/>
+        </w:rPr>
+        <w:t>/удален</w:t>
+      </w:r>
+      <w:r>
+        <w:rPr>
+          <w:rFonts w:ascii="Calibri" w:eastAsia="Calibri" w:hAnsi="Calibri" w:cs="Calibri"/>
+        </w:rPr>
+        <w:t xml:space="preserve"> (в данное состояние можно перевести цепочку документов, находящихся в работе, только на конкретном рабочем полигоне, на остальные рабочие полигоны действие не будет распространено)</w:t>
+      </w:r>
+    </w:p>
+    <w:p>
+      <w:pPr>
+        <w:spacing w:after="0" w:line="240" w:lineRule="auto"/>
+        <w:rPr>
+          <w:rFonts w:ascii="Calibri" w:eastAsia="Calibri" w:hAnsi="Calibri" w:cs="Calibri"/>
+        </w:rPr>
+      </w:pPr>
+      <w:r>
+        <w:rPr>
+          <w:rFonts w:ascii="Calibri" w:eastAsia="Calibri" w:hAnsi="Calibri" w:cs="Calibri"/>
+        </w:rPr>
+        <w:t>2</w:t>
+      </w:r>
+      <w:r>
+        <w:rPr>
+          <w:rFonts w:ascii="Calibri" w:eastAsia="Calibri" w:hAnsi="Calibri" w:cs="Calibri"/>
+        </w:rPr>
+        <w:t xml:space="preserve">) </w:t>
+      </w:r>
+      <w:r>
+        <w:rPr>
+          <w:rFonts w:ascii="Calibri" w:eastAsia="Calibri" w:hAnsi="Calibri" w:cs="Calibri"/>
+          <w:b/>
+        </w:rPr>
+        <w:t>ошибочно издан</w:t>
+      </w:r>
+      <w:bookmarkStart w:id="0" w:name="_GoBack"/>
+      <w:bookmarkEnd w:id="0"/>
+    </w:p>
+    <w:p>
+      <w:pPr>
+        <w:rPr>
+          <w:rFonts w:ascii="Calibri" w:eastAsia="Calibri" w:hAnsi="Calibri" w:cs="Calibri"/>
+          <w:b/>
+          <w:sz w:val="28"/>
+          <w:szCs w:val="28"/>
+        </w:rPr>
+      </w:pPr>
+      <w:r>
+        <w:rPr>
+          <w:rFonts w:ascii="Calibri" w:eastAsia="Calibri" w:hAnsi="Calibri" w:cs="Calibri"/>
+          <w:b/>
+          <w:sz w:val="28"/>
+          <w:szCs w:val="28"/>
+        </w:rPr>
+        <w:br w:type="page"/>
+      </w:r>
+    </w:p>
+    <w:p>
+      <w:pPr>
+        <w:rPr>
+          <w:rFonts w:ascii="Calibri" w:eastAsia="Calibri" w:hAnsi="Calibri" w:cs="Calibri"/>
+          <w:b/>
+          <w:sz w:val="28"/>
+          <w:szCs w:val="28"/>
+        </w:rPr>
+      </w:pPr>
+      <w:r>
+        <w:rPr>
+          <w:rFonts w:ascii="Calibri" w:eastAsia="Calibri" w:hAnsi="Calibri" w:cs="Calibri"/>
+          <w:b/>
+          <w:sz w:val="28"/>
+          <w:szCs w:val="28"/>
+        </w:rPr>
+        <w:lastRenderedPageBreak/>
+        <w:t>Действия над документами, находящимися в работе</w:t>
+      </w:r>
+    </w:p>
+    <w:p>
+      <w:pPr>
+        <w:rPr>
+          <w:rFonts w:ascii="Calibri" w:eastAsia="Calibri" w:hAnsi="Calibri" w:cs="Calibri"/>
+        </w:rPr>
+      </w:pPr>
+      <w:r>
+        <w:rPr>
+          <w:rFonts w:ascii="Calibri" w:eastAsia="Calibri" w:hAnsi="Calibri" w:cs="Calibri"/>
+          <w:u w:val="single"/>
+        </w:rPr>
         <w:t>Действия</w:t>
       </w:r>
       <w:r>
@@ -4383,7 +4634,13 @@
         <w:rPr>
           <w:rFonts w:ascii="Calibri" w:eastAsia="Calibri" w:hAnsi="Calibri" w:cs="Calibri"/>
         </w:rPr>
-        <w:t>:</w:t>
+        <w:t>,</w:t>
+      </w:r>
+      <w:r>
+        <w:rPr>
+          <w:rFonts w:ascii="Calibri" w:eastAsia="Calibri" w:hAnsi="Calibri" w:cs="Calibri"/>
+        </w:rPr>
+        <w:t xml:space="preserve"> приведены в таблице ниже. В этой таблице приводятся также условия выполнения каждого конкретного действия.</w:t>
       </w:r>
     </w:p>
     <w:tbl>
@@ -4393,13 +4650,13 @@
         <w:tblLook w:val="04A0" w:firstRow="1" w:lastRow="0" w:firstColumn="1" w:lastColumn="0" w:noHBand="0" w:noVBand="1"/>
       </w:tblPr>
       <w:tblGrid>
-        <w:gridCol w:w="1965"/>
-        <w:gridCol w:w="1642"/>
+        <w:gridCol w:w="2093"/>
+        <w:gridCol w:w="1657"/>
         <w:gridCol w:w="1793"/>
-        <w:gridCol w:w="2930"/>
-        <w:gridCol w:w="1559"/>
-        <w:gridCol w:w="1985"/>
-        <w:gridCol w:w="2912"/>
+        <w:gridCol w:w="2859"/>
+        <w:gridCol w:w="1555"/>
+        <w:gridCol w:w="1957"/>
+        <w:gridCol w:w="2872"/>
       </w:tblGrid>
       <w:tr>
         <w:trPr>
@@ -4408,7 +4665,10 @@
         </w:trPr>
         <w:tc>
           <w:tcPr>
-            <w:tcW w:w="1965" w:type="dxa"/>
+            <w:tcW w:w="2093" w:type="dxa"/>
+            <w:tcBorders>
+              <w:tl2br w:val="single" w:sz="4" w:space="0" w:color="auto"/>
+            </w:tcBorders>
             <w:shd w:val="clear" w:color="auto" w:fill="F7CAAC" w:themeFill="accent2" w:themeFillTint="66"/>
           </w:tcPr>
           <w:p>
@@ -4421,14 +4681,181 @@
               <w:rPr>
                 <w:rFonts w:ascii="Calibri" w:eastAsia="Calibri" w:hAnsi="Calibri" w:cs="Calibri"/>
               </w:rPr>
-              <w:lastRenderedPageBreak/>
-              <w:t>Действия над документами, находящимися в списке «Документы в работе»</w:t>
-            </w:r>
-          </w:p>
-        </w:tc>
-        <w:tc>
-          <w:tcPr>
-            <w:tcW w:w="1642" w:type="dxa"/>
+              <w:t xml:space="preserve">            Условия   </w:t>
+            </w:r>
+          </w:p>
+          <w:p>
+            <w:pPr>
+              <w:rPr>
+                <w:rFonts w:ascii="Calibri" w:eastAsia="Calibri" w:hAnsi="Calibri" w:cs="Calibri"/>
+              </w:rPr>
+            </w:pPr>
+            <w:r>
+              <w:rPr>
+                <w:rFonts w:ascii="Calibri" w:eastAsia="Calibri" w:hAnsi="Calibri" w:cs="Calibri"/>
+              </w:rPr>
+              <w:t xml:space="preserve">            выполнения</w:t>
+            </w:r>
+          </w:p>
+          <w:p>
+            <w:pPr>
+              <w:rPr>
+                <w:rFonts w:ascii="Calibri" w:eastAsia="Calibri" w:hAnsi="Calibri" w:cs="Calibri"/>
+              </w:rPr>
+            </w:pPr>
+            <w:r>
+              <w:rPr>
+                <w:rFonts w:ascii="Calibri" w:eastAsia="Calibri" w:hAnsi="Calibri" w:cs="Calibri"/>
+              </w:rPr>
+              <w:t xml:space="preserve">            действий</w:t>
+            </w:r>
+          </w:p>
+          <w:p>
+            <w:pPr>
+              <w:rPr>
+                <w:rFonts w:ascii="Calibri" w:eastAsia="Calibri" w:hAnsi="Calibri" w:cs="Calibri"/>
+              </w:rPr>
+            </w:pPr>
+            <w:proofErr w:type="spellStart"/>
+            <w:r>
+              <w:rPr>
+                <w:rFonts w:ascii="Calibri" w:eastAsia="Calibri" w:hAnsi="Calibri" w:cs="Calibri"/>
+              </w:rPr>
+              <w:t>Дейст</w:t>
+            </w:r>
+            <w:proofErr w:type="spellEnd"/>
+            <w:r>
+              <w:rPr>
+                <w:rFonts w:ascii="Calibri" w:eastAsia="Calibri" w:hAnsi="Calibri" w:cs="Calibri"/>
+              </w:rPr>
+              <w:t>-</w:t>
+            </w:r>
+          </w:p>
+          <w:p>
+            <w:pPr>
+              <w:rPr>
+                <w:rFonts w:ascii="Calibri" w:eastAsia="Calibri" w:hAnsi="Calibri" w:cs="Calibri"/>
+              </w:rPr>
+            </w:pPr>
+            <w:r>
+              <w:rPr>
+                <w:rFonts w:ascii="Calibri" w:eastAsia="Calibri" w:hAnsi="Calibri" w:cs="Calibri"/>
+              </w:rPr>
+              <w:t>вия над</w:t>
+            </w:r>
+          </w:p>
+          <w:p>
+            <w:pPr>
+              <w:rPr>
+                <w:rFonts w:ascii="Calibri" w:eastAsia="Calibri" w:hAnsi="Calibri" w:cs="Calibri"/>
+              </w:rPr>
+            </w:pPr>
+            <w:proofErr w:type="spellStart"/>
+            <w:r>
+              <w:rPr>
+                <w:rFonts w:ascii="Calibri" w:eastAsia="Calibri" w:hAnsi="Calibri" w:cs="Calibri"/>
+              </w:rPr>
+              <w:t>докумен</w:t>
+            </w:r>
+            <w:proofErr w:type="spellEnd"/>
+            <w:r>
+              <w:rPr>
+                <w:rFonts w:ascii="Calibri" w:eastAsia="Calibri" w:hAnsi="Calibri" w:cs="Calibri"/>
+              </w:rPr>
+              <w:t>-</w:t>
+            </w:r>
+          </w:p>
+          <w:p>
+            <w:pPr>
+              <w:rPr>
+                <w:rFonts w:ascii="Calibri" w:eastAsia="Calibri" w:hAnsi="Calibri" w:cs="Calibri"/>
+              </w:rPr>
+            </w:pPr>
+            <w:proofErr w:type="spellStart"/>
+            <w:r>
+              <w:rPr>
+                <w:rFonts w:ascii="Calibri" w:eastAsia="Calibri" w:hAnsi="Calibri" w:cs="Calibri"/>
+              </w:rPr>
+              <w:t>тами</w:t>
+            </w:r>
+            <w:proofErr w:type="spellEnd"/>
+            <w:r>
+              <w:rPr>
+                <w:rFonts w:ascii="Calibri" w:eastAsia="Calibri" w:hAnsi="Calibri" w:cs="Calibri"/>
+              </w:rPr>
+              <w:t xml:space="preserve">, </w:t>
+            </w:r>
+            <w:proofErr w:type="spellStart"/>
+            <w:proofErr w:type="gramStart"/>
+            <w:r>
+              <w:rPr>
+                <w:rFonts w:ascii="Calibri" w:eastAsia="Calibri" w:hAnsi="Calibri" w:cs="Calibri"/>
+              </w:rPr>
+              <w:t>нахо</w:t>
+            </w:r>
+            <w:r>
+              <w:rPr>
+                <w:rFonts w:ascii="Calibri" w:eastAsia="Calibri" w:hAnsi="Calibri" w:cs="Calibri"/>
+              </w:rPr>
+              <w:t>-</w:t>
+            </w:r>
+            <w:r>
+              <w:rPr>
+                <w:rFonts w:ascii="Calibri" w:eastAsia="Calibri" w:hAnsi="Calibri" w:cs="Calibri"/>
+              </w:rPr>
+              <w:t>дящимися</w:t>
+            </w:r>
+            <w:proofErr w:type="spellEnd"/>
+            <w:proofErr w:type="gramEnd"/>
+            <w:r>
+              <w:rPr>
+                <w:rFonts w:ascii="Calibri" w:eastAsia="Calibri" w:hAnsi="Calibri" w:cs="Calibri"/>
+              </w:rPr>
+              <w:t xml:space="preserve"> в</w:t>
+            </w:r>
+          </w:p>
+          <w:p>
+            <w:pPr>
+              <w:rPr>
+                <w:rFonts w:ascii="Calibri" w:eastAsia="Calibri" w:hAnsi="Calibri" w:cs="Calibri"/>
+              </w:rPr>
+            </w:pPr>
+            <w:r>
+              <w:rPr>
+                <w:rFonts w:ascii="Calibri" w:eastAsia="Calibri" w:hAnsi="Calibri" w:cs="Calibri"/>
+              </w:rPr>
+              <w:t xml:space="preserve">списке </w:t>
+            </w:r>
+            <w:r>
+              <w:rPr>
+                <w:rFonts w:ascii="Calibri" w:eastAsia="Calibri" w:hAnsi="Calibri" w:cs="Calibri"/>
+              </w:rPr>
+              <w:t>«Доку</w:t>
+            </w:r>
+            <w:r>
+              <w:rPr>
+                <w:rFonts w:ascii="Calibri" w:eastAsia="Calibri" w:hAnsi="Calibri" w:cs="Calibri"/>
+              </w:rPr>
+              <w:t>-</w:t>
+            </w:r>
+          </w:p>
+          <w:p>
+            <w:pPr>
+              <w:rPr>
+                <w:rFonts w:ascii="Calibri" w:eastAsia="Calibri" w:hAnsi="Calibri" w:cs="Calibri"/>
+              </w:rPr>
+            </w:pPr>
+            <w:r>
+              <w:rPr>
+                <w:rFonts w:ascii="Calibri" w:eastAsia="Calibri" w:hAnsi="Calibri" w:cs="Calibri"/>
+              </w:rPr>
+              <w:t>менты в работе»</w:t>
+            </w:r>
+          </w:p>
+        </w:tc>
+        <w:tc>
+          <w:tcPr>
+            <w:tcW w:w="1657" w:type="dxa"/>
             <w:shd w:val="clear" w:color="auto" w:fill="DEEAF6" w:themeFill="accent1" w:themeFillTint="33"/>
           </w:tcPr>
           <w:p>
@@ -4472,7 +4899,7 @@
         </w:tc>
         <w:tc>
           <w:tcPr>
-            <w:tcW w:w="2930" w:type="dxa"/>
+            <w:tcW w:w="2859" w:type="dxa"/>
             <w:shd w:val="clear" w:color="auto" w:fill="DEEAF6" w:themeFill="accent1" w:themeFillTint="33"/>
           </w:tcPr>
           <w:p>
@@ -4491,7 +4918,7 @@
         </w:tc>
         <w:tc>
           <w:tcPr>
-            <w:tcW w:w="1559" w:type="dxa"/>
+            <w:tcW w:w="1555" w:type="dxa"/>
             <w:shd w:val="clear" w:color="auto" w:fill="DEEAF6" w:themeFill="accent1" w:themeFillTint="33"/>
           </w:tcPr>
           <w:p>
@@ -4510,7 +4937,7 @@
         </w:tc>
         <w:tc>
           <w:tcPr>
-            <w:tcW w:w="1985" w:type="dxa"/>
+            <w:tcW w:w="1957" w:type="dxa"/>
             <w:shd w:val="clear" w:color="auto" w:fill="DEEAF6" w:themeFill="accent1" w:themeFillTint="33"/>
           </w:tcPr>
           <w:p>
@@ -4529,7 +4956,7 @@
         </w:tc>
         <w:tc>
           <w:tcPr>
-            <w:tcW w:w="2912" w:type="dxa"/>
+            <w:tcW w:w="2872" w:type="dxa"/>
             <w:shd w:val="clear" w:color="auto" w:fill="DEEAF6" w:themeFill="accent1" w:themeFillTint="33"/>
           </w:tcPr>
           <w:p>
@@ -4550,7 +4977,7 @@
       <w:tr>
         <w:tc>
           <w:tcPr>
-            <w:tcW w:w="1965" w:type="dxa"/>
+            <w:tcW w:w="2093" w:type="dxa"/>
             <w:shd w:val="clear" w:color="auto" w:fill="DEEAF6" w:themeFill="accent1" w:themeFillTint="33"/>
           </w:tcPr>
           <w:p>
@@ -4569,7 +4996,7 @@
         </w:tc>
         <w:tc>
           <w:tcPr>
-            <w:tcW w:w="1642" w:type="dxa"/>
+            <w:tcW w:w="1657" w:type="dxa"/>
           </w:tcPr>
           <w:p>
             <w:pPr>
@@ -4605,7 +5032,7 @@
         </w:tc>
         <w:tc>
           <w:tcPr>
-            <w:tcW w:w="2930" w:type="dxa"/>
+            <w:tcW w:w="2859" w:type="dxa"/>
           </w:tcPr>
           <w:p>
             <w:pPr>
@@ -4623,7 +5050,7 @@
         </w:tc>
         <w:tc>
           <w:tcPr>
-            <w:tcW w:w="1559" w:type="dxa"/>
+            <w:tcW w:w="1555" w:type="dxa"/>
           </w:tcPr>
           <w:p>
             <w:pPr>
@@ -4641,7 +5068,7 @@
         </w:tc>
         <w:tc>
           <w:tcPr>
-            <w:tcW w:w="1985" w:type="dxa"/>
+            <w:tcW w:w="1957" w:type="dxa"/>
           </w:tcPr>
           <w:p>
             <w:pPr>
@@ -4659,7 +5086,7 @@
         </w:tc>
         <w:tc>
           <w:tcPr>
-            <w:tcW w:w="2912" w:type="dxa"/>
+            <w:tcW w:w="2872" w:type="dxa"/>
           </w:tcPr>
           <w:p>
             <w:pPr>
@@ -4673,7 +5100,7 @@
       <w:tr>
         <w:tc>
           <w:tcPr>
-            <w:tcW w:w="1965" w:type="dxa"/>
+            <w:tcW w:w="2093" w:type="dxa"/>
             <w:shd w:val="clear" w:color="auto" w:fill="DEEAF6" w:themeFill="accent1" w:themeFillTint="33"/>
           </w:tcPr>
           <w:p>
@@ -4692,7 +5119,7 @@
         </w:tc>
         <w:tc>
           <w:tcPr>
-            <w:tcW w:w="1642" w:type="dxa"/>
+            <w:tcW w:w="1657" w:type="dxa"/>
           </w:tcPr>
           <w:p>
             <w:pPr>
@@ -4728,7 +5155,7 @@
         </w:tc>
         <w:tc>
           <w:tcPr>
-            <w:tcW w:w="2930" w:type="dxa"/>
+            <w:tcW w:w="2859" w:type="dxa"/>
           </w:tcPr>
           <w:p>
             <w:pPr>
@@ -4746,7 +5173,7 @@
         </w:tc>
         <w:tc>
           <w:tcPr>
-            <w:tcW w:w="1559" w:type="dxa"/>
+            <w:tcW w:w="1555" w:type="dxa"/>
           </w:tcPr>
           <w:p>
             <w:pPr>
@@ -4764,7 +5191,7 @@
         </w:tc>
         <w:tc>
           <w:tcPr>
-            <w:tcW w:w="1985" w:type="dxa"/>
+            <w:tcW w:w="1957" w:type="dxa"/>
           </w:tcPr>
           <w:p>
             <w:pPr>
@@ -4783,7 +5210,7 @@
         </w:tc>
         <w:tc>
           <w:tcPr>
-            <w:tcW w:w="2912" w:type="dxa"/>
+            <w:tcW w:w="2872" w:type="dxa"/>
           </w:tcPr>
           <w:p>
             <w:pPr>
@@ -4823,7 +5250,7 @@
       <w:tr>
         <w:tc>
           <w:tcPr>
-            <w:tcW w:w="1965" w:type="dxa"/>
+            <w:tcW w:w="2093" w:type="dxa"/>
             <w:shd w:val="clear" w:color="auto" w:fill="DEEAF6" w:themeFill="accent1" w:themeFillTint="33"/>
           </w:tcPr>
           <w:p>
@@ -4836,24 +5263,32 @@
               <w:rPr>
                 <w:rFonts w:ascii="Calibri" w:eastAsia="Calibri" w:hAnsi="Calibri" w:cs="Calibri"/>
               </w:rPr>
-              <w:t>Подтвердить документ за адресатов на рабочих местах станции</w:t>
-            </w:r>
-          </w:p>
-        </w:tc>
-        <w:tc>
-          <w:tcPr>
-            <w:tcW w:w="1642" w:type="dxa"/>
-          </w:tcPr>
-          <w:p>
-            <w:pPr>
-              <w:rPr>
-                <w:rFonts w:ascii="Calibri" w:eastAsia="Calibri" w:hAnsi="Calibri" w:cs="Calibri"/>
-              </w:rPr>
-            </w:pPr>
-            <w:r>
-              <w:rPr>
-                <w:rFonts w:ascii="Calibri" w:eastAsia="Calibri" w:hAnsi="Calibri" w:cs="Calibri"/>
-              </w:rPr>
+              <w:t xml:space="preserve">Подтвердить документ за адресатов на </w:t>
+            </w:r>
+            <w:r>
+              <w:rPr>
+                <w:rFonts w:ascii="Calibri" w:eastAsia="Calibri" w:hAnsi="Calibri" w:cs="Calibri"/>
+              </w:rPr>
+              <w:lastRenderedPageBreak/>
+              <w:t>рабочих местах станции</w:t>
+            </w:r>
+          </w:p>
+        </w:tc>
+        <w:tc>
+          <w:tcPr>
+            <w:tcW w:w="1657" w:type="dxa"/>
+          </w:tcPr>
+          <w:p>
+            <w:pPr>
+              <w:rPr>
+                <w:rFonts w:ascii="Calibri" w:eastAsia="Calibri" w:hAnsi="Calibri" w:cs="Calibri"/>
+              </w:rPr>
+            </w:pPr>
+            <w:r>
+              <w:rPr>
+                <w:rFonts w:ascii="Calibri" w:eastAsia="Calibri" w:hAnsi="Calibri" w:cs="Calibri"/>
+              </w:rPr>
+              <w:lastRenderedPageBreak/>
               <w:t>Не обязательно</w:t>
             </w:r>
           </w:p>
@@ -4878,7 +5313,7 @@
         </w:tc>
         <w:tc>
           <w:tcPr>
-            <w:tcW w:w="2930" w:type="dxa"/>
+            <w:tcW w:w="2859" w:type="dxa"/>
           </w:tcPr>
           <w:p>
             <w:pPr>
@@ -4896,7 +5331,14 @@
               <w:rPr>
                 <w:rFonts w:ascii="Calibri" w:eastAsia="Calibri" w:hAnsi="Calibri" w:cs="Calibri"/>
               </w:rPr>
-              <w:t>на станции может лишь</w:t>
+              <w:t xml:space="preserve">на </w:t>
+            </w:r>
+            <w:r>
+              <w:rPr>
+                <w:rFonts w:ascii="Calibri" w:eastAsia="Calibri" w:hAnsi="Calibri" w:cs="Calibri"/>
+              </w:rPr>
+              <w:lastRenderedPageBreak/>
+              <w:t>станции может лишь</w:t>
             </w:r>
             <w:r>
               <w:rPr>
@@ -4921,54 +5363,63 @@
         </w:tc>
         <w:tc>
           <w:tcPr>
-            <w:tcW w:w="1559" w:type="dxa"/>
-          </w:tcPr>
-          <w:p>
-            <w:pPr>
-              <w:rPr>
-                <w:rFonts w:ascii="Calibri" w:eastAsia="Calibri" w:hAnsi="Calibri" w:cs="Calibri"/>
-              </w:rPr>
-            </w:pPr>
-            <w:r>
-              <w:rPr>
-                <w:rFonts w:ascii="Calibri" w:eastAsia="Calibri" w:hAnsi="Calibri" w:cs="Calibri"/>
-              </w:rPr>
+            <w:tcW w:w="1555" w:type="dxa"/>
+          </w:tcPr>
+          <w:p>
+            <w:pPr>
+              <w:rPr>
+                <w:rFonts w:ascii="Calibri" w:eastAsia="Calibri" w:hAnsi="Calibri" w:cs="Calibri"/>
+              </w:rPr>
+            </w:pPr>
+            <w:r>
+              <w:rPr>
+                <w:rFonts w:ascii="Calibri" w:eastAsia="Calibri" w:hAnsi="Calibri" w:cs="Calibri"/>
+              </w:rPr>
+              <w:lastRenderedPageBreak/>
               <w:t>Да</w:t>
             </w:r>
           </w:p>
         </w:tc>
         <w:tc>
           <w:tcPr>
-            <w:tcW w:w="1985" w:type="dxa"/>
-          </w:tcPr>
-          <w:p>
-            <w:pPr>
-              <w:rPr>
-                <w:rFonts w:ascii="Calibri" w:eastAsia="Calibri" w:hAnsi="Calibri" w:cs="Calibri"/>
-              </w:rPr>
-            </w:pPr>
-            <w:r>
-              <w:rPr>
-                <w:rFonts w:ascii="Calibri" w:eastAsia="Calibri" w:hAnsi="Calibri" w:cs="Calibri"/>
-              </w:rPr>
-              <w:t>ДСП / Оператор при ДСП / Руководитель работ на станции</w:t>
-            </w:r>
-          </w:p>
-        </w:tc>
-        <w:tc>
-          <w:tcPr>
-            <w:tcW w:w="2912" w:type="dxa"/>
-          </w:tcPr>
-          <w:p>
-            <w:pPr>
-              <w:rPr>
-                <w:rFonts w:ascii="Calibri" w:eastAsia="Calibri" w:hAnsi="Calibri" w:cs="Calibri"/>
-              </w:rPr>
-            </w:pPr>
-            <w:r>
-              <w:rPr>
-                <w:rFonts w:ascii="Calibri" w:eastAsia="Calibri" w:hAnsi="Calibri" w:cs="Calibri"/>
-              </w:rPr>
+            <w:tcW w:w="1957" w:type="dxa"/>
+          </w:tcPr>
+          <w:p>
+            <w:pPr>
+              <w:rPr>
+                <w:rFonts w:ascii="Calibri" w:eastAsia="Calibri" w:hAnsi="Calibri" w:cs="Calibri"/>
+              </w:rPr>
+            </w:pPr>
+            <w:r>
+              <w:rPr>
+                <w:rFonts w:ascii="Calibri" w:eastAsia="Calibri" w:hAnsi="Calibri" w:cs="Calibri"/>
+              </w:rPr>
+              <w:t xml:space="preserve">ДСП / Оператор при ДСП / Руководитель </w:t>
+            </w:r>
+            <w:r>
+              <w:rPr>
+                <w:rFonts w:ascii="Calibri" w:eastAsia="Calibri" w:hAnsi="Calibri" w:cs="Calibri"/>
+              </w:rPr>
+              <w:lastRenderedPageBreak/>
+              <w:t>работ на станции</w:t>
+            </w:r>
+          </w:p>
+        </w:tc>
+        <w:tc>
+          <w:tcPr>
+            <w:tcW w:w="2872" w:type="dxa"/>
+          </w:tcPr>
+          <w:p>
+            <w:pPr>
+              <w:rPr>
+                <w:rFonts w:ascii="Calibri" w:eastAsia="Calibri" w:hAnsi="Calibri" w:cs="Calibri"/>
+              </w:rPr>
+            </w:pPr>
+            <w:r>
+              <w:rPr>
+                <w:rFonts w:ascii="Calibri" w:eastAsia="Calibri" w:hAnsi="Calibri" w:cs="Calibri"/>
+              </w:rPr>
+              <w:lastRenderedPageBreak/>
               <w:t>Действие необратимо</w:t>
             </w:r>
           </w:p>
@@ -4989,7 +5440,14 @@
               <w:rPr>
                 <w:rFonts w:ascii="Calibri" w:eastAsia="Calibri" w:hAnsi="Calibri" w:cs="Calibri"/>
               </w:rPr>
-              <w:t>Подтвердить документ можно до тех пор, пока он находится в списке Входящих документов</w:t>
+              <w:t xml:space="preserve">Подтвердить документ </w:t>
+            </w:r>
+            <w:r>
+              <w:rPr>
+                <w:rFonts w:ascii="Calibri" w:eastAsia="Calibri" w:hAnsi="Calibri" w:cs="Calibri"/>
+              </w:rPr>
+              <w:lastRenderedPageBreak/>
+              <w:t>можно до тех пор, пока он находится в списке Входящих документов</w:t>
             </w:r>
           </w:p>
         </w:tc>
@@ -4997,7 +5455,7 @@
       <w:tr>
         <w:tc>
           <w:tcPr>
-            <w:tcW w:w="1965" w:type="dxa"/>
+            <w:tcW w:w="2093" w:type="dxa"/>
             <w:shd w:val="clear" w:color="auto" w:fill="DEEAF6" w:themeFill="accent1" w:themeFillTint="33"/>
           </w:tcPr>
           <w:p>
@@ -5010,115 +5468,182 @@
               <w:rPr>
                 <w:rFonts w:ascii="Calibri" w:eastAsia="Calibri" w:hAnsi="Calibri" w:cs="Calibri"/>
               </w:rPr>
-              <w:t xml:space="preserve">Удалить </w:t>
-            </w:r>
-            <w:r>
-              <w:rPr>
-                <w:rFonts w:ascii="Calibri" w:eastAsia="Calibri" w:hAnsi="Calibri" w:cs="Calibri"/>
-              </w:rPr>
               <w:lastRenderedPageBreak/>
-              <w:t>получателя документа на станции</w:t>
-            </w:r>
-          </w:p>
-        </w:tc>
-        <w:tc>
-          <w:tcPr>
-            <w:tcW w:w="1642" w:type="dxa"/>
-          </w:tcPr>
-          <w:p>
-            <w:pPr>
-              <w:rPr>
-                <w:rFonts w:ascii="Calibri" w:eastAsia="Calibri" w:hAnsi="Calibri" w:cs="Calibri"/>
-              </w:rPr>
-            </w:pPr>
+              <w:t>Удалить получателя документа на станции</w:t>
+            </w:r>
+          </w:p>
+        </w:tc>
+        <w:tc>
+          <w:tcPr>
+            <w:tcW w:w="1657" w:type="dxa"/>
+          </w:tcPr>
+          <w:p>
+            <w:pPr>
+              <w:rPr>
+                <w:rFonts w:ascii="Calibri" w:eastAsia="Calibri" w:hAnsi="Calibri" w:cs="Calibri"/>
+              </w:rPr>
+            </w:pPr>
+            <w:r>
+              <w:rPr>
+                <w:rFonts w:ascii="Calibri" w:eastAsia="Calibri" w:hAnsi="Calibri" w:cs="Calibri"/>
+              </w:rPr>
+              <w:t>Не обязательно</w:t>
+            </w:r>
+          </w:p>
+        </w:tc>
+        <w:tc>
+          <w:tcPr>
+            <w:tcW w:w="1793" w:type="dxa"/>
+          </w:tcPr>
+          <w:p>
+            <w:pPr>
+              <w:rPr>
+                <w:rFonts w:ascii="Calibri" w:eastAsia="Calibri" w:hAnsi="Calibri" w:cs="Calibri"/>
+              </w:rPr>
+            </w:pPr>
+            <w:r>
+              <w:rPr>
+                <w:rFonts w:ascii="Calibri" w:eastAsia="Calibri" w:hAnsi="Calibri" w:cs="Calibri"/>
+              </w:rPr>
+              <w:t>Не обязательно</w:t>
+            </w:r>
+          </w:p>
+        </w:tc>
+        <w:tc>
+          <w:tcPr>
+            <w:tcW w:w="2859" w:type="dxa"/>
+          </w:tcPr>
+          <w:p>
+            <w:pPr>
+              <w:rPr>
+                <w:rFonts w:ascii="Calibri" w:eastAsia="Calibri" w:hAnsi="Calibri" w:cs="Calibri"/>
+              </w:rPr>
+            </w:pPr>
+            <w:r>
+              <w:rPr>
+                <w:rFonts w:ascii="Calibri" w:eastAsia="Calibri" w:hAnsi="Calibri" w:cs="Calibri"/>
+              </w:rPr>
+              <w:t>Если станция – адресат документа, то удалить получателя (рабочее место) в рамках станции</w:t>
+            </w:r>
+            <w:r>
+              <w:rPr>
+                <w:rFonts w:ascii="Calibri" w:eastAsia="Calibri" w:hAnsi="Calibri" w:cs="Calibri"/>
+              </w:rPr>
+              <w:t xml:space="preserve"> может лишь</w:t>
+            </w:r>
+            <w:r>
+              <w:rPr>
+                <w:rFonts w:ascii="Calibri" w:eastAsia="Calibri" w:hAnsi="Calibri" w:cs="Calibri"/>
+              </w:rPr>
+              <w:t xml:space="preserve"> ДСП.</w:t>
+            </w:r>
+          </w:p>
+          <w:p>
+            <w:pPr>
+              <w:rPr>
+                <w:rFonts w:ascii="Calibri" w:eastAsia="Calibri" w:hAnsi="Calibri" w:cs="Calibri"/>
+              </w:rPr>
+            </w:pPr>
+            <w:r>
+              <w:rPr>
+                <w:rFonts w:ascii="Calibri" w:eastAsia="Calibri" w:hAnsi="Calibri" w:cs="Calibri"/>
+              </w:rPr>
+              <w:t>Если документ издается на станции (на одном из ее рабочих мест), то удалить получателя в рамках станции можно лишь с того рабочего места, на котором документ был издан</w:t>
+            </w:r>
+          </w:p>
+        </w:tc>
+        <w:tc>
+          <w:tcPr>
+            <w:tcW w:w="1555" w:type="dxa"/>
+          </w:tcPr>
+          <w:p>
+            <w:pPr>
+              <w:rPr>
+                <w:rFonts w:ascii="Calibri" w:eastAsia="Calibri" w:hAnsi="Calibri" w:cs="Calibri"/>
+              </w:rPr>
+            </w:pPr>
+            <w:r>
+              <w:rPr>
+                <w:rFonts w:ascii="Calibri" w:eastAsia="Calibri" w:hAnsi="Calibri" w:cs="Calibri"/>
+              </w:rPr>
+              <w:t>Да</w:t>
+            </w:r>
+          </w:p>
+        </w:tc>
+        <w:tc>
+          <w:tcPr>
+            <w:tcW w:w="1957" w:type="dxa"/>
+          </w:tcPr>
+          <w:p>
+            <w:pPr>
+              <w:rPr>
+                <w:rFonts w:ascii="Calibri" w:eastAsia="Calibri" w:hAnsi="Calibri" w:cs="Calibri"/>
+              </w:rPr>
+            </w:pPr>
+            <w:r>
+              <w:rPr>
+                <w:rFonts w:ascii="Calibri" w:eastAsia="Calibri" w:hAnsi="Calibri" w:cs="Calibri"/>
+              </w:rPr>
+              <w:t>ДСП / Оператор при ДСП / Руководитель работ на станции</w:t>
+            </w:r>
+          </w:p>
+        </w:tc>
+        <w:tc>
+          <w:tcPr>
+            <w:tcW w:w="2872" w:type="dxa"/>
+          </w:tcPr>
+          <w:p>
+            <w:pPr>
+              <w:rPr>
+                <w:rFonts w:ascii="Calibri" w:eastAsia="Calibri" w:hAnsi="Calibri" w:cs="Calibri"/>
+              </w:rPr>
+            </w:pPr>
+            <w:r>
+              <w:rPr>
+                <w:rFonts w:ascii="Calibri" w:eastAsia="Calibri" w:hAnsi="Calibri" w:cs="Calibri"/>
+              </w:rPr>
+              <w:t>Действие необратимо</w:t>
+            </w:r>
+          </w:p>
+          <w:p>
+            <w:pPr>
+              <w:rPr>
+                <w:rFonts w:ascii="Calibri" w:eastAsia="Calibri" w:hAnsi="Calibri" w:cs="Calibri"/>
+              </w:rPr>
+            </w:pPr>
+          </w:p>
+        </w:tc>
+      </w:tr>
+      <w:tr>
+        <w:tc>
+          <w:tcPr>
+            <w:tcW w:w="2093" w:type="dxa"/>
+            <w:shd w:val="clear" w:color="auto" w:fill="DEEAF6" w:themeFill="accent1" w:themeFillTint="33"/>
+          </w:tcPr>
+          <w:p>
+            <w:pPr>
+              <w:rPr>
+                <w:rFonts w:ascii="Calibri" w:eastAsia="Calibri" w:hAnsi="Calibri" w:cs="Calibri"/>
+              </w:rPr>
+            </w:pPr>
+            <w:r>
+              <w:rPr>
+                <w:rFonts w:ascii="Calibri" w:eastAsia="Calibri" w:hAnsi="Calibri" w:cs="Calibri"/>
+              </w:rPr>
+              <w:t xml:space="preserve">Создать документ, принадлежащий цепочке текущего </w:t>
+            </w:r>
             <w:r>
               <w:rPr>
                 <w:rFonts w:ascii="Calibri" w:eastAsia="Calibri" w:hAnsi="Calibri" w:cs="Calibri"/>
               </w:rPr>
               <w:lastRenderedPageBreak/>
-              <w:t xml:space="preserve">Не </w:t>
-            </w:r>
-            <w:r>
-              <w:rPr>
-                <w:rFonts w:ascii="Calibri" w:eastAsia="Calibri" w:hAnsi="Calibri" w:cs="Calibri"/>
-              </w:rPr>
-              <w:lastRenderedPageBreak/>
-              <w:t>обязательно</w:t>
-            </w:r>
-          </w:p>
-        </w:tc>
-        <w:tc>
-          <w:tcPr>
-            <w:tcW w:w="1793" w:type="dxa"/>
-          </w:tcPr>
-          <w:p>
-            <w:pPr>
-              <w:rPr>
-                <w:rFonts w:ascii="Calibri" w:eastAsia="Calibri" w:hAnsi="Calibri" w:cs="Calibri"/>
-              </w:rPr>
-            </w:pPr>
-            <w:r>
-              <w:rPr>
-                <w:rFonts w:ascii="Calibri" w:eastAsia="Calibri" w:hAnsi="Calibri" w:cs="Calibri"/>
-              </w:rPr>
-              <w:lastRenderedPageBreak/>
-              <w:t>Не обязательно</w:t>
-            </w:r>
-          </w:p>
-        </w:tc>
-        <w:tc>
-          <w:tcPr>
-            <w:tcW w:w="2930" w:type="dxa"/>
-          </w:tcPr>
-          <w:p>
-            <w:pPr>
-              <w:rPr>
-                <w:rFonts w:ascii="Calibri" w:eastAsia="Calibri" w:hAnsi="Calibri" w:cs="Calibri"/>
-              </w:rPr>
-            </w:pPr>
-            <w:r>
-              <w:rPr>
-                <w:rFonts w:ascii="Calibri" w:eastAsia="Calibri" w:hAnsi="Calibri" w:cs="Calibri"/>
-              </w:rPr>
-              <w:t xml:space="preserve">Если станция – адресат </w:t>
-            </w:r>
-            <w:r>
-              <w:rPr>
-                <w:rFonts w:ascii="Calibri" w:eastAsia="Calibri" w:hAnsi="Calibri" w:cs="Calibri"/>
-              </w:rPr>
-              <w:lastRenderedPageBreak/>
-              <w:t>документа, то удалить получателя (рабочее место) в рамках станции</w:t>
-            </w:r>
-            <w:r>
-              <w:rPr>
-                <w:rFonts w:ascii="Calibri" w:eastAsia="Calibri" w:hAnsi="Calibri" w:cs="Calibri"/>
-              </w:rPr>
-              <w:t xml:space="preserve"> может лишь</w:t>
-            </w:r>
-            <w:r>
-              <w:rPr>
-                <w:rFonts w:ascii="Calibri" w:eastAsia="Calibri" w:hAnsi="Calibri" w:cs="Calibri"/>
-              </w:rPr>
-              <w:t xml:space="preserve"> ДСП.</w:t>
-            </w:r>
-          </w:p>
-          <w:p>
-            <w:pPr>
-              <w:rPr>
-                <w:rFonts w:ascii="Calibri" w:eastAsia="Calibri" w:hAnsi="Calibri" w:cs="Calibri"/>
-              </w:rPr>
-            </w:pPr>
-            <w:r>
-              <w:rPr>
-                <w:rFonts w:ascii="Calibri" w:eastAsia="Calibri" w:hAnsi="Calibri" w:cs="Calibri"/>
-              </w:rPr>
-              <w:t>Если документ издается на станции (на одном из ее рабочих мест), то удалить получателя в рамках станции можно лишь с того рабочего места, на котором документ был издан</w:t>
-            </w:r>
-          </w:p>
-        </w:tc>
-        <w:tc>
-          <w:tcPr>
-            <w:tcW w:w="1559" w:type="dxa"/>
+              <w:t>документа</w:t>
+            </w:r>
+          </w:p>
+        </w:tc>
+        <w:tc>
+          <w:tcPr>
+            <w:tcW w:w="1657" w:type="dxa"/>
           </w:tcPr>
           <w:p>
             <w:pPr>
@@ -5137,47 +5662,99 @@
         </w:tc>
         <w:tc>
           <w:tcPr>
-            <w:tcW w:w="1985" w:type="dxa"/>
-          </w:tcPr>
-          <w:p>
-            <w:pPr>
-              <w:rPr>
-                <w:rFonts w:ascii="Calibri" w:eastAsia="Calibri" w:hAnsi="Calibri" w:cs="Calibri"/>
-              </w:rPr>
-            </w:pPr>
-            <w:r>
-              <w:rPr>
-                <w:rFonts w:ascii="Calibri" w:eastAsia="Calibri" w:hAnsi="Calibri" w:cs="Calibri"/>
-              </w:rPr>
-              <w:t xml:space="preserve">ДСП / Оператор </w:t>
+            <w:tcW w:w="1793" w:type="dxa"/>
+          </w:tcPr>
+          <w:p>
+            <w:pPr>
+              <w:rPr>
+                <w:rFonts w:ascii="Calibri" w:eastAsia="Calibri" w:hAnsi="Calibri" w:cs="Calibri"/>
+              </w:rPr>
+            </w:pPr>
+            <w:r>
+              <w:rPr>
+                <w:rFonts w:ascii="Calibri" w:eastAsia="Calibri" w:hAnsi="Calibri" w:cs="Calibri"/>
+              </w:rPr>
+              <w:t>Да</w:t>
+            </w:r>
+          </w:p>
+        </w:tc>
+        <w:tc>
+          <w:tcPr>
+            <w:tcW w:w="2859" w:type="dxa"/>
+          </w:tcPr>
+          <w:p>
+            <w:pPr>
+              <w:rPr>
+                <w:rFonts w:ascii="Calibri" w:eastAsia="Calibri" w:hAnsi="Calibri" w:cs="Calibri"/>
+              </w:rPr>
+            </w:pPr>
+            <w:r>
+              <w:rPr>
+                <w:rFonts w:ascii="Calibri" w:eastAsia="Calibri" w:hAnsi="Calibri" w:cs="Calibri"/>
+              </w:rPr>
+              <w:t>Нет</w:t>
+            </w:r>
+          </w:p>
+        </w:tc>
+        <w:tc>
+          <w:tcPr>
+            <w:tcW w:w="1555" w:type="dxa"/>
+          </w:tcPr>
+          <w:p>
+            <w:pPr>
+              <w:rPr>
+                <w:rFonts w:ascii="Calibri" w:eastAsia="Calibri" w:hAnsi="Calibri" w:cs="Calibri"/>
+              </w:rPr>
+            </w:pPr>
+            <w:r>
+              <w:rPr>
+                <w:rFonts w:ascii="Calibri" w:eastAsia="Calibri" w:hAnsi="Calibri" w:cs="Calibri"/>
+              </w:rPr>
+              <w:t>Да</w:t>
+            </w:r>
+          </w:p>
+        </w:tc>
+        <w:tc>
+          <w:tcPr>
+            <w:tcW w:w="1957" w:type="dxa"/>
+          </w:tcPr>
+          <w:p>
+            <w:pPr>
+              <w:rPr>
+                <w:rFonts w:ascii="Calibri" w:eastAsia="Calibri" w:hAnsi="Calibri" w:cs="Calibri"/>
+              </w:rPr>
+            </w:pPr>
+            <w:r>
+              <w:rPr>
+                <w:rFonts w:ascii="Calibri" w:eastAsia="Calibri" w:hAnsi="Calibri" w:cs="Calibri"/>
+              </w:rPr>
+              <w:t xml:space="preserve">ДНЦ / ЭЦД / ДСП / Оператор при ДСП / </w:t>
             </w:r>
             <w:r>
               <w:rPr>
                 <w:rFonts w:ascii="Calibri" w:eastAsia="Calibri" w:hAnsi="Calibri" w:cs="Calibri"/>
               </w:rPr>
               <w:lastRenderedPageBreak/>
-              <w:t>при ДСП / Руководитель работ на станции</w:t>
-            </w:r>
-          </w:p>
-        </w:tc>
-        <w:tc>
-          <w:tcPr>
-            <w:tcW w:w="2912" w:type="dxa"/>
-          </w:tcPr>
-          <w:p>
-            <w:pPr>
-              <w:rPr>
-                <w:rFonts w:ascii="Calibri" w:eastAsia="Calibri" w:hAnsi="Calibri" w:cs="Calibri"/>
-              </w:rPr>
-            </w:pPr>
-            <w:r>
-              <w:rPr>
-                <w:rFonts w:ascii="Calibri" w:eastAsia="Calibri" w:hAnsi="Calibri" w:cs="Calibri"/>
-              </w:rPr>
-              <w:lastRenderedPageBreak/>
-              <w:t>Действие необратимо</w:t>
-            </w:r>
-          </w:p>
+              <w:t>Руководител</w:t>
+            </w:r>
+            <w:r>
+              <w:rPr>
+                <w:rFonts w:ascii="Calibri" w:eastAsia="Calibri" w:hAnsi="Calibri" w:cs="Calibri"/>
+              </w:rPr>
+              <w:t>ь</w:t>
+            </w:r>
+            <w:r>
+              <w:rPr>
+                <w:rFonts w:ascii="Calibri" w:eastAsia="Calibri" w:hAnsi="Calibri" w:cs="Calibri"/>
+              </w:rPr>
+              <w:t xml:space="preserve"> работ на станции</w:t>
+            </w:r>
+          </w:p>
+        </w:tc>
+        <w:tc>
+          <w:tcPr>
+            <w:tcW w:w="2872" w:type="dxa"/>
+          </w:tcPr>
           <w:p>
             <w:pPr>
               <w:rPr>
@@ -5190,7 +5767,7 @@
       <w:tr>
         <w:tc>
           <w:tcPr>
-            <w:tcW w:w="1965" w:type="dxa"/>
+            <w:tcW w:w="2093" w:type="dxa"/>
             <w:shd w:val="clear" w:color="auto" w:fill="DEEAF6" w:themeFill="accent1" w:themeFillTint="33"/>
           </w:tcPr>
           <w:p>
@@ -5204,13 +5781,91 @@
                 <w:rFonts w:ascii="Calibri" w:eastAsia="Calibri" w:hAnsi="Calibri" w:cs="Calibri"/>
               </w:rPr>
               <w:lastRenderedPageBreak/>
-              <w:t>Создать документ, принадлежащий цепочке текущего документа</w:t>
-            </w:r>
-          </w:p>
-        </w:tc>
-        <w:tc>
-          <w:tcPr>
-            <w:tcW w:w="1642" w:type="dxa"/>
+              <w:t>Скрыть цепочку документов</w:t>
+            </w:r>
+          </w:p>
+        </w:tc>
+        <w:tc>
+          <w:tcPr>
+            <w:tcW w:w="1657" w:type="dxa"/>
+          </w:tcPr>
+          <w:p>
+            <w:pPr>
+              <w:rPr>
+                <w:rFonts w:ascii="Calibri" w:eastAsia="Calibri" w:hAnsi="Calibri" w:cs="Calibri"/>
+              </w:rPr>
+            </w:pPr>
+            <w:r>
+              <w:rPr>
+                <w:rFonts w:ascii="Calibri" w:eastAsia="Calibri" w:hAnsi="Calibri" w:cs="Calibri"/>
+              </w:rPr>
+              <w:t>Цепочка документов</w:t>
+            </w:r>
+            <w:r>
+              <w:rPr>
+                <w:rFonts w:ascii="Calibri" w:eastAsia="Calibri" w:hAnsi="Calibri" w:cs="Calibri"/>
+              </w:rPr>
+              <w:t xml:space="preserve"> не должна быть действующей (т.е. дата окончания действия цепочки</w:t>
+            </w:r>
+            <w:r>
+              <w:rPr>
+                <w:rFonts w:ascii="Calibri" w:eastAsia="Calibri" w:hAnsi="Calibri" w:cs="Calibri"/>
+              </w:rPr>
+              <w:t xml:space="preserve"> должна быть меньше текущей даты</w:t>
+            </w:r>
+            <w:r>
+              <w:rPr>
+                <w:rFonts w:ascii="Calibri" w:eastAsia="Calibri" w:hAnsi="Calibri" w:cs="Calibri"/>
+              </w:rPr>
+              <w:t>)</w:t>
+            </w:r>
+            <w:r>
+              <w:rPr>
+                <w:rFonts w:ascii="Calibri" w:eastAsia="Calibri" w:hAnsi="Calibri" w:cs="Calibri"/>
+              </w:rPr>
+              <w:t xml:space="preserve"> + все документы в рамках цепочки должны быть утверждены</w:t>
+            </w:r>
+          </w:p>
+        </w:tc>
+        <w:tc>
+          <w:tcPr>
+            <w:tcW w:w="1793" w:type="dxa"/>
+          </w:tcPr>
+          <w:p>
+            <w:pPr>
+              <w:rPr>
+                <w:rFonts w:ascii="Calibri" w:eastAsia="Calibri" w:hAnsi="Calibri" w:cs="Calibri"/>
+              </w:rPr>
+            </w:pPr>
+            <w:r>
+              <w:rPr>
+                <w:rFonts w:ascii="Calibri" w:eastAsia="Calibri" w:hAnsi="Calibri" w:cs="Calibri"/>
+              </w:rPr>
+              <w:t>Не обязательно</w:t>
+            </w:r>
+          </w:p>
+        </w:tc>
+        <w:tc>
+          <w:tcPr>
+            <w:tcW w:w="2859" w:type="dxa"/>
+          </w:tcPr>
+          <w:p>
+            <w:pPr>
+              <w:rPr>
+                <w:rFonts w:ascii="Calibri" w:eastAsia="Calibri" w:hAnsi="Calibri" w:cs="Calibri"/>
+              </w:rPr>
+            </w:pPr>
+            <w:r>
+              <w:rPr>
+                <w:rFonts w:ascii="Calibri" w:eastAsia="Calibri" w:hAnsi="Calibri" w:cs="Calibri"/>
+              </w:rPr>
+              <w:t>Нет</w:t>
+            </w:r>
+          </w:p>
+        </w:tc>
+        <w:tc>
+          <w:tcPr>
+            <w:tcW w:w="1555" w:type="dxa"/>
           </w:tcPr>
           <w:p>
             <w:pPr>
@@ -5228,105 +5883,65 @@
         </w:tc>
         <w:tc>
           <w:tcPr>
-            <w:tcW w:w="1793" w:type="dxa"/>
-          </w:tcPr>
-          <w:p>
-            <w:pPr>
-              <w:rPr>
-                <w:rFonts w:ascii="Calibri" w:eastAsia="Calibri" w:hAnsi="Calibri" w:cs="Calibri"/>
-              </w:rPr>
-            </w:pPr>
-            <w:r>
-              <w:rPr>
-                <w:rFonts w:ascii="Calibri" w:eastAsia="Calibri" w:hAnsi="Calibri" w:cs="Calibri"/>
-              </w:rPr>
-              <w:t>Да</w:t>
-            </w:r>
-          </w:p>
-        </w:tc>
-        <w:tc>
-          <w:tcPr>
-            <w:tcW w:w="2930" w:type="dxa"/>
-          </w:tcPr>
-          <w:p>
-            <w:pPr>
-              <w:rPr>
-                <w:rFonts w:ascii="Calibri" w:eastAsia="Calibri" w:hAnsi="Calibri" w:cs="Calibri"/>
-              </w:rPr>
-            </w:pPr>
-            <w:r>
-              <w:rPr>
-                <w:rFonts w:ascii="Calibri" w:eastAsia="Calibri" w:hAnsi="Calibri" w:cs="Calibri"/>
-              </w:rPr>
-              <w:t>Нет</w:t>
-            </w:r>
-          </w:p>
-        </w:tc>
-        <w:tc>
-          <w:tcPr>
-            <w:tcW w:w="1559" w:type="dxa"/>
-          </w:tcPr>
-          <w:p>
-            <w:pPr>
-              <w:rPr>
-                <w:rFonts w:ascii="Calibri" w:eastAsia="Calibri" w:hAnsi="Calibri" w:cs="Calibri"/>
-              </w:rPr>
-            </w:pPr>
-            <w:r>
-              <w:rPr>
-                <w:rFonts w:ascii="Calibri" w:eastAsia="Calibri" w:hAnsi="Calibri" w:cs="Calibri"/>
-              </w:rPr>
-              <w:t>Да</w:t>
-            </w:r>
-          </w:p>
-        </w:tc>
-        <w:tc>
-          <w:tcPr>
-            <w:tcW w:w="1985" w:type="dxa"/>
-          </w:tcPr>
-          <w:p>
-            <w:pPr>
-              <w:rPr>
-                <w:rFonts w:ascii="Calibri" w:eastAsia="Calibri" w:hAnsi="Calibri" w:cs="Calibri"/>
-              </w:rPr>
-            </w:pPr>
-            <w:r>
-              <w:rPr>
-                <w:rFonts w:ascii="Calibri" w:eastAsia="Calibri" w:hAnsi="Calibri" w:cs="Calibri"/>
-              </w:rPr>
-              <w:t>ДНЦ / ЭЦД / ДСП / Оператор при ДСП / Руководител</w:t>
-            </w:r>
-            <w:r>
-              <w:rPr>
-                <w:rFonts w:ascii="Calibri" w:eastAsia="Calibri" w:hAnsi="Calibri" w:cs="Calibri"/>
-              </w:rPr>
-              <w:t>ь</w:t>
-            </w:r>
-            <w:r>
-              <w:rPr>
-                <w:rFonts w:ascii="Calibri" w:eastAsia="Calibri" w:hAnsi="Calibri" w:cs="Calibri"/>
-              </w:rPr>
-              <w:t xml:space="preserve"> работ на станции</w:t>
-            </w:r>
-          </w:p>
-        </w:tc>
-        <w:tc>
-          <w:tcPr>
-            <w:tcW w:w="2912" w:type="dxa"/>
-          </w:tcPr>
-          <w:p>
-            <w:pPr>
-              <w:rPr>
-                <w:rFonts w:ascii="Calibri" w:eastAsia="Calibri" w:hAnsi="Calibri" w:cs="Calibri"/>
-              </w:rPr>
-            </w:pPr>
+            <w:tcW w:w="1957" w:type="dxa"/>
+          </w:tcPr>
+          <w:p>
+            <w:pPr>
+              <w:rPr>
+                <w:rFonts w:ascii="Calibri" w:eastAsia="Calibri" w:hAnsi="Calibri" w:cs="Calibri"/>
+              </w:rPr>
+            </w:pPr>
+            <w:r>
+              <w:rPr>
+                <w:rFonts w:ascii="Calibri" w:eastAsia="Calibri" w:hAnsi="Calibri" w:cs="Calibri"/>
+              </w:rPr>
+              <w:t>ДНЦ / ЭЦД / ДСП / Оператор при ДСП</w:t>
+            </w:r>
+          </w:p>
+        </w:tc>
+        <w:tc>
+          <w:tcPr>
+            <w:tcW w:w="2872" w:type="dxa"/>
+          </w:tcPr>
+          <w:p>
+            <w:pPr>
+              <w:rPr>
+                <w:rFonts w:ascii="Calibri" w:eastAsia="Calibri" w:hAnsi="Calibri" w:cs="Calibri"/>
+              </w:rPr>
+            </w:pPr>
+            <w:r>
+              <w:rPr>
+                <w:rFonts w:ascii="Calibri" w:eastAsia="Calibri" w:hAnsi="Calibri" w:cs="Calibri"/>
+              </w:rPr>
+              <w:t>Действие необратимо</w:t>
+            </w:r>
+          </w:p>
+          <w:p>
+            <w:pPr>
+              <w:rPr>
+                <w:rFonts w:ascii="Calibri" w:eastAsia="Calibri" w:hAnsi="Calibri" w:cs="Calibri"/>
+              </w:rPr>
+            </w:pPr>
+          </w:p>
+          <w:p>
+            <w:pPr>
+              <w:rPr>
+                <w:rFonts w:ascii="Calibri" w:eastAsia="Calibri" w:hAnsi="Calibri" w:cs="Calibri"/>
+              </w:rPr>
+            </w:pPr>
+            <w:r>
+              <w:rPr>
+                <w:rFonts w:ascii="Calibri" w:eastAsia="Calibri" w:hAnsi="Calibri" w:cs="Calibri"/>
+              </w:rPr>
+              <w:t>Цепочка документов исчезает из списка «Документы в работе» только на том рабочем полигоне, на котором было выполнено действие «Скрыть цепочку документов»</w:t>
+            </w:r>
           </w:p>
         </w:tc>
       </w:tr>
       <w:tr>
         <w:tc>
           <w:tcPr>
-            <w:tcW w:w="1965" w:type="dxa"/>
+            <w:tcW w:w="2093" w:type="dxa"/>
             <w:shd w:val="clear" w:color="auto" w:fill="DEEAF6" w:themeFill="accent1" w:themeFillTint="33"/>
           </w:tcPr>
           <w:p>
@@ -5339,167 +5954,260 @@
               <w:rPr>
                 <w:rFonts w:ascii="Calibri" w:eastAsia="Calibri" w:hAnsi="Calibri" w:cs="Calibri"/>
               </w:rPr>
-              <w:t>Скрыть цепочку документов</w:t>
-            </w:r>
-          </w:p>
-        </w:tc>
-        <w:tc>
-          <w:tcPr>
-            <w:tcW w:w="1642" w:type="dxa"/>
-          </w:tcPr>
-          <w:p>
-            <w:pPr>
-              <w:rPr>
-                <w:rFonts w:ascii="Calibri" w:eastAsia="Calibri" w:hAnsi="Calibri" w:cs="Calibri"/>
-              </w:rPr>
-            </w:pPr>
-            <w:r>
-              <w:rPr>
-                <w:rFonts w:ascii="Calibri" w:eastAsia="Calibri" w:hAnsi="Calibri" w:cs="Calibri"/>
-              </w:rPr>
-              <w:t>Цепочка документов</w:t>
-            </w:r>
-            <w:r>
-              <w:rPr>
-                <w:rFonts w:ascii="Calibri" w:eastAsia="Calibri" w:hAnsi="Calibri" w:cs="Calibri"/>
-              </w:rPr>
-              <w:t xml:space="preserve"> не должна быть действующей (т.е. дата окончания действия цепочки</w:t>
-            </w:r>
-            <w:r>
-              <w:rPr>
-                <w:rFonts w:ascii="Calibri" w:eastAsia="Calibri" w:hAnsi="Calibri" w:cs="Calibri"/>
-              </w:rPr>
-              <w:t xml:space="preserve"> должна быть меньше текущей даты</w:t>
-            </w:r>
-            <w:r>
-              <w:rPr>
-                <w:rFonts w:ascii="Calibri" w:eastAsia="Calibri" w:hAnsi="Calibri" w:cs="Calibri"/>
-              </w:rPr>
-              <w:t>)</w:t>
-            </w:r>
-            <w:r>
-              <w:rPr>
-                <w:rFonts w:ascii="Calibri" w:eastAsia="Calibri" w:hAnsi="Calibri" w:cs="Calibri"/>
-              </w:rPr>
-              <w:t xml:space="preserve"> </w:t>
-            </w:r>
+              <w:t xml:space="preserve">Отметить документ </w:t>
+            </w:r>
+            <w:r>
+              <w:rPr>
+                <w:rFonts w:ascii="Calibri" w:eastAsia="Calibri" w:hAnsi="Calibri" w:cs="Calibri"/>
+              </w:rPr>
+              <w:t xml:space="preserve">как </w:t>
+            </w:r>
+            <w:r>
+              <w:rPr>
+                <w:rFonts w:ascii="Calibri" w:eastAsia="Calibri" w:hAnsi="Calibri" w:cs="Calibri"/>
+              </w:rPr>
+              <w:t>ошибочно издан</w:t>
+            </w:r>
+            <w:r>
+              <w:rPr>
+                <w:rFonts w:ascii="Calibri" w:eastAsia="Calibri" w:hAnsi="Calibri" w:cs="Calibri"/>
+              </w:rPr>
+              <w:t>ный</w:t>
+            </w:r>
+          </w:p>
+        </w:tc>
+        <w:tc>
+          <w:tcPr>
+            <w:tcW w:w="1657" w:type="dxa"/>
+          </w:tcPr>
+          <w:p>
+            <w:pPr>
+              <w:rPr>
+                <w:rFonts w:ascii="Calibri" w:eastAsia="Calibri" w:hAnsi="Calibri" w:cs="Calibri"/>
+              </w:rPr>
+            </w:pPr>
+            <w:r>
+              <w:rPr>
+                <w:rFonts w:ascii="Calibri" w:eastAsia="Calibri" w:hAnsi="Calibri" w:cs="Calibri"/>
+              </w:rPr>
+              <w:t>Не обязательно</w:t>
+            </w:r>
+          </w:p>
+        </w:tc>
+        <w:tc>
+          <w:tcPr>
+            <w:tcW w:w="1793" w:type="dxa"/>
+          </w:tcPr>
+          <w:p>
+            <w:pPr>
+              <w:rPr>
+                <w:rFonts w:ascii="Calibri" w:eastAsia="Calibri" w:hAnsi="Calibri" w:cs="Calibri"/>
+              </w:rPr>
+            </w:pPr>
+            <w:r>
+              <w:rPr>
+                <w:rFonts w:ascii="Calibri" w:eastAsia="Calibri" w:hAnsi="Calibri" w:cs="Calibri"/>
+              </w:rPr>
+              <w:t>Да</w:t>
+            </w:r>
+          </w:p>
+        </w:tc>
+        <w:tc>
+          <w:tcPr>
+            <w:tcW w:w="2859" w:type="dxa"/>
+          </w:tcPr>
+          <w:p>
+            <w:pPr>
+              <w:rPr>
+                <w:rFonts w:ascii="Calibri" w:eastAsia="Calibri" w:hAnsi="Calibri" w:cs="Calibri"/>
+              </w:rPr>
+            </w:pPr>
+            <w:r>
+              <w:rPr>
+                <w:rFonts w:ascii="Calibri" w:eastAsia="Calibri" w:hAnsi="Calibri" w:cs="Calibri"/>
+              </w:rPr>
+              <w:t>Можно только на том рабочем полигоне, на котором документ был издан</w:t>
+            </w:r>
+          </w:p>
+        </w:tc>
+        <w:tc>
+          <w:tcPr>
+            <w:tcW w:w="1555" w:type="dxa"/>
+          </w:tcPr>
+          <w:p>
+            <w:pPr>
+              <w:rPr>
+                <w:rFonts w:ascii="Calibri" w:eastAsia="Calibri" w:hAnsi="Calibri" w:cs="Calibri"/>
+              </w:rPr>
+            </w:pPr>
+            <w:r>
+              <w:rPr>
+                <w:rFonts w:ascii="Calibri" w:eastAsia="Calibri" w:hAnsi="Calibri" w:cs="Calibri"/>
+              </w:rPr>
+              <w:t>Да</w:t>
+            </w:r>
+          </w:p>
+        </w:tc>
+        <w:tc>
+          <w:tcPr>
+            <w:tcW w:w="1957" w:type="dxa"/>
+          </w:tcPr>
+          <w:p>
+            <w:pPr>
+              <w:rPr>
+                <w:rFonts w:ascii="Calibri" w:eastAsia="Calibri" w:hAnsi="Calibri" w:cs="Calibri"/>
+              </w:rPr>
+            </w:pPr>
+            <w:r>
+              <w:rPr>
+                <w:rFonts w:ascii="Calibri" w:eastAsia="Calibri" w:hAnsi="Calibri" w:cs="Calibri"/>
+              </w:rPr>
+              <w:t>ДНЦ / ЭЦД / ДСП / Оператор при ДСП / Руководитель работ на станции;</w:t>
+            </w:r>
+          </w:p>
+          <w:p>
+            <w:pPr>
+              <w:rPr>
+                <w:rFonts w:ascii="Calibri" w:eastAsia="Calibri" w:hAnsi="Calibri" w:cs="Calibri"/>
+              </w:rPr>
+            </w:pPr>
+          </w:p>
+          <w:p>
+            <w:pPr>
+              <w:rPr>
+                <w:rFonts w:ascii="Calibri" w:eastAsia="Calibri" w:hAnsi="Calibri" w:cs="Calibri"/>
+              </w:rPr>
+            </w:pPr>
+            <w:r>
+              <w:rPr>
+                <w:rFonts w:ascii="Calibri" w:eastAsia="Calibri" w:hAnsi="Calibri" w:cs="Calibri"/>
+              </w:rPr>
+              <w:t>Пользователь должен являться создателем документа</w:t>
+            </w:r>
+          </w:p>
+        </w:tc>
+        <w:tc>
+          <w:tcPr>
+            <w:tcW w:w="2872" w:type="dxa"/>
+          </w:tcPr>
+          <w:p>
+            <w:pPr>
+              <w:rPr>
+                <w:rFonts w:ascii="Calibri" w:eastAsia="Calibri" w:hAnsi="Calibri" w:cs="Calibri"/>
+              </w:rPr>
+            </w:pPr>
             <w:r>
               <w:rPr>
                 <w:rFonts w:ascii="Calibri" w:eastAsia="Calibri" w:hAnsi="Calibri" w:cs="Calibri"/>
               </w:rPr>
               <w:lastRenderedPageBreak/>
-              <w:t>+ все документы в рамках цепочки должны быть утверждены</w:t>
-            </w:r>
-          </w:p>
-        </w:tc>
-        <w:tc>
-          <w:tcPr>
-            <w:tcW w:w="1793" w:type="dxa"/>
-          </w:tcPr>
-          <w:p>
-            <w:pPr>
-              <w:rPr>
-                <w:rFonts w:ascii="Calibri" w:eastAsia="Calibri" w:hAnsi="Calibri" w:cs="Calibri"/>
-              </w:rPr>
-            </w:pPr>
+              <w:t xml:space="preserve">Действие </w:t>
+            </w:r>
+            <w:r>
+              <w:rPr>
+                <w:rFonts w:ascii="Calibri" w:eastAsia="Calibri" w:hAnsi="Calibri" w:cs="Calibri"/>
+              </w:rPr>
+              <w:t>не</w:t>
+            </w:r>
+            <w:r>
+              <w:rPr>
+                <w:rFonts w:ascii="Calibri" w:eastAsia="Calibri" w:hAnsi="Calibri" w:cs="Calibri"/>
+              </w:rPr>
+              <w:t>обратимо</w:t>
+            </w:r>
+          </w:p>
+          <w:p>
+            <w:pPr>
+              <w:rPr>
+                <w:rFonts w:ascii="Calibri" w:eastAsia="Calibri" w:hAnsi="Calibri" w:cs="Calibri"/>
+              </w:rPr>
+            </w:pPr>
+          </w:p>
+          <w:p>
+            <w:pPr>
+              <w:rPr>
+                <w:rFonts w:ascii="Calibri" w:eastAsia="Calibri" w:hAnsi="Calibri" w:cs="Calibri"/>
+              </w:rPr>
+            </w:pPr>
+            <w:r>
+              <w:rPr>
+                <w:rFonts w:ascii="Calibri" w:eastAsia="Calibri" w:hAnsi="Calibri" w:cs="Calibri"/>
+              </w:rPr>
+              <w:t xml:space="preserve">Если цепочка, которой принадлежит документ, состоит из 2 и более </w:t>
+            </w:r>
             <w:r>
               <w:rPr>
                 <w:rFonts w:ascii="Calibri" w:eastAsia="Calibri" w:hAnsi="Calibri" w:cs="Calibri"/>
               </w:rPr>
               <w:lastRenderedPageBreak/>
-              <w:t>Не обязательно</w:t>
-            </w:r>
-          </w:p>
-        </w:tc>
-        <w:tc>
-          <w:tcPr>
-            <w:tcW w:w="2930" w:type="dxa"/>
-          </w:tcPr>
-          <w:p>
-            <w:pPr>
-              <w:rPr>
-                <w:rFonts w:ascii="Calibri" w:eastAsia="Calibri" w:hAnsi="Calibri" w:cs="Calibri"/>
-              </w:rPr>
-            </w:pPr>
-            <w:r>
-              <w:rPr>
-                <w:rFonts w:ascii="Calibri" w:eastAsia="Calibri" w:hAnsi="Calibri" w:cs="Calibri"/>
-              </w:rPr>
-              <w:t>Нет</w:t>
-            </w:r>
-          </w:p>
-        </w:tc>
-        <w:tc>
-          <w:tcPr>
-            <w:tcW w:w="1559" w:type="dxa"/>
-          </w:tcPr>
-          <w:p>
-            <w:pPr>
-              <w:rPr>
-                <w:rFonts w:ascii="Calibri" w:eastAsia="Calibri" w:hAnsi="Calibri" w:cs="Calibri"/>
-              </w:rPr>
-            </w:pPr>
-            <w:r>
-              <w:rPr>
-                <w:rFonts w:ascii="Calibri" w:eastAsia="Calibri" w:hAnsi="Calibri" w:cs="Calibri"/>
-              </w:rPr>
-              <w:t>Да</w:t>
-            </w:r>
-          </w:p>
-        </w:tc>
-        <w:tc>
-          <w:tcPr>
-            <w:tcW w:w="1985" w:type="dxa"/>
-          </w:tcPr>
-          <w:p>
-            <w:pPr>
-              <w:rPr>
-                <w:rFonts w:ascii="Calibri" w:eastAsia="Calibri" w:hAnsi="Calibri" w:cs="Calibri"/>
-              </w:rPr>
-            </w:pPr>
-            <w:r>
-              <w:rPr>
-                <w:rFonts w:ascii="Calibri" w:eastAsia="Calibri" w:hAnsi="Calibri" w:cs="Calibri"/>
-              </w:rPr>
-              <w:t>ДНЦ / ЭЦД / ДСП / Оператор при ДСП</w:t>
-            </w:r>
-          </w:p>
-        </w:tc>
-        <w:tc>
-          <w:tcPr>
-            <w:tcW w:w="2912" w:type="dxa"/>
-          </w:tcPr>
-          <w:p>
-            <w:pPr>
-              <w:rPr>
-                <w:rFonts w:ascii="Calibri" w:eastAsia="Calibri" w:hAnsi="Calibri" w:cs="Calibri"/>
-              </w:rPr>
-            </w:pPr>
-            <w:r>
-              <w:rPr>
-                <w:rFonts w:ascii="Calibri" w:eastAsia="Calibri" w:hAnsi="Calibri" w:cs="Calibri"/>
-              </w:rPr>
-              <w:t>Действие необратимо</w:t>
-            </w:r>
-          </w:p>
-          <w:p>
-            <w:pPr>
-              <w:rPr>
-                <w:rFonts w:ascii="Calibri" w:eastAsia="Calibri" w:hAnsi="Calibri" w:cs="Calibri"/>
-              </w:rPr>
-            </w:pPr>
-          </w:p>
-          <w:p>
-            <w:pPr>
-              <w:rPr>
-                <w:rFonts w:ascii="Calibri" w:eastAsia="Calibri" w:hAnsi="Calibri" w:cs="Calibri"/>
-              </w:rPr>
-            </w:pPr>
-            <w:r>
-              <w:rPr>
-                <w:rFonts w:ascii="Calibri" w:eastAsia="Calibri" w:hAnsi="Calibri" w:cs="Calibri"/>
-              </w:rPr>
-              <w:t>Цепочка документов исчезает из списка «Документы в работе» только на том рабочем полигоне, на котором было выполнено действие «Скрыть цепочку документов»</w:t>
+              <w:t>документов, то ошибочно изданный документ «изымается» из нее и помещается в новую цепочку.</w:t>
+            </w:r>
+          </w:p>
+          <w:p>
+            <w:pPr>
+              <w:rPr>
+                <w:rFonts w:ascii="Calibri" w:eastAsia="Calibri" w:hAnsi="Calibri" w:cs="Calibri"/>
+              </w:rPr>
+            </w:pPr>
+          </w:p>
+          <w:p>
+            <w:pPr>
+              <w:rPr>
+                <w:rFonts w:ascii="Calibri" w:eastAsia="Calibri" w:hAnsi="Calibri" w:cs="Calibri"/>
+              </w:rPr>
+            </w:pPr>
+            <w:r>
+              <w:rPr>
+                <w:rFonts w:ascii="Calibri" w:eastAsia="Calibri" w:hAnsi="Calibri" w:cs="Calibri"/>
+              </w:rPr>
+              <w:t>Цепочка ошибочно изданного документа «принудительно» завершается (искусственно проставляется дата окончания действия цепочки, равная дате издания документа).</w:t>
+            </w:r>
+          </w:p>
+          <w:p>
+            <w:pPr>
+              <w:rPr>
+                <w:rFonts w:ascii="Calibri" w:eastAsia="Calibri" w:hAnsi="Calibri" w:cs="Calibri"/>
+              </w:rPr>
+            </w:pPr>
+          </w:p>
+          <w:p>
+            <w:pPr>
+              <w:rPr>
+                <w:rFonts w:ascii="Calibri" w:eastAsia="Calibri" w:hAnsi="Calibri" w:cs="Calibri"/>
+              </w:rPr>
+            </w:pPr>
+            <w:r>
+              <w:rPr>
+                <w:rFonts w:ascii="Calibri" w:eastAsia="Calibri" w:hAnsi="Calibri" w:cs="Calibri"/>
+              </w:rPr>
+              <w:t>Для указанного документа проставляется признак «недействительный».</w:t>
+            </w:r>
+          </w:p>
+          <w:p>
+            <w:pPr>
+              <w:rPr>
+                <w:rFonts w:ascii="Calibri" w:eastAsia="Calibri" w:hAnsi="Calibri" w:cs="Calibri"/>
+              </w:rPr>
+            </w:pPr>
+          </w:p>
+          <w:p>
+            <w:pPr>
+              <w:rPr>
+                <w:rFonts w:ascii="Calibri" w:eastAsia="Calibri" w:hAnsi="Calibri" w:cs="Calibri"/>
+              </w:rPr>
+            </w:pPr>
+            <w:r>
+              <w:rPr>
+                <w:rFonts w:ascii="Calibri" w:eastAsia="Calibri" w:hAnsi="Calibri" w:cs="Calibri"/>
+              </w:rPr>
+              <w:t xml:space="preserve">Для цепочки, из которой недействительный документ был «изъят» (исходная цепочка), пересматривается дата </w:t>
+            </w:r>
+            <w:r>
+              <w:rPr>
+                <w:rFonts w:ascii="Calibri" w:eastAsia="Calibri" w:hAnsi="Calibri" w:cs="Calibri"/>
+              </w:rPr>
+              <w:lastRenderedPageBreak/>
+              <w:t>окончания ее действия: она полагается равной дате окончания действия последнего документа, изданного в рамках данной цепочки.</w:t>
             </w:r>
           </w:p>
         </w:tc>
@@ -5507,7 +6215,7 @@
       <w:tr>
         <w:tc>
           <w:tcPr>
-            <w:tcW w:w="1965" w:type="dxa"/>
+            <w:tcW w:w="2093" w:type="dxa"/>
             <w:shd w:val="clear" w:color="auto" w:fill="DEEAF6" w:themeFill="accent1" w:themeFillTint="33"/>
           </w:tcPr>
           <w:p>
@@ -5521,43 +6229,25 @@
                 <w:rFonts w:ascii="Calibri" w:eastAsia="Calibri" w:hAnsi="Calibri" w:cs="Calibri"/>
               </w:rPr>
               <w:lastRenderedPageBreak/>
-              <w:t xml:space="preserve">Отметить документ </w:t>
-            </w:r>
-            <w:r>
-              <w:rPr>
-                <w:rFonts w:ascii="Calibri" w:eastAsia="Calibri" w:hAnsi="Calibri" w:cs="Calibri"/>
-              </w:rPr>
-              <w:t xml:space="preserve">как </w:t>
-            </w:r>
-            <w:r>
-              <w:rPr>
-                <w:rFonts w:ascii="Calibri" w:eastAsia="Calibri" w:hAnsi="Calibri" w:cs="Calibri"/>
-              </w:rPr>
-              <w:t>ошибочно издан</w:t>
-            </w:r>
-            <w:r>
-              <w:rPr>
-                <w:rFonts w:ascii="Calibri" w:eastAsia="Calibri" w:hAnsi="Calibri" w:cs="Calibri"/>
-              </w:rPr>
-              <w:t>ный</w:t>
-            </w:r>
-          </w:p>
-        </w:tc>
-        <w:tc>
-          <w:tcPr>
-            <w:tcW w:w="1642" w:type="dxa"/>
-          </w:tcPr>
-          <w:p>
-            <w:pPr>
-              <w:rPr>
-                <w:rFonts w:ascii="Calibri" w:eastAsia="Calibri" w:hAnsi="Calibri" w:cs="Calibri"/>
-              </w:rPr>
-            </w:pPr>
-            <w:r>
-              <w:rPr>
-                <w:rFonts w:ascii="Calibri" w:eastAsia="Calibri" w:hAnsi="Calibri" w:cs="Calibri"/>
-              </w:rPr>
-              <w:t>Не обязательно</w:t>
+              <w:t>Принудительно завершить цепочку, которой документ принадлежит</w:t>
+            </w:r>
+          </w:p>
+        </w:tc>
+        <w:tc>
+          <w:tcPr>
+            <w:tcW w:w="1657" w:type="dxa"/>
+          </w:tcPr>
+          <w:p>
+            <w:pPr>
+              <w:rPr>
+                <w:rFonts w:ascii="Calibri" w:eastAsia="Calibri" w:hAnsi="Calibri" w:cs="Calibri"/>
+              </w:rPr>
+            </w:pPr>
+            <w:r>
+              <w:rPr>
+                <w:rFonts w:ascii="Calibri" w:eastAsia="Calibri" w:hAnsi="Calibri" w:cs="Calibri"/>
+              </w:rPr>
+              <w:t>Цепочка документов не должна иметь даты окончания действия</w:t>
             </w:r>
           </w:p>
         </w:tc>
@@ -5581,25 +6271,25 @@
         </w:tc>
         <w:tc>
           <w:tcPr>
-            <w:tcW w:w="2930" w:type="dxa"/>
-          </w:tcPr>
-          <w:p>
-            <w:pPr>
-              <w:rPr>
-                <w:rFonts w:ascii="Calibri" w:eastAsia="Calibri" w:hAnsi="Calibri" w:cs="Calibri"/>
-              </w:rPr>
-            </w:pPr>
-            <w:r>
-              <w:rPr>
-                <w:rFonts w:ascii="Calibri" w:eastAsia="Calibri" w:hAnsi="Calibri" w:cs="Calibri"/>
-              </w:rPr>
-              <w:t>Можно только на том рабочем полигоне, на котором документ был издан</w:t>
-            </w:r>
-          </w:p>
-        </w:tc>
-        <w:tc>
-          <w:tcPr>
-            <w:tcW w:w="1559" w:type="dxa"/>
+            <w:tcW w:w="2859" w:type="dxa"/>
+          </w:tcPr>
+          <w:p>
+            <w:pPr>
+              <w:rPr>
+                <w:rFonts w:ascii="Calibri" w:eastAsia="Calibri" w:hAnsi="Calibri" w:cs="Calibri"/>
+              </w:rPr>
+            </w:pPr>
+            <w:r>
+              <w:rPr>
+                <w:rFonts w:ascii="Calibri" w:eastAsia="Calibri" w:hAnsi="Calibri" w:cs="Calibri"/>
+              </w:rPr>
+              <w:t>Можно только на том рабочем полигоне, на котором был издан хотя бы один документ, принадлежащий данной цепочке</w:t>
+            </w:r>
+          </w:p>
+        </w:tc>
+        <w:tc>
+          <w:tcPr>
+            <w:tcW w:w="1555" w:type="dxa"/>
           </w:tcPr>
           <w:p>
             <w:pPr>
@@ -5617,156 +6307,77 @@
         </w:tc>
         <w:tc>
           <w:tcPr>
-            <w:tcW w:w="1985" w:type="dxa"/>
-          </w:tcPr>
-          <w:p>
-            <w:pPr>
-              <w:rPr>
-                <w:rFonts w:ascii="Calibri" w:eastAsia="Calibri" w:hAnsi="Calibri" w:cs="Calibri"/>
-              </w:rPr>
-            </w:pPr>
-            <w:r>
-              <w:rPr>
-                <w:rFonts w:ascii="Calibri" w:eastAsia="Calibri" w:hAnsi="Calibri" w:cs="Calibri"/>
-              </w:rPr>
-              <w:t>ДНЦ / ЭЦД / ДСП / Оператор при ДСП / Руководитель работ на станции;</w:t>
-            </w:r>
-          </w:p>
-          <w:p>
-            <w:pPr>
-              <w:rPr>
-                <w:rFonts w:ascii="Calibri" w:eastAsia="Calibri" w:hAnsi="Calibri" w:cs="Calibri"/>
-              </w:rPr>
-            </w:pPr>
-          </w:p>
-          <w:p>
-            <w:pPr>
-              <w:rPr>
-                <w:rFonts w:ascii="Calibri" w:eastAsia="Calibri" w:hAnsi="Calibri" w:cs="Calibri"/>
-              </w:rPr>
-            </w:pPr>
-            <w:r>
-              <w:rPr>
-                <w:rFonts w:ascii="Calibri" w:eastAsia="Calibri" w:hAnsi="Calibri" w:cs="Calibri"/>
-              </w:rPr>
-              <w:t>Пользователь должен являться создателем документа</w:t>
-            </w:r>
-          </w:p>
-        </w:tc>
-        <w:tc>
-          <w:tcPr>
-            <w:tcW w:w="2912" w:type="dxa"/>
-          </w:tcPr>
-          <w:p>
-            <w:pPr>
-              <w:rPr>
-                <w:rFonts w:ascii="Calibri" w:eastAsia="Calibri" w:hAnsi="Calibri" w:cs="Calibri"/>
-              </w:rPr>
-            </w:pPr>
-            <w:r>
-              <w:rPr>
-                <w:rFonts w:ascii="Calibri" w:eastAsia="Calibri" w:hAnsi="Calibri" w:cs="Calibri"/>
-              </w:rPr>
-              <w:t xml:space="preserve">Действие </w:t>
-            </w:r>
-            <w:r>
-              <w:rPr>
-                <w:rFonts w:ascii="Calibri" w:eastAsia="Calibri" w:hAnsi="Calibri" w:cs="Calibri"/>
-              </w:rPr>
-              <w:t>не</w:t>
-            </w:r>
-            <w:r>
-              <w:rPr>
-                <w:rFonts w:ascii="Calibri" w:eastAsia="Calibri" w:hAnsi="Calibri" w:cs="Calibri"/>
-              </w:rPr>
-              <w:t>обратимо</w:t>
-            </w:r>
-          </w:p>
-          <w:p>
-            <w:pPr>
-              <w:rPr>
-                <w:rFonts w:ascii="Calibri" w:eastAsia="Calibri" w:hAnsi="Calibri" w:cs="Calibri"/>
-              </w:rPr>
-            </w:pPr>
-          </w:p>
-          <w:p>
-            <w:pPr>
-              <w:rPr>
-                <w:rFonts w:ascii="Calibri" w:eastAsia="Calibri" w:hAnsi="Calibri" w:cs="Calibri"/>
-              </w:rPr>
-            </w:pPr>
-            <w:r>
-              <w:rPr>
-                <w:rFonts w:ascii="Calibri" w:eastAsia="Calibri" w:hAnsi="Calibri" w:cs="Calibri"/>
-              </w:rPr>
-              <w:t>Если цепочка, которой принадлежит документ, состоит из 2 и более документов, то ошибочно изданный документ «изымается» из нее и помещается в новую цепочку.</w:t>
-            </w:r>
-          </w:p>
-          <w:p>
-            <w:pPr>
-              <w:rPr>
-                <w:rFonts w:ascii="Calibri" w:eastAsia="Calibri" w:hAnsi="Calibri" w:cs="Calibri"/>
-              </w:rPr>
-            </w:pPr>
-          </w:p>
-          <w:p>
-            <w:pPr>
-              <w:rPr>
-                <w:rFonts w:ascii="Calibri" w:eastAsia="Calibri" w:hAnsi="Calibri" w:cs="Calibri"/>
-              </w:rPr>
-            </w:pPr>
-            <w:r>
-              <w:rPr>
-                <w:rFonts w:ascii="Calibri" w:eastAsia="Calibri" w:hAnsi="Calibri" w:cs="Calibri"/>
-              </w:rPr>
-              <w:t>Цепочка ошибочно изданного документа «принудительно» завершается (искусственно проставляется дата окончания действия цепочки, равная дате издания документа).</w:t>
-            </w:r>
-          </w:p>
-          <w:p>
-            <w:pPr>
-              <w:rPr>
-                <w:rFonts w:ascii="Calibri" w:eastAsia="Calibri" w:hAnsi="Calibri" w:cs="Calibri"/>
-              </w:rPr>
-            </w:pPr>
-          </w:p>
-          <w:p>
-            <w:pPr>
-              <w:rPr>
-                <w:rFonts w:ascii="Calibri" w:eastAsia="Calibri" w:hAnsi="Calibri" w:cs="Calibri"/>
-              </w:rPr>
-            </w:pPr>
-            <w:r>
-              <w:rPr>
-                <w:rFonts w:ascii="Calibri" w:eastAsia="Calibri" w:hAnsi="Calibri" w:cs="Calibri"/>
-              </w:rPr>
-              <w:t xml:space="preserve">Для указанного документа </w:t>
-            </w:r>
-            <w:r>
-              <w:rPr>
-                <w:rFonts w:ascii="Calibri" w:eastAsia="Calibri" w:hAnsi="Calibri" w:cs="Calibri"/>
-              </w:rPr>
-              <w:lastRenderedPageBreak/>
-              <w:t>проставляется признак «недействительный».</w:t>
-            </w:r>
-          </w:p>
-          <w:p>
-            <w:pPr>
-              <w:rPr>
-                <w:rFonts w:ascii="Calibri" w:eastAsia="Calibri" w:hAnsi="Calibri" w:cs="Calibri"/>
-              </w:rPr>
-            </w:pPr>
-          </w:p>
-          <w:p>
-            <w:pPr>
-              <w:rPr>
-                <w:rFonts w:ascii="Calibri" w:eastAsia="Calibri" w:hAnsi="Calibri" w:cs="Calibri"/>
-              </w:rPr>
-            </w:pPr>
-            <w:r>
-              <w:rPr>
-                <w:rFonts w:ascii="Calibri" w:eastAsia="Calibri" w:hAnsi="Calibri" w:cs="Calibri"/>
-              </w:rPr>
-              <w:t>Для цепочки, из которой недействительный документ был «изъят» (исходная цепочка), пересматривается дата окончания ее действия: она полагается равной дате окончания действия последнего документа, изданного в рамках данной цепочки.</w:t>
+            <w:tcW w:w="1957" w:type="dxa"/>
+          </w:tcPr>
+          <w:p>
+            <w:pPr>
+              <w:rPr>
+                <w:rFonts w:ascii="Calibri" w:eastAsia="Calibri" w:hAnsi="Calibri" w:cs="Calibri"/>
+              </w:rPr>
+            </w:pPr>
+            <w:r>
+              <w:rPr>
+                <w:rFonts w:ascii="Calibri" w:eastAsia="Calibri" w:hAnsi="Calibri" w:cs="Calibri"/>
+              </w:rPr>
+              <w:t>ДНЦ / ЭЦД / ДСП / Оператор при ДСП / Руководитель работ на станции</w:t>
+            </w:r>
+          </w:p>
+        </w:tc>
+        <w:tc>
+          <w:tcPr>
+            <w:tcW w:w="2872" w:type="dxa"/>
+          </w:tcPr>
+          <w:p>
+            <w:pPr>
+              <w:rPr>
+                <w:rFonts w:ascii="Calibri" w:eastAsia="Calibri" w:hAnsi="Calibri" w:cs="Calibri"/>
+              </w:rPr>
+            </w:pPr>
+            <w:r>
+              <w:rPr>
+                <w:rFonts w:ascii="Calibri" w:eastAsia="Calibri" w:hAnsi="Calibri" w:cs="Calibri"/>
+              </w:rPr>
+              <w:t>Действие обратимо</w:t>
+            </w:r>
+          </w:p>
+          <w:p>
+            <w:pPr>
+              <w:rPr>
+                <w:rFonts w:ascii="Calibri" w:eastAsia="Calibri" w:hAnsi="Calibri" w:cs="Calibri"/>
+              </w:rPr>
+            </w:pPr>
+          </w:p>
+          <w:p>
+            <w:pPr>
+              <w:rPr>
+                <w:rFonts w:ascii="Calibri" w:eastAsia="Calibri" w:hAnsi="Calibri" w:cs="Calibri"/>
+              </w:rPr>
+            </w:pPr>
+            <w:r>
+              <w:rPr>
+                <w:rFonts w:ascii="Calibri" w:eastAsia="Calibri" w:hAnsi="Calibri" w:cs="Calibri"/>
+              </w:rPr>
+              <w:t>Принудительное завершение цепочки документов означает искусственное проставление времени окончания ее действия</w:t>
+            </w:r>
+          </w:p>
+          <w:p>
+            <w:pPr>
+              <w:rPr>
+                <w:rFonts w:ascii="Calibri" w:eastAsia="Calibri" w:hAnsi="Calibri" w:cs="Calibri"/>
+              </w:rPr>
+            </w:pPr>
+          </w:p>
+          <w:p>
+            <w:pPr>
+              <w:rPr>
+                <w:rFonts w:ascii="Calibri" w:eastAsia="Calibri" w:hAnsi="Calibri" w:cs="Calibri"/>
+              </w:rPr>
+            </w:pPr>
+            <w:r>
+              <w:rPr>
+                <w:rFonts w:ascii="Calibri" w:eastAsia="Calibri" w:hAnsi="Calibri" w:cs="Calibri"/>
+              </w:rPr>
+              <w:t>Время окончания действия цепочки устанавливается равным времени издания последнего документа цепочки</w:t>
             </w:r>
           </w:p>
         </w:tc>
@@ -5774,7 +6385,7 @@
       <w:tr>
         <w:tc>
           <w:tcPr>
-            <w:tcW w:w="1965" w:type="dxa"/>
+            <w:tcW w:w="2093" w:type="dxa"/>
             <w:shd w:val="clear" w:color="auto" w:fill="DEEAF6" w:themeFill="accent1" w:themeFillTint="33"/>
           </w:tcPr>
           <w:p>
@@ -5787,29 +6398,26 @@
               <w:rPr>
                 <w:rFonts w:ascii="Calibri" w:eastAsia="Calibri" w:hAnsi="Calibri" w:cs="Calibri"/>
               </w:rPr>
-              <w:lastRenderedPageBreak/>
-              <w:t>Принудительно завершить цепочку, которой документ принадлежит</w:t>
-            </w:r>
-          </w:p>
-        </w:tc>
-        <w:tc>
-          <w:tcPr>
-            <w:tcW w:w="1642" w:type="dxa"/>
-          </w:tcPr>
-          <w:p>
-            <w:pPr>
-              <w:rPr>
-                <w:rFonts w:ascii="Calibri" w:eastAsia="Calibri" w:hAnsi="Calibri" w:cs="Calibri"/>
-              </w:rPr>
-            </w:pPr>
-            <w:r>
-              <w:rPr>
-                <w:rFonts w:ascii="Calibri" w:eastAsia="Calibri" w:hAnsi="Calibri" w:cs="Calibri"/>
-              </w:rPr>
-              <w:t>Цепочка документов не должна иметь даты окончания действия</w:t>
-            </w:r>
-            <w:bookmarkStart w:id="0" w:name="_GoBack"/>
-            <w:bookmarkEnd w:id="0"/>
+              <w:t>Отменить принудительное завершение цепочки</w:t>
+            </w:r>
+          </w:p>
+        </w:tc>
+        <w:tc>
+          <w:tcPr>
+            <w:tcW w:w="1657" w:type="dxa"/>
+          </w:tcPr>
+          <w:p>
+            <w:pPr>
+              <w:rPr>
+                <w:rFonts w:ascii="Calibri" w:eastAsia="Calibri" w:hAnsi="Calibri" w:cs="Calibri"/>
+              </w:rPr>
+            </w:pPr>
+            <w:r>
+              <w:rPr>
+                <w:rFonts w:ascii="Calibri" w:eastAsia="Calibri" w:hAnsi="Calibri" w:cs="Calibri"/>
+              </w:rPr>
+              <w:t>Не обязательно</w:t>
+            </w:r>
           </w:p>
         </w:tc>
         <w:tc>
@@ -5820,6 +6428,7 @@
             <w:pPr>
               <w:rPr>
                 <w:rFonts w:ascii="Calibri" w:eastAsia="Calibri" w:hAnsi="Calibri" w:cs="Calibri"/>
+                <w:lang w:val="en-US"/>
               </w:rPr>
             </w:pPr>
             <w:r>
@@ -5832,221 +6441,43 @@
         </w:tc>
         <w:tc>
           <w:tcPr>
-            <w:tcW w:w="2930" w:type="dxa"/>
-          </w:tcPr>
-          <w:p>
-            <w:pPr>
-              <w:rPr>
-                <w:rFonts w:ascii="Calibri" w:eastAsia="Calibri" w:hAnsi="Calibri" w:cs="Calibri"/>
-              </w:rPr>
-            </w:pPr>
-            <w:r>
-              <w:rPr>
-                <w:rFonts w:ascii="Calibri" w:eastAsia="Calibri" w:hAnsi="Calibri" w:cs="Calibri"/>
-              </w:rPr>
-              <w:t>Можно только на том рабочем полигоне, на котором был издан хотя бы один документ, принадлежащий данной цепочке</w:t>
-            </w:r>
-          </w:p>
-        </w:tc>
-        <w:tc>
-          <w:tcPr>
-            <w:tcW w:w="1559" w:type="dxa"/>
-          </w:tcPr>
-          <w:p>
-            <w:pPr>
-              <w:rPr>
-                <w:rFonts w:ascii="Calibri" w:eastAsia="Calibri" w:hAnsi="Calibri" w:cs="Calibri"/>
-              </w:rPr>
-            </w:pPr>
-            <w:r>
-              <w:rPr>
-                <w:rFonts w:ascii="Calibri" w:eastAsia="Calibri" w:hAnsi="Calibri" w:cs="Calibri"/>
-              </w:rPr>
-              <w:t>Да</w:t>
-            </w:r>
-          </w:p>
-        </w:tc>
-        <w:tc>
-          <w:tcPr>
-            <w:tcW w:w="1985" w:type="dxa"/>
-          </w:tcPr>
-          <w:p>
-            <w:pPr>
-              <w:rPr>
-                <w:rFonts w:ascii="Calibri" w:eastAsia="Calibri" w:hAnsi="Calibri" w:cs="Calibri"/>
-              </w:rPr>
-            </w:pPr>
-            <w:r>
-              <w:rPr>
-                <w:rFonts w:ascii="Calibri" w:eastAsia="Calibri" w:hAnsi="Calibri" w:cs="Calibri"/>
-              </w:rPr>
-              <w:t>ДНЦ / ЭЦД / ДСП / Оператор при ДСП / Руководитель работ на станции</w:t>
-            </w:r>
-          </w:p>
-        </w:tc>
-        <w:tc>
-          <w:tcPr>
-            <w:tcW w:w="2912" w:type="dxa"/>
-          </w:tcPr>
-          <w:p>
-            <w:pPr>
-              <w:rPr>
-                <w:rFonts w:ascii="Calibri" w:eastAsia="Calibri" w:hAnsi="Calibri" w:cs="Calibri"/>
-              </w:rPr>
-            </w:pPr>
-            <w:r>
-              <w:rPr>
-                <w:rFonts w:ascii="Calibri" w:eastAsia="Calibri" w:hAnsi="Calibri" w:cs="Calibri"/>
-              </w:rPr>
-              <w:t>Действие обратимо</w:t>
-            </w:r>
-          </w:p>
-          <w:p>
-            <w:pPr>
-              <w:rPr>
-                <w:rFonts w:ascii="Calibri" w:eastAsia="Calibri" w:hAnsi="Calibri" w:cs="Calibri"/>
-              </w:rPr>
-            </w:pPr>
-          </w:p>
-          <w:p>
-            <w:pPr>
-              <w:rPr>
-                <w:rFonts w:ascii="Calibri" w:eastAsia="Calibri" w:hAnsi="Calibri" w:cs="Calibri"/>
-              </w:rPr>
-            </w:pPr>
-            <w:r>
-              <w:rPr>
-                <w:rFonts w:ascii="Calibri" w:eastAsia="Calibri" w:hAnsi="Calibri" w:cs="Calibri"/>
-              </w:rPr>
-              <w:t>Принудительное завершение цепочки документов означает искусственное проставление времени окончания ее действия</w:t>
-            </w:r>
-          </w:p>
-          <w:p>
-            <w:pPr>
-              <w:rPr>
-                <w:rFonts w:ascii="Calibri" w:eastAsia="Calibri" w:hAnsi="Calibri" w:cs="Calibri"/>
-              </w:rPr>
-            </w:pPr>
-          </w:p>
-          <w:p>
-            <w:pPr>
-              <w:rPr>
-                <w:rFonts w:ascii="Calibri" w:eastAsia="Calibri" w:hAnsi="Calibri" w:cs="Calibri"/>
-              </w:rPr>
-            </w:pPr>
-            <w:r>
-              <w:rPr>
-                <w:rFonts w:ascii="Calibri" w:eastAsia="Calibri" w:hAnsi="Calibri" w:cs="Calibri"/>
-              </w:rPr>
-              <w:t xml:space="preserve">Время окончания действия цепочки устанавливается равным времени издания последнего документа </w:t>
-            </w:r>
-            <w:r>
-              <w:rPr>
-                <w:rFonts w:ascii="Calibri" w:eastAsia="Calibri" w:hAnsi="Calibri" w:cs="Calibri"/>
-              </w:rPr>
-              <w:lastRenderedPageBreak/>
-              <w:t>цепочки</w:t>
-            </w:r>
-          </w:p>
-        </w:tc>
-      </w:tr>
-      <w:tr>
-        <w:tc>
-          <w:tcPr>
-            <w:tcW w:w="1965" w:type="dxa"/>
-            <w:shd w:val="clear" w:color="auto" w:fill="DEEAF6" w:themeFill="accent1" w:themeFillTint="33"/>
-          </w:tcPr>
-          <w:p>
-            <w:pPr>
-              <w:rPr>
-                <w:rFonts w:ascii="Calibri" w:eastAsia="Calibri" w:hAnsi="Calibri" w:cs="Calibri"/>
-              </w:rPr>
-            </w:pPr>
-            <w:r>
-              <w:rPr>
-                <w:rFonts w:ascii="Calibri" w:eastAsia="Calibri" w:hAnsi="Calibri" w:cs="Calibri"/>
-              </w:rPr>
-              <w:lastRenderedPageBreak/>
-              <w:t>Отменить принудительное завершение цепочки</w:t>
-            </w:r>
-          </w:p>
-        </w:tc>
-        <w:tc>
-          <w:tcPr>
-            <w:tcW w:w="1642" w:type="dxa"/>
-          </w:tcPr>
-          <w:p>
-            <w:pPr>
-              <w:rPr>
-                <w:rFonts w:ascii="Calibri" w:eastAsia="Calibri" w:hAnsi="Calibri" w:cs="Calibri"/>
-              </w:rPr>
-            </w:pPr>
-            <w:r>
-              <w:rPr>
-                <w:rFonts w:ascii="Calibri" w:eastAsia="Calibri" w:hAnsi="Calibri" w:cs="Calibri"/>
-              </w:rPr>
-              <w:t>Не обязательно</w:t>
-            </w:r>
-          </w:p>
-        </w:tc>
-        <w:tc>
-          <w:tcPr>
-            <w:tcW w:w="1793" w:type="dxa"/>
-          </w:tcPr>
-          <w:p>
-            <w:pPr>
-              <w:rPr>
-                <w:rFonts w:ascii="Calibri" w:eastAsia="Calibri" w:hAnsi="Calibri" w:cs="Calibri"/>
-                <w:lang w:val="en-US"/>
-              </w:rPr>
-            </w:pPr>
-            <w:r>
-              <w:rPr>
-                <w:rFonts w:ascii="Calibri" w:eastAsia="Calibri" w:hAnsi="Calibri" w:cs="Calibri"/>
-              </w:rPr>
-              <w:t>Да</w:t>
-            </w:r>
-          </w:p>
-        </w:tc>
-        <w:tc>
-          <w:tcPr>
-            <w:tcW w:w="2930" w:type="dxa"/>
-          </w:tcPr>
-          <w:p>
-            <w:pPr>
-              <w:rPr>
-                <w:rFonts w:ascii="Calibri" w:eastAsia="Calibri" w:hAnsi="Calibri" w:cs="Calibri"/>
-              </w:rPr>
-            </w:pPr>
-          </w:p>
-        </w:tc>
-        <w:tc>
-          <w:tcPr>
-            <w:tcW w:w="1559" w:type="dxa"/>
-          </w:tcPr>
-          <w:p>
-            <w:pPr>
-              <w:rPr>
-                <w:rFonts w:ascii="Calibri" w:eastAsia="Calibri" w:hAnsi="Calibri" w:cs="Calibri"/>
-              </w:rPr>
-            </w:pPr>
-          </w:p>
-        </w:tc>
-        <w:tc>
-          <w:tcPr>
-            <w:tcW w:w="1985" w:type="dxa"/>
-          </w:tcPr>
-          <w:p>
-            <w:pPr>
-              <w:rPr>
-                <w:rFonts w:ascii="Calibri" w:eastAsia="Calibri" w:hAnsi="Calibri" w:cs="Calibri"/>
-              </w:rPr>
-            </w:pPr>
-          </w:p>
-        </w:tc>
-        <w:tc>
-          <w:tcPr>
-            <w:tcW w:w="2912" w:type="dxa"/>
+            <w:tcW w:w="2859" w:type="dxa"/>
+          </w:tcPr>
+          <w:p>
+            <w:pPr>
+              <w:rPr>
+                <w:rFonts w:ascii="Calibri" w:eastAsia="Calibri" w:hAnsi="Calibri" w:cs="Calibri"/>
+              </w:rPr>
+            </w:pPr>
+          </w:p>
+        </w:tc>
+        <w:tc>
+          <w:tcPr>
+            <w:tcW w:w="1555" w:type="dxa"/>
+          </w:tcPr>
+          <w:p>
+            <w:pPr>
+              <w:rPr>
+                <w:rFonts w:ascii="Calibri" w:eastAsia="Calibri" w:hAnsi="Calibri" w:cs="Calibri"/>
+              </w:rPr>
+            </w:pPr>
+          </w:p>
+        </w:tc>
+        <w:tc>
+          <w:tcPr>
+            <w:tcW w:w="1957" w:type="dxa"/>
+          </w:tcPr>
+          <w:p>
+            <w:pPr>
+              <w:rPr>
+                <w:rFonts w:ascii="Calibri" w:eastAsia="Calibri" w:hAnsi="Calibri" w:cs="Calibri"/>
+              </w:rPr>
+            </w:pPr>
+          </w:p>
+        </w:tc>
+        <w:tc>
+          <w:tcPr>
+            <w:tcW w:w="2872" w:type="dxa"/>
           </w:tcPr>
           <w:p>
             <w:pPr>

</xml_diff>